<commit_message>
Correções do quadro metodológico
Correções do quadro metodológico
</commit_message>
<xml_diff>
--- a/documents/life_cycle/Pré-Banca/quadro_metodologico_pre_banca.docx
+++ b/documents/life_cycle/Pré-Banca/quadro_metodologico_pre_banca.docx
@@ -1178,7 +1178,14 @@
           <w:rFonts w:ascii="Times New Roman" w:hAnsi="Times New Roman"/>
           <w:sz w:val="24"/>
         </w:rPr>
-        <w:t>foi desenvolvida</w:t>
+        <w:t>fo</w:t>
+      </w:r>
+      <w:r>
+        <w:rPr>
+          <w:rFonts w:ascii="Times New Roman" w:hAnsi="Times New Roman"/>
+          <w:sz w:val="24"/>
+        </w:rPr>
+        <w:t>ram</w:t>
       </w:r>
       <w:proofErr w:type="gramEnd"/>
       <w:r>
@@ -1186,7 +1193,45 @@
           <w:rFonts w:ascii="Times New Roman" w:hAnsi="Times New Roman"/>
           <w:sz w:val="24"/>
         </w:rPr>
-        <w:t xml:space="preserve"> uma aplicação web que tem como objetivo a mineração, análise e demonstração dos posts do </w:t>
+        <w:t xml:space="preserve"> desenvolvidos</w:t>
+      </w:r>
+      <w:r>
+        <w:rPr>
+          <w:rFonts w:ascii="Times New Roman" w:hAnsi="Times New Roman"/>
+          <w:sz w:val="24"/>
+        </w:rPr>
+        <w:t xml:space="preserve"> uma aplicação web</w:t>
+      </w:r>
+      <w:r>
+        <w:rPr>
+          <w:rFonts w:ascii="Times New Roman" w:hAnsi="Times New Roman"/>
+          <w:sz w:val="24"/>
+        </w:rPr>
+        <w:t>,</w:t>
+      </w:r>
+      <w:r>
+        <w:rPr>
+          <w:rFonts w:ascii="Times New Roman" w:hAnsi="Times New Roman"/>
+          <w:sz w:val="24"/>
+        </w:rPr>
+        <w:t xml:space="preserve"> que tem como objetivo a demonstração dos </w:t>
+      </w:r>
+      <w:proofErr w:type="spellStart"/>
+      <w:r>
+        <w:rPr>
+          <w:rFonts w:ascii="Times New Roman" w:hAnsi="Times New Roman"/>
+          <w:i/>
+          <w:sz w:val="24"/>
+        </w:rPr>
+        <w:t>tweets</w:t>
+      </w:r>
+      <w:proofErr w:type="spellEnd"/>
+      <w:r>
+        <w:rPr>
+          <w:rFonts w:ascii="Times New Roman" w:hAnsi="Times New Roman"/>
+          <w:sz w:val="24"/>
+        </w:rPr>
+        <w:t xml:space="preserve"> do </w:t>
       </w:r>
       <w:proofErr w:type="spellStart"/>
       <w:r>
@@ -1203,14 +1248,59 @@
           <w:rFonts w:ascii="Times New Roman" w:hAnsi="Times New Roman"/>
           <w:sz w:val="24"/>
         </w:rPr>
-        <w:t>, além d</w:t>
-      </w:r>
-      <w:r>
-        <w:rPr>
-          <w:rFonts w:ascii="Times New Roman" w:hAnsi="Times New Roman"/>
-          <w:sz w:val="24"/>
-        </w:rPr>
-        <w:t>o</w:t>
+        <w:t xml:space="preserve">, </w:t>
+      </w:r>
+      <w:r>
+        <w:rPr>
+          <w:rFonts w:ascii="Times New Roman" w:hAnsi="Times New Roman"/>
+          <w:sz w:val="24"/>
+        </w:rPr>
+        <w:t>e um sistema de mineração</w:t>
+      </w:r>
+      <w:r>
+        <w:rPr>
+          <w:rFonts w:ascii="Times New Roman" w:hAnsi="Times New Roman"/>
+          <w:sz w:val="24"/>
+        </w:rPr>
+        <w:t xml:space="preserve"> e armazenamento</w:t>
+      </w:r>
+      <w:r>
+        <w:rPr>
+          <w:rFonts w:ascii="Times New Roman" w:hAnsi="Times New Roman"/>
+          <w:sz w:val="24"/>
+        </w:rPr>
+        <w:t xml:space="preserve"> dos </w:t>
+      </w:r>
+      <w:proofErr w:type="spellStart"/>
+      <w:r>
+        <w:rPr>
+          <w:rFonts w:ascii="Times New Roman" w:hAnsi="Times New Roman"/>
+          <w:i/>
+          <w:sz w:val="24"/>
+        </w:rPr>
+        <w:t>tweets</w:t>
+      </w:r>
+      <w:proofErr w:type="spellEnd"/>
+      <w:r>
+        <w:rPr>
+          <w:rFonts w:ascii="Times New Roman" w:hAnsi="Times New Roman"/>
+          <w:sz w:val="24"/>
+        </w:rPr>
+        <w:t>.  Al</w:t>
+      </w:r>
+      <w:r>
+        <w:rPr>
+          <w:rFonts w:ascii="Times New Roman" w:hAnsi="Times New Roman"/>
+          <w:sz w:val="24"/>
+        </w:rPr>
+        <w:t xml:space="preserve">ém </w:t>
+      </w:r>
+      <w:r>
+        <w:rPr>
+          <w:rFonts w:ascii="Times New Roman" w:hAnsi="Times New Roman"/>
+          <w:sz w:val="24"/>
+        </w:rPr>
+        <w:t>da mineração e demonstração dos dados, tem-se o</w:t>
       </w:r>
       <w:r>
         <w:rPr>
@@ -1283,17 +1373,6 @@
         </w:rPr>
         <w:t>.</w:t>
       </w:r>
-    </w:p>
-    <w:p>
-      <w:pPr>
-        <w:spacing w:after="0" w:line="360" w:lineRule="auto"/>
-        <w:ind w:firstLine="709"/>
-        <w:jc w:val="both"/>
-        <w:rPr>
-          <w:rFonts w:ascii="Times New Roman" w:hAnsi="Times New Roman"/>
-          <w:sz w:val="24"/>
-        </w:rPr>
-      </w:pPr>
     </w:p>
     <w:p>
       <w:pPr>
@@ -1335,7 +1414,7 @@
         <mc:AlternateContent>
           <mc:Choice Requires="wps">
             <w:drawing>
-              <wp:anchor distT="0" distB="0" distL="114300" distR="114300" simplePos="0" relativeHeight="251662336" behindDoc="0" locked="0" layoutInCell="1" allowOverlap="1" wp14:anchorId="530674CE" wp14:editId="39BBD3D6">
+              <wp:anchor distT="0" distB="0" distL="114300" distR="114300" simplePos="0" relativeHeight="251662336" behindDoc="0" locked="0" layoutInCell="1" allowOverlap="1" wp14:anchorId="5B78E8F6" wp14:editId="488E0DF8">
                 <wp:simplePos x="0" y="0"/>
                 <wp:positionH relativeFrom="column">
                   <wp:posOffset>4163695</wp:posOffset>
@@ -1478,7 +1557,21 @@
           <w:rFonts w:ascii="Times New Roman" w:hAnsi="Times New Roman"/>
           <w:sz w:val="24"/>
         </w:rPr>
-        <w:t xml:space="preserve">s quantidades imensas de dados. Esses dados contém uma variedade imensa de informações. Eles podem ser gerados por bancos, operadoras de telefonia, redes varejistas </w:t>
+        <w:t xml:space="preserve">s </w:t>
+      </w:r>
+      <w:r>
+        <w:rPr>
+          <w:rFonts w:ascii="Times New Roman" w:hAnsi="Times New Roman"/>
+          <w:sz w:val="24"/>
+        </w:rPr>
+        <w:t xml:space="preserve">grandes </w:t>
+      </w:r>
+      <w:r>
+        <w:rPr>
+          <w:rFonts w:ascii="Times New Roman" w:hAnsi="Times New Roman"/>
+          <w:sz w:val="24"/>
+        </w:rPr>
+        <w:t xml:space="preserve">quantidades e dados. Esses dados contém uma variedade imensa de informações. Eles podem ser gerados por bancos, operadoras de telefonia, redes varejistas </w:t>
       </w:r>
       <w:r>
         <w:rPr>
@@ -1743,7 +1836,31 @@
           <w:rFonts w:ascii="Times New Roman" w:hAnsi="Times New Roman"/>
           <w:sz w:val="24"/>
         </w:rPr>
-        <w:t xml:space="preserve"> opiniões públicas dos usuários de redes sociais de forma rápida e clara</w:t>
+        <w:t xml:space="preserve"> opiniões públicas dos usuários </w:t>
+      </w:r>
+      <w:r>
+        <w:rPr>
+          <w:rFonts w:ascii="Times New Roman" w:hAnsi="Times New Roman"/>
+          <w:sz w:val="24"/>
+        </w:rPr>
+        <w:t xml:space="preserve">do </w:t>
+      </w:r>
+      <w:proofErr w:type="spellStart"/>
+      <w:r>
+        <w:rPr>
+          <w:rFonts w:ascii="Times New Roman" w:hAnsi="Times New Roman"/>
+          <w:i/>
+          <w:sz w:val="24"/>
+        </w:rPr>
+        <w:t>Twitter</w:t>
+      </w:r>
+      <w:proofErr w:type="spellEnd"/>
+      <w:r>
+        <w:rPr>
+          <w:rFonts w:ascii="Times New Roman" w:hAnsi="Times New Roman"/>
+          <w:sz w:val="24"/>
+        </w:rPr>
+        <w:t xml:space="preserve"> de forma rápida e clara</w:t>
       </w:r>
       <w:r>
         <w:rPr>
@@ -2208,7 +2325,21 @@
           <w:rFonts w:ascii="Times New Roman" w:hAnsi="Times New Roman"/>
           <w:sz w:val="24"/>
         </w:rPr>
-        <w:t xml:space="preserve"> – ICC. Lucas tem experiência p</w:t>
+        <w:t xml:space="preserve"> </w:t>
+      </w:r>
+      <w:r>
+        <w:rPr>
+          <w:rFonts w:ascii="Times New Roman" w:hAnsi="Times New Roman"/>
+          <w:sz w:val="24"/>
+        </w:rPr>
+        <w:t>-</w:t>
+      </w:r>
+      <w:r>
+        <w:rPr>
+          <w:rFonts w:ascii="Times New Roman" w:hAnsi="Times New Roman"/>
+          <w:sz w:val="24"/>
+        </w:rPr>
+        <w:t xml:space="preserve"> ICC. Lucas tem experiência p</w:t>
       </w:r>
       <w:r>
         <w:rPr>
@@ -2375,7 +2506,35 @@
           <w:rFonts w:ascii="Times New Roman" w:hAnsi="Times New Roman"/>
           <w:sz w:val="24"/>
         </w:rPr>
-        <w:t xml:space="preserve"> e que informações</w:t>
+        <w:t xml:space="preserve"> e </w:t>
+      </w:r>
+      <w:r>
+        <w:rPr>
+          <w:rFonts w:ascii="Times New Roman" w:hAnsi="Times New Roman"/>
+          <w:sz w:val="24"/>
+        </w:rPr>
+        <w:t xml:space="preserve">com </w:t>
+      </w:r>
+      <w:r>
+        <w:rPr>
+          <w:rFonts w:ascii="Times New Roman" w:hAnsi="Times New Roman"/>
+          <w:sz w:val="24"/>
+        </w:rPr>
+        <w:t>qu</w:t>
+      </w:r>
+      <w:r>
+        <w:rPr>
+          <w:rFonts w:ascii="Times New Roman" w:hAnsi="Times New Roman"/>
+          <w:sz w:val="24"/>
+        </w:rPr>
+        <w:t>ais</w:t>
+      </w:r>
+      <w:r>
+        <w:rPr>
+          <w:rFonts w:ascii="Times New Roman" w:hAnsi="Times New Roman"/>
+          <w:sz w:val="24"/>
+        </w:rPr>
+        <w:t xml:space="preserve"> informações</w:t>
       </w:r>
       <w:r>
         <w:rPr>
@@ -2751,7 +2910,21 @@
           <w:rFonts w:ascii="Times New Roman" w:hAnsi="Times New Roman"/>
           <w:sz w:val="24"/>
         </w:rPr>
-        <w:t>Para organizar e facilitar no desenvolvimento do projeto</w:t>
+        <w:t>Para organizar e facilita</w:t>
+      </w:r>
+      <w:r>
+        <w:rPr>
+          <w:rFonts w:ascii="Times New Roman" w:hAnsi="Times New Roman"/>
+          <w:sz w:val="24"/>
+        </w:rPr>
+        <w:t>r no desenvolvimento do projeto</w:t>
+      </w:r>
+      <w:r>
+        <w:rPr>
+          <w:rFonts w:ascii="Times New Roman" w:hAnsi="Times New Roman"/>
+          <w:sz w:val="24"/>
+        </w:rPr>
+        <w:t xml:space="preserve"> foi previamente definido um cronograma estimando a quantidade de tempo que cada uma das atividades </w:t>
       </w:r>
       <w:proofErr w:type="gramStart"/>
       <w:r>
@@ -2759,7 +2932,7 @@
           <w:rFonts w:ascii="Times New Roman" w:hAnsi="Times New Roman"/>
           <w:sz w:val="24"/>
         </w:rPr>
-        <w:t>, foi</w:t>
+        <w:t>durariam</w:t>
       </w:r>
       <w:proofErr w:type="gramEnd"/>
       <w:r>
@@ -2767,7 +2940,7 @@
           <w:rFonts w:ascii="Times New Roman" w:hAnsi="Times New Roman"/>
           <w:sz w:val="24"/>
         </w:rPr>
-        <w:t xml:space="preserve"> previamente definido um cronograma estimando a quantidade de tempo que cada uma das atividades durariam até serem finalizadas.</w:t>
+        <w:t xml:space="preserve"> até serem finalizadas.</w:t>
       </w:r>
       <w:r>
         <w:rPr>
@@ -3367,10 +3540,11 @@
           <w:szCs w:val="24"/>
           <w:lang w:eastAsia="pt-BR"/>
         </w:rPr>
+        <w:lastRenderedPageBreak/>
         <w:drawing>
           <wp:inline distT="0" distB="0" distL="0" distR="0">
-            <wp:extent cx="4733925" cy="1778004"/>
-            <wp:effectExtent l="0" t="0" r="0" b="0"/>
+            <wp:extent cx="5629977" cy="2114550"/>
+            <wp:effectExtent l="0" t="0" r="8890" b="0"/>
             <wp:docPr id="6" name="Imagem 6"/>
             <wp:cNvGraphicFramePr>
               <a:graphicFrameLocks xmlns:a="http://schemas.openxmlformats.org/drawingml/2006/main" noChangeAspect="1"/>
@@ -3397,7 +3571,7 @@
                   <pic:spPr>
                     <a:xfrm>
                       <a:off x="0" y="0"/>
-                      <a:ext cx="4733369" cy="1777795"/>
+                      <a:ext cx="5629315" cy="2114301"/>
                     </a:xfrm>
                     <a:prstGeom prst="rect">
                       <a:avLst/>
@@ -3557,12 +3731,22 @@
           <w:sz w:val="24"/>
         </w:rPr>
       </w:pPr>
-      <w:r>
-        <w:rPr>
-          <w:rFonts w:ascii="Times New Roman" w:hAnsi="Times New Roman"/>
-          <w:sz w:val="24"/>
-        </w:rPr>
-        <w:lastRenderedPageBreak/>
+    </w:p>
+    <w:p>
+      <w:pPr>
+        <w:spacing w:after="0" w:line="360" w:lineRule="auto"/>
+        <w:ind w:firstLine="567"/>
+        <w:jc w:val="both"/>
+        <w:rPr>
+          <w:rFonts w:ascii="Times New Roman" w:hAnsi="Times New Roman"/>
+          <w:sz w:val="24"/>
+        </w:rPr>
+      </w:pPr>
+      <w:r>
+        <w:rPr>
+          <w:rFonts w:ascii="Times New Roman" w:hAnsi="Times New Roman"/>
+          <w:sz w:val="24"/>
+        </w:rPr>
         <w:t xml:space="preserve">Para </w:t>
       </w:r>
       <w:r>
@@ -3710,6 +3894,17 @@
         </w:rPr>
         <w:t>:</w:t>
       </w:r>
+    </w:p>
+    <w:p>
+      <w:pPr>
+        <w:spacing w:after="0" w:line="360" w:lineRule="auto"/>
+        <w:ind w:firstLine="567"/>
+        <w:jc w:val="both"/>
+        <w:rPr>
+          <w:rFonts w:ascii="Times New Roman" w:hAnsi="Times New Roman"/>
+          <w:sz w:val="24"/>
+        </w:rPr>
+      </w:pPr>
     </w:p>
     <w:p>
       <w:pPr>
@@ -3736,7 +3931,7 @@
           <w:tab w:val="left" w:pos="13740"/>
           <w:tab w:val="left" w:pos="14656"/>
         </w:tabs>
-        <w:spacing w:after="0" w:line="240" w:lineRule="auto"/>
+        <w:spacing w:after="0" w:line="360" w:lineRule="auto"/>
         <w:rPr>
           <w:rFonts w:eastAsia="Times New Roman"/>
           <w:szCs w:val="24"/>
@@ -3910,7 +4105,7 @@
           <w:tab w:val="left" w:pos="13740"/>
           <w:tab w:val="left" w:pos="14656"/>
         </w:tabs>
-        <w:spacing w:after="0" w:line="240" w:lineRule="auto"/>
+        <w:spacing w:after="0" w:line="360" w:lineRule="auto"/>
         <w:ind w:left="1287"/>
         <w:rPr>
           <w:rFonts w:eastAsia="Times New Roman"/>
@@ -3926,6 +4121,7 @@
           <w:ilvl w:val="0"/>
           <w:numId w:val="36"/>
         </w:numPr>
+        <w:spacing w:line="360" w:lineRule="auto"/>
         <w:rPr>
           <w:rFonts w:ascii="Times New Roman" w:hAnsi="Times New Roman" w:cs="Times New Roman"/>
           <w:sz w:val="24"/>
@@ -4378,6 +4574,7 @@
     <w:p>
       <w:pPr>
         <w:pStyle w:val="Pr-formataoHTML"/>
+        <w:spacing w:line="360" w:lineRule="auto"/>
         <w:rPr>
           <w:rFonts w:ascii="Times New Roman" w:hAnsi="Times New Roman" w:cs="Times New Roman"/>
           <w:sz w:val="24"/>
@@ -4466,7 +4663,7 @@
     </w:p>
     <w:p>
       <w:pPr>
-        <w:spacing w:after="0" w:line="240" w:lineRule="auto"/>
+        <w:spacing w:after="0" w:line="360" w:lineRule="auto"/>
         <w:jc w:val="both"/>
         <w:rPr>
           <w:szCs w:val="24"/>
@@ -4480,6 +4677,7 @@
           <w:ilvl w:val="0"/>
           <w:numId w:val="36"/>
         </w:numPr>
+        <w:spacing w:line="360" w:lineRule="auto"/>
         <w:rPr>
           <w:rFonts w:ascii="Times New Roman" w:hAnsi="Times New Roman" w:cs="Times New Roman"/>
           <w:sz w:val="24"/>
@@ -4710,7 +4908,15 @@
           <w:rFonts w:ascii="Times New Roman" w:hAnsi="Times New Roman"/>
           <w:sz w:val="24"/>
         </w:rPr>
-        <w:t xml:space="preserve">, para a posterior consulta, inserção e atualização </w:t>
+        <w:t xml:space="preserve">, para a posterior consulta, inserção e </w:t>
+      </w:r>
+      <w:r>
+        <w:rPr>
+          <w:rFonts w:ascii="Times New Roman" w:hAnsi="Times New Roman"/>
+          <w:sz w:val="24"/>
+        </w:rPr>
+        <w:lastRenderedPageBreak/>
+        <w:t xml:space="preserve">atualização </w:t>
       </w:r>
       <w:r>
         <w:rPr>
@@ -5000,12 +5206,22 @@
           <w:sz w:val="24"/>
         </w:rPr>
       </w:pPr>
-      <w:r>
-        <w:rPr>
-          <w:rFonts w:ascii="Times New Roman" w:hAnsi="Times New Roman"/>
-          <w:sz w:val="24"/>
-        </w:rPr>
-        <w:lastRenderedPageBreak/>
+    </w:p>
+    <w:p>
+      <w:pPr>
+        <w:spacing w:after="0" w:line="360" w:lineRule="auto"/>
+        <w:ind w:firstLine="567"/>
+        <w:jc w:val="both"/>
+        <w:rPr>
+          <w:rFonts w:ascii="Times New Roman" w:hAnsi="Times New Roman"/>
+          <w:sz w:val="24"/>
+        </w:rPr>
+      </w:pPr>
+      <w:r>
+        <w:rPr>
+          <w:rFonts w:ascii="Times New Roman" w:hAnsi="Times New Roman"/>
+          <w:sz w:val="24"/>
+        </w:rPr>
         <w:t xml:space="preserve">Para o desenvolvimento do </w:t>
       </w:r>
       <w:r>
@@ -5170,13 +5386,18 @@
           <w:rFonts w:ascii="Times New Roman" w:hAnsi="Times New Roman"/>
           <w:sz w:val="24"/>
         </w:rPr>
-        <w:t xml:space="preserve"> a pasta foi movida para o diretório “/</w:t>
-      </w:r>
-      <w:proofErr w:type="spellStart"/>
-      <w:r>
-        <w:rPr>
-          <w:rFonts w:ascii="Times New Roman" w:hAnsi="Times New Roman"/>
-          <w:sz w:val="24"/>
+        <w:t xml:space="preserve"> a pasta foi movida para o diretório “</w:t>
+      </w:r>
+      <w:r>
+        <w:rPr>
+          <w:rFonts w:ascii="Miriam Fixed" w:hAnsi="Miriam Fixed" w:cs="Miriam Fixed"/>
+        </w:rPr>
+        <w:t>/</w:t>
+      </w:r>
+      <w:proofErr w:type="spellStart"/>
+      <w:r>
+        <w:rPr>
+          <w:rFonts w:ascii="Miriam Fixed" w:hAnsi="Miriam Fixed" w:cs="Miriam Fixed"/>
         </w:rPr>
         <w:t>Documents</w:t>
       </w:r>
@@ -5407,7 +5628,7 @@
           <w:rFonts w:ascii="Times New Roman" w:hAnsi="Times New Roman"/>
           <w:sz w:val="24"/>
         </w:rPr>
-        <w:t>” no terminal do Node.JS, instalando-o assim como um módulo global</w:t>
+        <w:t>” no terminal, instalando-o assim como um módulo global</w:t>
       </w:r>
       <w:r>
         <w:rPr>
@@ -5471,6 +5692,7 @@
           <w:sz w:val="24"/>
           <w:lang w:eastAsia="pt-BR"/>
         </w:rPr>
+        <w:lastRenderedPageBreak/>
         <w:drawing>
           <wp:inline distT="0" distB="0" distL="0" distR="0">
             <wp:extent cx="5400040" cy="4102100"/>
@@ -6897,7 +7119,43 @@
           <w:szCs w:val="24"/>
           <w:lang w:eastAsia="pt-BR"/>
         </w:rPr>
-        <w:t>atualizar os módulos com o comando “</w:t>
+        <w:t xml:space="preserve">atualizar os módulos </w:t>
+      </w:r>
+      <w:r>
+        <w:rPr>
+          <w:rFonts w:ascii="Times New Roman" w:eastAsia="Times New Roman" w:hAnsi="Times New Roman"/>
+          <w:sz w:val="24"/>
+          <w:szCs w:val="24"/>
+          <w:lang w:eastAsia="pt-BR"/>
+        </w:rPr>
+        <w:t>por meio</w:t>
+      </w:r>
+      <w:r>
+        <w:rPr>
+          <w:rFonts w:ascii="Times New Roman" w:eastAsia="Times New Roman" w:hAnsi="Times New Roman"/>
+          <w:sz w:val="24"/>
+          <w:szCs w:val="24"/>
+          <w:lang w:eastAsia="pt-BR"/>
+        </w:rPr>
+        <w:t xml:space="preserve"> </w:t>
+      </w:r>
+      <w:r>
+        <w:rPr>
+          <w:rFonts w:ascii="Times New Roman" w:eastAsia="Times New Roman" w:hAnsi="Times New Roman"/>
+          <w:sz w:val="24"/>
+          <w:szCs w:val="24"/>
+          <w:lang w:eastAsia="pt-BR"/>
+        </w:rPr>
+        <w:t>d</w:t>
+      </w:r>
+      <w:r>
+        <w:rPr>
+          <w:rFonts w:ascii="Times New Roman" w:eastAsia="Times New Roman" w:hAnsi="Times New Roman"/>
+          <w:sz w:val="24"/>
+          <w:szCs w:val="24"/>
+          <w:lang w:eastAsia="pt-BR"/>
+        </w:rPr>
+        <w:t>o comando “</w:t>
       </w:r>
       <w:proofErr w:type="spellStart"/>
       <w:r>
@@ -7914,13 +8172,18 @@
           <w:rFonts w:ascii="Times New Roman" w:hAnsi="Times New Roman"/>
           <w:sz w:val="24"/>
         </w:rPr>
-        <w:t>, extração e a movimentação da pasta do Eclipse para o diretório “/</w:t>
-      </w:r>
-      <w:proofErr w:type="spellStart"/>
-      <w:r>
-        <w:rPr>
-          <w:rFonts w:ascii="Times New Roman" w:hAnsi="Times New Roman"/>
-          <w:sz w:val="24"/>
+        <w:t>, extração e a movimentação da pasta do Eclipse para o diretório “</w:t>
+      </w:r>
+      <w:r>
+        <w:rPr>
+          <w:rFonts w:ascii="Miriam Fixed" w:hAnsi="Miriam Fixed" w:cs="Miriam Fixed"/>
+        </w:rPr>
+        <w:t>/</w:t>
+      </w:r>
+      <w:proofErr w:type="spellStart"/>
+      <w:r>
+        <w:rPr>
+          <w:rFonts w:ascii="Miriam Fixed" w:hAnsi="Miriam Fixed" w:cs="Miriam Fixed"/>
         </w:rPr>
         <w:t>Documents</w:t>
       </w:r>
@@ -8384,6 +8647,17 @@
         </w:rPr>
         <w:t>Figura 11.</w:t>
       </w:r>
+    </w:p>
+    <w:p>
+      <w:pPr>
+        <w:spacing w:after="0" w:line="360" w:lineRule="auto"/>
+        <w:ind w:firstLine="567"/>
+        <w:jc w:val="both"/>
+        <w:rPr>
+          <w:rFonts w:ascii="Times New Roman" w:hAnsi="Times New Roman"/>
+          <w:sz w:val="24"/>
+        </w:rPr>
+      </w:pPr>
     </w:p>
     <w:p>
       <w:pPr>
@@ -10689,22 +10963,12 @@
           <w:sz w:val="24"/>
         </w:rPr>
       </w:pPr>
-    </w:p>
-    <w:p>
-      <w:pPr>
-        <w:spacing w:after="0" w:line="360" w:lineRule="auto"/>
-        <w:ind w:firstLine="567"/>
-        <w:jc w:val="both"/>
-        <w:rPr>
-          <w:rFonts w:ascii="Times New Roman" w:hAnsi="Times New Roman"/>
-          <w:sz w:val="24"/>
-        </w:rPr>
-      </w:pPr>
-      <w:r>
-        <w:rPr>
-          <w:rFonts w:ascii="Times New Roman" w:hAnsi="Times New Roman"/>
-          <w:sz w:val="24"/>
-        </w:rPr>
+      <w:r>
+        <w:rPr>
+          <w:rFonts w:ascii="Times New Roman" w:hAnsi="Times New Roman"/>
+          <w:sz w:val="24"/>
+        </w:rPr>
+        <w:lastRenderedPageBreak/>
         <w:t xml:space="preserve">Após serem feitas as </w:t>
       </w:r>
       <w:r>
@@ -13190,7 +13454,7 @@
     <w:p>
       <w:pPr>
         <w:spacing w:after="0" w:line="360" w:lineRule="auto"/>
-        <w:jc w:val="both"/>
+        <w:jc w:val="center"/>
         <w:rPr>
           <w:rFonts w:ascii="Times New Roman" w:hAnsi="Times New Roman"/>
           <w:b/>
@@ -23420,7 +23684,7 @@
         <w:drawing>
           <wp:inline distT="0" distB="0" distL="0" distR="0">
             <wp:extent cx="4886325" cy="2324100"/>
-            <wp:effectExtent l="0" t="0" r="9525" b="0"/>
+            <wp:effectExtent l="19050" t="19050" r="28575" b="19050"/>
             <wp:docPr id="27" name="Imagem 27"/>
             <wp:cNvGraphicFramePr>
               <a:graphicFrameLocks xmlns:a="http://schemas.openxmlformats.org/drawingml/2006/main" noChangeAspect="1"/>
@@ -23457,7 +23721,9 @@
                     </a:prstGeom>
                     <a:noFill/>
                     <a:ln>
-                      <a:noFill/>
+                      <a:solidFill>
+                        <a:schemeClr val="tx1"/>
+                      </a:solidFill>
                     </a:ln>
                   </pic:spPr>
                 </pic:pic>
@@ -23878,23 +24144,13 @@
           <w:sz w:val="24"/>
         </w:rPr>
       </w:pPr>
-    </w:p>
-    <w:p>
-      <w:pPr>
-        <w:spacing w:after="0" w:line="360" w:lineRule="auto"/>
-        <w:ind w:left="709"/>
-        <w:jc w:val="both"/>
-        <w:rPr>
-          <w:rFonts w:ascii="Times New Roman" w:hAnsi="Times New Roman"/>
-          <w:sz w:val="24"/>
-        </w:rPr>
-      </w:pPr>
-      <w:r>
-        <w:rPr>
-          <w:rFonts w:ascii="Times New Roman" w:hAnsi="Times New Roman"/>
-          <w:b/>
-          <w:sz w:val="24"/>
-        </w:rPr>
+      <w:r>
+        <w:rPr>
+          <w:rFonts w:ascii="Times New Roman" w:hAnsi="Times New Roman"/>
+          <w:b/>
+          <w:sz w:val="24"/>
+        </w:rPr>
+        <w:lastRenderedPageBreak/>
         <w:t xml:space="preserve">Linha </w:t>
       </w:r>
       <w:r>
@@ -24666,114 +24922,114 @@
           <w:rFonts w:ascii="Times New Roman" w:hAnsi="Times New Roman"/>
           <w:sz w:val="24"/>
         </w:rPr>
+        <w:t xml:space="preserve">No diretório </w:t>
+      </w:r>
+      <w:r>
+        <w:rPr>
+          <w:rFonts w:ascii="Times New Roman" w:hAnsi="Times New Roman"/>
+          <w:sz w:val="24"/>
+        </w:rPr>
+        <w:t>c</w:t>
+      </w:r>
+      <w:r>
+        <w:rPr>
+          <w:rFonts w:ascii="Times New Roman" w:hAnsi="Times New Roman"/>
+          <w:i/>
+          <w:sz w:val="24"/>
+        </w:rPr>
+        <w:t>ommon</w:t>
+      </w:r>
+      <w:r>
+        <w:rPr>
+          <w:rFonts w:ascii="Times New Roman" w:hAnsi="Times New Roman"/>
+          <w:sz w:val="24"/>
+        </w:rPr>
+        <w:t xml:space="preserve"> da estrutura</w:t>
+      </w:r>
+      <w:r>
+        <w:rPr>
+          <w:rFonts w:ascii="Times New Roman" w:hAnsi="Times New Roman"/>
+          <w:sz w:val="24"/>
+        </w:rPr>
+        <w:t xml:space="preserve">, estão </w:t>
+      </w:r>
+      <w:r>
+        <w:rPr>
+          <w:rFonts w:ascii="Times New Roman" w:hAnsi="Times New Roman"/>
+          <w:sz w:val="24"/>
+        </w:rPr>
+        <w:t xml:space="preserve">os arquivos comuns entre as </w:t>
+      </w:r>
+      <w:proofErr w:type="spellStart"/>
+      <w:r>
+        <w:rPr>
+          <w:rFonts w:ascii="Times New Roman" w:hAnsi="Times New Roman"/>
+          <w:i/>
+          <w:sz w:val="24"/>
+        </w:rPr>
+        <w:t>Views</w:t>
+      </w:r>
+      <w:proofErr w:type="spellEnd"/>
+      <w:r>
+        <w:rPr>
+          <w:rFonts w:ascii="Times New Roman" w:hAnsi="Times New Roman"/>
+          <w:sz w:val="24"/>
+        </w:rPr>
+        <w:t xml:space="preserve"> da aplicação, os quais contém as chamadas dos </w:t>
+      </w:r>
+      <w:proofErr w:type="spellStart"/>
+      <w:proofErr w:type="gramStart"/>
+      <w:r>
+        <w:rPr>
+          <w:rFonts w:ascii="Times New Roman" w:hAnsi="Times New Roman"/>
+          <w:i/>
+          <w:sz w:val="24"/>
+        </w:rPr>
+        <w:t>JavaScript’s</w:t>
+      </w:r>
+      <w:proofErr w:type="spellEnd"/>
+      <w:proofErr w:type="gramEnd"/>
+      <w:r>
+        <w:rPr>
+          <w:rFonts w:ascii="Times New Roman" w:hAnsi="Times New Roman"/>
+          <w:sz w:val="24"/>
+        </w:rPr>
+        <w:t xml:space="preserve"> e dos </w:t>
+      </w:r>
+      <w:proofErr w:type="spellStart"/>
+      <w:r>
+        <w:rPr>
+          <w:rFonts w:ascii="Times New Roman" w:hAnsi="Times New Roman"/>
+          <w:i/>
+          <w:sz w:val="24"/>
+        </w:rPr>
+        <w:t>Stylesheets</w:t>
+      </w:r>
+      <w:proofErr w:type="spellEnd"/>
+      <w:r>
+        <w:rPr>
+          <w:rFonts w:ascii="Times New Roman" w:hAnsi="Times New Roman"/>
+          <w:sz w:val="24"/>
+        </w:rPr>
+        <w:t>.</w:t>
+      </w:r>
+    </w:p>
+    <w:p>
+      <w:pPr>
+        <w:spacing w:after="0" w:line="360" w:lineRule="auto"/>
+        <w:ind w:firstLine="709"/>
+        <w:jc w:val="both"/>
+        <w:rPr>
+          <w:rFonts w:ascii="Times New Roman" w:hAnsi="Times New Roman"/>
+          <w:sz w:val="24"/>
+        </w:rPr>
+      </w:pPr>
+      <w:r>
+        <w:rPr>
+          <w:rFonts w:ascii="Times New Roman" w:hAnsi="Times New Roman"/>
+          <w:sz w:val="24"/>
+        </w:rPr>
         <w:lastRenderedPageBreak/>
-        <w:t xml:space="preserve">No diretório </w:t>
-      </w:r>
-      <w:r>
-        <w:rPr>
-          <w:rFonts w:ascii="Times New Roman" w:hAnsi="Times New Roman"/>
-          <w:sz w:val="24"/>
-        </w:rPr>
-        <w:t>c</w:t>
-      </w:r>
-      <w:r>
-        <w:rPr>
-          <w:rFonts w:ascii="Times New Roman" w:hAnsi="Times New Roman"/>
-          <w:i/>
-          <w:sz w:val="24"/>
-        </w:rPr>
-        <w:t>ommon</w:t>
-      </w:r>
-      <w:r>
-        <w:rPr>
-          <w:rFonts w:ascii="Times New Roman" w:hAnsi="Times New Roman"/>
-          <w:sz w:val="24"/>
-        </w:rPr>
-        <w:t xml:space="preserve"> da estrutura</w:t>
-      </w:r>
-      <w:r>
-        <w:rPr>
-          <w:rFonts w:ascii="Times New Roman" w:hAnsi="Times New Roman"/>
-          <w:sz w:val="24"/>
-        </w:rPr>
-        <w:t xml:space="preserve">, estão </w:t>
-      </w:r>
-      <w:r>
-        <w:rPr>
-          <w:rFonts w:ascii="Times New Roman" w:hAnsi="Times New Roman"/>
-          <w:sz w:val="24"/>
-        </w:rPr>
-        <w:t xml:space="preserve">os arquivos comuns entre as </w:t>
-      </w:r>
-      <w:proofErr w:type="spellStart"/>
-      <w:r>
-        <w:rPr>
-          <w:rFonts w:ascii="Times New Roman" w:hAnsi="Times New Roman"/>
-          <w:i/>
-          <w:sz w:val="24"/>
-        </w:rPr>
-        <w:t>Views</w:t>
-      </w:r>
-      <w:proofErr w:type="spellEnd"/>
-      <w:r>
-        <w:rPr>
-          <w:rFonts w:ascii="Times New Roman" w:hAnsi="Times New Roman"/>
-          <w:sz w:val="24"/>
-        </w:rPr>
-        <w:t xml:space="preserve"> da aplicação, os quais contém as chamadas dos </w:t>
-      </w:r>
-      <w:proofErr w:type="spellStart"/>
-      <w:proofErr w:type="gramStart"/>
-      <w:r>
-        <w:rPr>
-          <w:rFonts w:ascii="Times New Roman" w:hAnsi="Times New Roman"/>
-          <w:i/>
-          <w:sz w:val="24"/>
-        </w:rPr>
-        <w:t>JavaScript’s</w:t>
-      </w:r>
-      <w:proofErr w:type="spellEnd"/>
-      <w:proofErr w:type="gramEnd"/>
-      <w:r>
-        <w:rPr>
-          <w:rFonts w:ascii="Times New Roman" w:hAnsi="Times New Roman"/>
-          <w:sz w:val="24"/>
-        </w:rPr>
-        <w:t xml:space="preserve"> e dos </w:t>
-      </w:r>
-      <w:proofErr w:type="spellStart"/>
-      <w:r>
-        <w:rPr>
-          <w:rFonts w:ascii="Times New Roman" w:hAnsi="Times New Roman"/>
-          <w:i/>
-          <w:sz w:val="24"/>
-        </w:rPr>
-        <w:t>Stylesheets</w:t>
-      </w:r>
-      <w:proofErr w:type="spellEnd"/>
-      <w:r>
-        <w:rPr>
-          <w:rFonts w:ascii="Times New Roman" w:hAnsi="Times New Roman"/>
-          <w:sz w:val="24"/>
-        </w:rPr>
-        <w:t>.</w:t>
-      </w:r>
-    </w:p>
-    <w:p>
-      <w:pPr>
-        <w:spacing w:after="0" w:line="360" w:lineRule="auto"/>
-        <w:ind w:firstLine="709"/>
-        <w:jc w:val="both"/>
-        <w:rPr>
-          <w:rFonts w:ascii="Times New Roman" w:hAnsi="Times New Roman"/>
-          <w:sz w:val="24"/>
-        </w:rPr>
-      </w:pPr>
-      <w:r>
-        <w:rPr>
-          <w:rFonts w:ascii="Times New Roman" w:hAnsi="Times New Roman"/>
-          <w:sz w:val="24"/>
-        </w:rPr>
         <w:t xml:space="preserve">O diretório </w:t>
       </w:r>
       <w:proofErr w:type="spellStart"/>
@@ -26241,7 +26497,21 @@
           <w:rFonts w:ascii="Times New Roman" w:hAnsi="Times New Roman"/>
           <w:sz w:val="24"/>
         </w:rPr>
-        <w:t>, e é dividido em quatro classes</w:t>
+        <w:t xml:space="preserve">, e é dividido em </w:t>
+      </w:r>
+      <w:r>
+        <w:rPr>
+          <w:rFonts w:ascii="Times New Roman" w:hAnsi="Times New Roman"/>
+          <w:sz w:val="24"/>
+        </w:rPr>
+        <w:t>cinco</w:t>
+      </w:r>
+      <w:r>
+        <w:rPr>
+          <w:rFonts w:ascii="Times New Roman" w:hAnsi="Times New Roman"/>
+          <w:sz w:val="24"/>
+        </w:rPr>
+        <w:t xml:space="preserve"> classes</w:t>
       </w:r>
       <w:r>
         <w:rPr>
@@ -27438,7 +27708,21 @@
           <w:rFonts w:ascii="Times New Roman" w:hAnsi="Times New Roman"/>
           <w:sz w:val="24"/>
         </w:rPr>
-        <w:t xml:space="preserve"> específica para salvar as informações sobre os usuários</w:t>
+        <w:t xml:space="preserve"> específica para </w:t>
+      </w:r>
+      <w:r>
+        <w:rPr>
+          <w:rFonts w:ascii="Times New Roman" w:hAnsi="Times New Roman"/>
+          <w:sz w:val="24"/>
+        </w:rPr>
+        <w:t>buscar</w:t>
+      </w:r>
+      <w:r>
+        <w:rPr>
+          <w:rFonts w:ascii="Times New Roman" w:hAnsi="Times New Roman"/>
+          <w:sz w:val="24"/>
+        </w:rPr>
+        <w:t xml:space="preserve"> as informações sobre os usuários</w:t>
       </w:r>
       <w:r>
         <w:rPr>
@@ -27559,7 +27843,29 @@
           <w:rFonts w:ascii="Times New Roman" w:hAnsi="Times New Roman"/>
           <w:sz w:val="24"/>
         </w:rPr>
-        <w:t xml:space="preserve"> cria um vetor de </w:t>
+        <w:t xml:space="preserve"> C</w:t>
+      </w:r>
+      <w:r>
+        <w:rPr>
+          <w:rFonts w:ascii="Times New Roman" w:hAnsi="Times New Roman"/>
+          <w:sz w:val="24"/>
+        </w:rPr>
+        <w:t xml:space="preserve">ria um </w:t>
+      </w:r>
+      <w:r>
+        <w:rPr>
+          <w:rFonts w:ascii="Times New Roman" w:hAnsi="Times New Roman"/>
+          <w:i/>
+          <w:sz w:val="24"/>
+        </w:rPr>
+        <w:t>vetor</w:t>
+      </w:r>
+      <w:r>
+        <w:rPr>
+          <w:rFonts w:ascii="Times New Roman" w:hAnsi="Times New Roman"/>
+          <w:sz w:val="24"/>
+        </w:rPr>
+        <w:t xml:space="preserve"> de </w:t>
       </w:r>
       <w:proofErr w:type="spellStart"/>
       <w:r>
@@ -29056,7 +29362,21 @@
           <w:rFonts w:ascii="Times New Roman" w:hAnsi="Times New Roman"/>
           <w:sz w:val="24"/>
         </w:rPr>
-        <w:t xml:space="preserve"> para ser feita a consulta das palavras-chave no banco de dados. O objeto </w:t>
+        <w:t xml:space="preserve"> para ser feita a consulta das palavras-chave no </w:t>
+      </w:r>
+      <w:r>
+        <w:rPr>
+          <w:rFonts w:ascii="Times New Roman" w:hAnsi="Times New Roman"/>
+          <w:sz w:val="24"/>
+        </w:rPr>
+        <w:t>objeto cursor</w:t>
+      </w:r>
+      <w:r>
+        <w:rPr>
+          <w:rFonts w:ascii="Times New Roman" w:hAnsi="Times New Roman"/>
+          <w:sz w:val="24"/>
+        </w:rPr>
+        <w:t xml:space="preserve">. O objeto </w:t>
       </w:r>
       <w:proofErr w:type="spellStart"/>
       <w:proofErr w:type="gramStart"/>
@@ -29338,11 +29658,205 @@
         </w:rPr>
         <w:t xml:space="preserve"> - O </w:t>
       </w:r>
-      <w:proofErr w:type="spellStart"/>
-      <w:r>
-        <w:rPr>
-          <w:rFonts w:ascii="Times New Roman" w:hAnsi="Times New Roman"/>
-          <w:i/>
+      <w:r>
+        <w:rPr>
+          <w:rFonts w:ascii="Times New Roman" w:hAnsi="Times New Roman"/>
+          <w:i/>
+          <w:sz w:val="24"/>
+        </w:rPr>
+        <w:t>vetor</w:t>
+      </w:r>
+      <w:r>
+        <w:rPr>
+          <w:rFonts w:ascii="Times New Roman" w:hAnsi="Times New Roman"/>
+          <w:sz w:val="24"/>
+        </w:rPr>
+        <w:t xml:space="preserve"> de</w:t>
+      </w:r>
+      <w:r>
+        <w:rPr>
+          <w:rFonts w:ascii="Times New Roman" w:hAnsi="Times New Roman"/>
+          <w:sz w:val="24"/>
+        </w:rPr>
+        <w:t xml:space="preserve"> </w:t>
+      </w:r>
+      <w:proofErr w:type="spellStart"/>
+      <w:r>
+        <w:rPr>
+          <w:rFonts w:ascii="Times New Roman" w:hAnsi="Times New Roman"/>
+          <w:i/>
+          <w:sz w:val="24"/>
+        </w:rPr>
+        <w:t>string</w:t>
+      </w:r>
+      <w:proofErr w:type="spellEnd"/>
+      <w:r>
+        <w:rPr>
+          <w:rFonts w:ascii="Times New Roman" w:hAnsi="Times New Roman"/>
+          <w:i/>
+          <w:sz w:val="24"/>
+        </w:rPr>
+        <w:t xml:space="preserve"> </w:t>
+      </w:r>
+      <w:proofErr w:type="spellStart"/>
+      <w:proofErr w:type="gramStart"/>
+      <w:r>
+        <w:rPr>
+          <w:rFonts w:ascii="Times New Roman" w:hAnsi="Times New Roman"/>
+          <w:i/>
+          <w:sz w:val="24"/>
+        </w:rPr>
+        <w:t>keywordsToDataMining</w:t>
+      </w:r>
+      <w:proofErr w:type="spellEnd"/>
+      <w:proofErr w:type="gramEnd"/>
+      <w:r>
+        <w:rPr>
+          <w:rFonts w:ascii="Times New Roman" w:hAnsi="Times New Roman"/>
+          <w:i/>
+          <w:sz w:val="24"/>
+        </w:rPr>
+        <w:t xml:space="preserve"> </w:t>
+      </w:r>
+      <w:r>
+        <w:rPr>
+          <w:rFonts w:ascii="Times New Roman" w:hAnsi="Times New Roman"/>
+          <w:sz w:val="24"/>
+        </w:rPr>
+        <w:t>é instanciado recebendo</w:t>
+      </w:r>
+      <w:r>
+        <w:rPr>
+          <w:rFonts w:ascii="Times New Roman" w:hAnsi="Times New Roman"/>
+          <w:sz w:val="24"/>
+        </w:rPr>
+        <w:t xml:space="preserve"> </w:t>
+      </w:r>
+      <w:r>
+        <w:rPr>
+          <w:rFonts w:ascii="Times New Roman" w:hAnsi="Times New Roman"/>
+          <w:sz w:val="24"/>
+        </w:rPr>
+        <w:t>com</w:t>
+      </w:r>
+      <w:r>
+        <w:rPr>
+          <w:rFonts w:ascii="Times New Roman" w:hAnsi="Times New Roman"/>
+          <w:sz w:val="24"/>
+        </w:rPr>
+        <w:t>o parâmetro</w:t>
+      </w:r>
+      <w:r>
+        <w:rPr>
+          <w:rFonts w:ascii="Times New Roman" w:hAnsi="Times New Roman"/>
+          <w:sz w:val="24"/>
+        </w:rPr>
+        <w:t xml:space="preserve"> o tamanho do</w:t>
+      </w:r>
+      <w:r>
+        <w:rPr>
+          <w:rFonts w:ascii="Times New Roman" w:hAnsi="Times New Roman"/>
+          <w:sz w:val="24"/>
+        </w:rPr>
+        <w:t xml:space="preserve"> objeto </w:t>
+      </w:r>
+      <w:proofErr w:type="spellStart"/>
+      <w:r>
+        <w:rPr>
+          <w:rFonts w:ascii="Times New Roman" w:hAnsi="Times New Roman"/>
+          <w:i/>
+          <w:sz w:val="24"/>
+        </w:rPr>
+        <w:t>cleanedKeywords</w:t>
+      </w:r>
+      <w:proofErr w:type="spellEnd"/>
+      <w:r>
+        <w:rPr>
+          <w:rFonts w:ascii="Times New Roman" w:hAnsi="Times New Roman"/>
+          <w:i/>
+          <w:sz w:val="24"/>
+        </w:rPr>
+        <w:t>;</w:t>
+      </w:r>
+    </w:p>
+    <w:p>
+      <w:pPr>
+        <w:spacing w:after="0" w:line="360" w:lineRule="auto"/>
+        <w:ind w:left="709"/>
+        <w:jc w:val="both"/>
+        <w:rPr>
+          <w:rFonts w:ascii="Times New Roman" w:hAnsi="Times New Roman"/>
+          <w:sz w:val="24"/>
+        </w:rPr>
+      </w:pPr>
+      <w:r>
+        <w:rPr>
+          <w:rFonts w:ascii="Times New Roman" w:hAnsi="Times New Roman"/>
+          <w:b/>
+          <w:sz w:val="24"/>
+        </w:rPr>
+        <w:lastRenderedPageBreak/>
+        <w:t>Linha 56</w:t>
+      </w:r>
+      <w:r>
+        <w:rPr>
+          <w:rFonts w:ascii="Times New Roman" w:hAnsi="Times New Roman"/>
+          <w:sz w:val="24"/>
+        </w:rPr>
+        <w:t xml:space="preserve"> </w:t>
+      </w:r>
+      <w:r>
+        <w:rPr>
+          <w:rFonts w:ascii="Times New Roman" w:hAnsi="Times New Roman"/>
+          <w:sz w:val="24"/>
+        </w:rPr>
+        <w:t>-</w:t>
+      </w:r>
+      <w:r>
+        <w:rPr>
+          <w:rFonts w:ascii="Times New Roman" w:hAnsi="Times New Roman"/>
+          <w:sz w:val="24"/>
+        </w:rPr>
+        <w:t xml:space="preserve"> </w:t>
+      </w:r>
+      <w:r>
+        <w:rPr>
+          <w:rFonts w:ascii="Times New Roman" w:hAnsi="Times New Roman"/>
+          <w:sz w:val="24"/>
+        </w:rPr>
+        <w:t xml:space="preserve">O objeto </w:t>
+      </w:r>
+      <w:proofErr w:type="spellStart"/>
+      <w:proofErr w:type="gramStart"/>
+      <w:r>
+        <w:rPr>
+          <w:rFonts w:ascii="Times New Roman" w:hAnsi="Times New Roman"/>
+          <w:i/>
+          <w:sz w:val="24"/>
+        </w:rPr>
+        <w:t>keywordsToDataMining</w:t>
+      </w:r>
+      <w:proofErr w:type="spellEnd"/>
+      <w:proofErr w:type="gramEnd"/>
+      <w:r>
+        <w:rPr>
+          <w:rFonts w:ascii="Times New Roman" w:hAnsi="Times New Roman"/>
+          <w:i/>
+          <w:sz w:val="24"/>
+        </w:rPr>
+        <w:t xml:space="preserve"> </w:t>
+      </w:r>
+      <w:r>
+        <w:rPr>
+          <w:rFonts w:ascii="Times New Roman" w:hAnsi="Times New Roman"/>
+          <w:sz w:val="24"/>
+        </w:rPr>
+        <w:t xml:space="preserve">recebe uma conversão em formato de </w:t>
+      </w:r>
+      <w:proofErr w:type="spellStart"/>
+      <w:r>
+        <w:rPr>
+          <w:rFonts w:ascii="Times New Roman" w:hAnsi="Times New Roman"/>
           <w:sz w:val="24"/>
         </w:rPr>
         <w:t>array</w:t>
@@ -29353,94 +29867,7 @@
           <w:rFonts w:ascii="Times New Roman" w:hAnsi="Times New Roman"/>
           <w:sz w:val="24"/>
         </w:rPr>
-        <w:t xml:space="preserve"> de</w:t>
-      </w:r>
-      <w:r>
-        <w:rPr>
-          <w:rFonts w:ascii="Times New Roman" w:hAnsi="Times New Roman"/>
-          <w:sz w:val="24"/>
-        </w:rPr>
-        <w:t xml:space="preserve"> </w:t>
-      </w:r>
-      <w:proofErr w:type="spellStart"/>
-      <w:r>
-        <w:rPr>
-          <w:rFonts w:ascii="Times New Roman" w:hAnsi="Times New Roman"/>
-          <w:i/>
-          <w:sz w:val="24"/>
-        </w:rPr>
-        <w:t>string</w:t>
-      </w:r>
-      <w:proofErr w:type="spellEnd"/>
-      <w:r>
-        <w:rPr>
-          <w:rFonts w:ascii="Times New Roman" w:hAnsi="Times New Roman"/>
-          <w:i/>
-          <w:sz w:val="24"/>
-        </w:rPr>
-        <w:t xml:space="preserve"> </w:t>
-      </w:r>
-      <w:proofErr w:type="spellStart"/>
-      <w:proofErr w:type="gramStart"/>
-      <w:r>
-        <w:rPr>
-          <w:rFonts w:ascii="Times New Roman" w:hAnsi="Times New Roman"/>
-          <w:i/>
-          <w:sz w:val="24"/>
-        </w:rPr>
-        <w:t>keywordsToDataMining</w:t>
-      </w:r>
-      <w:proofErr w:type="spellEnd"/>
-      <w:proofErr w:type="gramEnd"/>
-      <w:r>
-        <w:rPr>
-          <w:rFonts w:ascii="Times New Roman" w:hAnsi="Times New Roman"/>
-          <w:i/>
-          <w:sz w:val="24"/>
-        </w:rPr>
-        <w:t xml:space="preserve"> </w:t>
-      </w:r>
-      <w:r>
-        <w:rPr>
-          <w:rFonts w:ascii="Times New Roman" w:hAnsi="Times New Roman"/>
-          <w:sz w:val="24"/>
-        </w:rPr>
-        <w:t>é instanciado recebendo</w:t>
-      </w:r>
-      <w:r>
-        <w:rPr>
-          <w:rFonts w:ascii="Times New Roman" w:hAnsi="Times New Roman"/>
-          <w:sz w:val="24"/>
-        </w:rPr>
-        <w:t xml:space="preserve"> </w:t>
-      </w:r>
-      <w:r>
-        <w:rPr>
-          <w:rFonts w:ascii="Times New Roman" w:hAnsi="Times New Roman"/>
-          <w:sz w:val="24"/>
-        </w:rPr>
-        <w:t>com</w:t>
-      </w:r>
-      <w:r>
-        <w:rPr>
-          <w:rFonts w:ascii="Times New Roman" w:hAnsi="Times New Roman"/>
-          <w:sz w:val="24"/>
-        </w:rPr>
-        <w:t>o parâmetro</w:t>
-      </w:r>
-      <w:r>
-        <w:rPr>
-          <w:rFonts w:ascii="Times New Roman" w:hAnsi="Times New Roman"/>
-          <w:sz w:val="24"/>
-        </w:rPr>
-        <w:t xml:space="preserve"> o tamanho do</w:t>
-      </w:r>
-      <w:r>
-        <w:rPr>
-          <w:rFonts w:ascii="Times New Roman" w:hAnsi="Times New Roman"/>
-          <w:sz w:val="24"/>
-        </w:rPr>
-        <w:t xml:space="preserve"> objeto </w:t>
+        <w:t xml:space="preserve"> do objeto </w:t>
       </w:r>
       <w:proofErr w:type="spellStart"/>
       <w:r>
@@ -29455,7 +29882,6 @@
       <w:r>
         <w:rPr>
           <w:rFonts w:ascii="Times New Roman" w:hAnsi="Times New Roman"/>
-          <w:i/>
           <w:sz w:val="24"/>
         </w:rPr>
         <w:t>;</w:t>
@@ -29468,7 +29894,6 @@
         <w:jc w:val="both"/>
         <w:rPr>
           <w:rFonts w:ascii="Times New Roman" w:hAnsi="Times New Roman"/>
-          <w:i/>
           <w:sz w:val="24"/>
         </w:rPr>
       </w:pPr>
@@ -29489,175 +29914,14 @@
           <w:b/>
           <w:sz w:val="24"/>
         </w:rPr>
-        <w:t>Linha 56</w:t>
-      </w:r>
-      <w:r>
-        <w:rPr>
-          <w:rFonts w:ascii="Times New Roman" w:hAnsi="Times New Roman"/>
-          <w:sz w:val="24"/>
-        </w:rPr>
-        <w:t xml:space="preserve"> </w:t>
-      </w:r>
-      <w:r>
-        <w:rPr>
-          <w:rFonts w:ascii="Times New Roman" w:hAnsi="Times New Roman"/>
-          <w:sz w:val="24"/>
-        </w:rPr>
-        <w:t>-</w:t>
-      </w:r>
-      <w:r>
-        <w:rPr>
-          <w:rFonts w:ascii="Times New Roman" w:hAnsi="Times New Roman"/>
-          <w:sz w:val="24"/>
-        </w:rPr>
-        <w:t xml:space="preserve"> </w:t>
-      </w:r>
-      <w:r>
-        <w:rPr>
-          <w:rFonts w:ascii="Times New Roman" w:hAnsi="Times New Roman"/>
-          <w:sz w:val="24"/>
-        </w:rPr>
-        <w:t xml:space="preserve">O objeto </w:t>
-      </w:r>
-      <w:proofErr w:type="spellStart"/>
-      <w:proofErr w:type="gramStart"/>
-      <w:r>
-        <w:rPr>
-          <w:rFonts w:ascii="Times New Roman" w:hAnsi="Times New Roman"/>
-          <w:i/>
-          <w:sz w:val="24"/>
-        </w:rPr>
-        <w:t>keywordsToDataMining</w:t>
-      </w:r>
-      <w:proofErr w:type="spellEnd"/>
-      <w:proofErr w:type="gramEnd"/>
-      <w:r>
-        <w:rPr>
-          <w:rFonts w:ascii="Times New Roman" w:hAnsi="Times New Roman"/>
-          <w:i/>
-          <w:sz w:val="24"/>
-        </w:rPr>
-        <w:t xml:space="preserve"> </w:t>
-      </w:r>
-      <w:r>
-        <w:rPr>
-          <w:rFonts w:ascii="Times New Roman" w:hAnsi="Times New Roman"/>
-          <w:sz w:val="24"/>
-        </w:rPr>
-        <w:t xml:space="preserve">recebe uma conversão em formato de </w:t>
-      </w:r>
-      <w:proofErr w:type="spellStart"/>
-      <w:r>
-        <w:rPr>
-          <w:rFonts w:ascii="Times New Roman" w:hAnsi="Times New Roman"/>
-          <w:sz w:val="24"/>
-        </w:rPr>
-        <w:t>array</w:t>
-      </w:r>
-      <w:proofErr w:type="spellEnd"/>
-      <w:r>
-        <w:rPr>
-          <w:rFonts w:ascii="Times New Roman" w:hAnsi="Times New Roman"/>
-          <w:sz w:val="24"/>
-        </w:rPr>
-        <w:t xml:space="preserve"> do</w:t>
-      </w:r>
-      <w:r>
-        <w:rPr>
-          <w:rFonts w:ascii="Times New Roman" w:hAnsi="Times New Roman"/>
-          <w:sz w:val="24"/>
-        </w:rPr>
-        <w:t xml:space="preserve"> objeto</w:t>
-      </w:r>
-      <w:r>
-        <w:rPr>
-          <w:rFonts w:ascii="Times New Roman" w:hAnsi="Times New Roman"/>
-          <w:sz w:val="24"/>
-        </w:rPr>
-        <w:t xml:space="preserve"> </w:t>
-      </w:r>
-      <w:proofErr w:type="spellStart"/>
-      <w:r>
-        <w:rPr>
-          <w:rFonts w:ascii="Times New Roman" w:hAnsi="Times New Roman"/>
-          <w:i/>
-          <w:sz w:val="24"/>
-        </w:rPr>
-        <w:t>cleanedKeywords</w:t>
-      </w:r>
-      <w:proofErr w:type="spellEnd"/>
-      <w:r>
-        <w:rPr>
-          <w:rFonts w:ascii="Times New Roman" w:hAnsi="Times New Roman"/>
-          <w:sz w:val="24"/>
-        </w:rPr>
-        <w:t>;</w:t>
-      </w:r>
-    </w:p>
-    <w:p>
-      <w:pPr>
-        <w:spacing w:after="0" w:line="360" w:lineRule="auto"/>
-        <w:ind w:left="709"/>
-        <w:jc w:val="both"/>
-        <w:rPr>
-          <w:rFonts w:ascii="Times New Roman" w:hAnsi="Times New Roman"/>
-          <w:sz w:val="24"/>
-        </w:rPr>
-      </w:pPr>
-    </w:p>
-    <w:p>
-      <w:pPr>
-        <w:spacing w:after="0" w:line="360" w:lineRule="auto"/>
-        <w:ind w:left="709"/>
-        <w:jc w:val="both"/>
-        <w:rPr>
-          <w:rFonts w:ascii="Times New Roman" w:hAnsi="Times New Roman"/>
-          <w:sz w:val="24"/>
-        </w:rPr>
-      </w:pPr>
-      <w:r>
-        <w:rPr>
-          <w:rFonts w:ascii="Times New Roman" w:hAnsi="Times New Roman"/>
-          <w:b/>
-          <w:sz w:val="24"/>
-        </w:rPr>
-        <w:t>Linha 5</w:t>
-      </w:r>
-      <w:r>
-        <w:rPr>
-          <w:rFonts w:ascii="Times New Roman" w:hAnsi="Times New Roman"/>
-          <w:b/>
-          <w:sz w:val="24"/>
-        </w:rPr>
-        <w:t>7</w:t>
-      </w:r>
-      <w:r>
-        <w:rPr>
-          <w:rFonts w:ascii="Times New Roman" w:hAnsi="Times New Roman"/>
-          <w:sz w:val="24"/>
-        </w:rPr>
-        <w:t xml:space="preserve"> </w:t>
-      </w:r>
-      <w:r>
-        <w:rPr>
-          <w:rFonts w:ascii="Times New Roman" w:hAnsi="Times New Roman"/>
-          <w:sz w:val="24"/>
-        </w:rPr>
-        <w:t>-</w:t>
-      </w:r>
-      <w:r>
-        <w:rPr>
-          <w:rFonts w:ascii="Times New Roman" w:hAnsi="Times New Roman"/>
-          <w:sz w:val="24"/>
-        </w:rPr>
-        <w:t xml:space="preserve"> </w:t>
-      </w:r>
-      <w:r>
-        <w:rPr>
-          <w:rFonts w:ascii="Times New Roman" w:hAnsi="Times New Roman"/>
-          <w:sz w:val="24"/>
-        </w:rPr>
-        <w:t xml:space="preserve">São retornadas as palavras-chave por meio do objeto </w:t>
+        <w:t>Linha 57</w:t>
+      </w:r>
+      <w:r>
+        <w:rPr>
+          <w:rFonts w:ascii="Times New Roman" w:hAnsi="Times New Roman"/>
+          <w:sz w:val="24"/>
+        </w:rPr>
+        <w:t xml:space="preserve"> - São retornadas as palavras-chave por meio do objeto </w:t>
       </w:r>
       <w:proofErr w:type="spellStart"/>
       <w:proofErr w:type="gramStart"/>
@@ -30069,51 +30333,42 @@
           <w:rFonts w:ascii="Times New Roman" w:hAnsi="Times New Roman"/>
           <w:sz w:val="24"/>
         </w:rPr>
-        <w:t xml:space="preserve"> em outra </w:t>
-      </w:r>
-      <w:proofErr w:type="spellStart"/>
-      <w:r>
-        <w:rPr>
-          <w:rFonts w:ascii="Times New Roman" w:hAnsi="Times New Roman"/>
-          <w:sz w:val="24"/>
-        </w:rPr>
-        <w:t>tupla</w:t>
-      </w:r>
-      <w:proofErr w:type="spellEnd"/>
-      <w:r>
-        <w:rPr>
-          <w:rFonts w:ascii="Times New Roman" w:hAnsi="Times New Roman"/>
-          <w:sz w:val="24"/>
-        </w:rPr>
-        <w:t xml:space="preserve"> que contém dados processados para salvar no banco de dados.</w:t>
-      </w:r>
-      <w:r>
-        <w:rPr>
-          <w:rFonts w:ascii="Times New Roman" w:hAnsi="Times New Roman"/>
-          <w:sz w:val="24"/>
-        </w:rPr>
-        <w:t xml:space="preserve"> As F</w:t>
-      </w:r>
-      <w:r>
-        <w:rPr>
-          <w:rFonts w:ascii="Times New Roman" w:hAnsi="Times New Roman"/>
-          <w:sz w:val="24"/>
-        </w:rPr>
-        <w:t xml:space="preserve">iguras </w:t>
-      </w:r>
-      <w:r>
-        <w:rPr>
-          <w:rFonts w:ascii="Times New Roman" w:hAnsi="Times New Roman"/>
-          <w:sz w:val="24"/>
-        </w:rPr>
-        <w:t>38 e 39 apresentam</w:t>
-      </w:r>
-      <w:r>
-        <w:rPr>
-          <w:rFonts w:ascii="Times New Roman" w:hAnsi="Times New Roman"/>
-          <w:sz w:val="24"/>
-        </w:rPr>
-        <w:t xml:space="preserve"> o conteúdo da classe.</w:t>
+        <w:t xml:space="preserve"> em </w:t>
+      </w:r>
+      <w:r>
+        <w:rPr>
+          <w:rFonts w:ascii="Times New Roman" w:hAnsi="Times New Roman"/>
+          <w:sz w:val="24"/>
+        </w:rPr>
+        <w:t>um objeto</w:t>
+      </w:r>
+      <w:r>
+        <w:rPr>
+          <w:rFonts w:ascii="Times New Roman" w:hAnsi="Times New Roman"/>
+          <w:sz w:val="24"/>
+        </w:rPr>
+        <w:t xml:space="preserve"> que contém </w:t>
+      </w:r>
+      <w:r>
+        <w:rPr>
+          <w:rFonts w:ascii="Times New Roman" w:hAnsi="Times New Roman"/>
+          <w:sz w:val="24"/>
+        </w:rPr>
+        <w:t xml:space="preserve">os </w:t>
+      </w:r>
+      <w:r>
+        <w:rPr>
+          <w:rFonts w:ascii="Times New Roman" w:hAnsi="Times New Roman"/>
+          <w:sz w:val="24"/>
+        </w:rPr>
+        <w:t>dados processados para salvar no banco de dados.</w:t>
+      </w:r>
+      <w:r>
+        <w:rPr>
+          <w:rFonts w:ascii="Times New Roman" w:hAnsi="Times New Roman"/>
+          <w:sz w:val="24"/>
+        </w:rPr>
+        <w:t xml:space="preserve"> </w:t>
       </w:r>
     </w:p>
     <w:p>
@@ -30445,7 +30700,6 @@
           <w:sz w:val="24"/>
           <w:lang w:eastAsia="pt-BR"/>
         </w:rPr>
-        <w:lastRenderedPageBreak/>
         <w:drawing>
           <wp:inline distT="0" distB="0" distL="0" distR="0">
             <wp:extent cx="5391150" cy="723900"/>
@@ -30519,6 +30773,7 @@
           <w:szCs w:val="16"/>
           <w:shd w:val="clear" w:color="auto" w:fill="FFFFFF"/>
         </w:rPr>
+        <w:lastRenderedPageBreak/>
         <w:t>Figura 43</w:t>
       </w:r>
       <w:r>
@@ -30775,7 +31030,36 @@
           <w:rFonts w:ascii="Times New Roman" w:hAnsi="Times New Roman"/>
           <w:sz w:val="24"/>
         </w:rPr>
-        <w:t xml:space="preserve">ria um vetor do tipo </w:t>
+        <w:t xml:space="preserve">ria um </w:t>
+      </w:r>
+      <w:r>
+        <w:rPr>
+          <w:rFonts w:ascii="Times New Roman" w:hAnsi="Times New Roman"/>
+          <w:i/>
+          <w:sz w:val="24"/>
+        </w:rPr>
+        <w:t>vetor</w:t>
+      </w:r>
+      <w:r>
+        <w:rPr>
+          <w:rFonts w:ascii="Times New Roman" w:hAnsi="Times New Roman"/>
+          <w:sz w:val="24"/>
+        </w:rPr>
+        <w:t xml:space="preserve"> d</w:t>
+      </w:r>
+      <w:r>
+        <w:rPr>
+          <w:rFonts w:ascii="Times New Roman" w:hAnsi="Times New Roman"/>
+          <w:sz w:val="24"/>
+        </w:rPr>
+        <w:t>e</w:t>
+      </w:r>
+      <w:r>
+        <w:rPr>
+          <w:rFonts w:ascii="Times New Roman" w:hAnsi="Times New Roman"/>
+          <w:sz w:val="24"/>
+        </w:rPr>
+        <w:t xml:space="preserve"> </w:t>
       </w:r>
       <w:proofErr w:type="spellStart"/>
       <w:r>
@@ -37224,53 +37508,511 @@
           <w:rFonts w:ascii="Times New Roman" w:hAnsi="Times New Roman"/>
           <w:sz w:val="24"/>
         </w:rPr>
+        <w:t xml:space="preserve"> Instanciado o objeto do tipo </w:t>
+      </w:r>
+      <w:proofErr w:type="spellStart"/>
+      <w:proofErr w:type="gramStart"/>
+      <w:r>
+        <w:rPr>
+          <w:rFonts w:ascii="Times New Roman" w:hAnsi="Times New Roman"/>
+          <w:i/>
+          <w:sz w:val="24"/>
+        </w:rPr>
+        <w:t>TopologyBuilder</w:t>
+      </w:r>
+      <w:proofErr w:type="spellEnd"/>
+      <w:proofErr w:type="gramEnd"/>
+      <w:r>
+        <w:rPr>
+          <w:rFonts w:ascii="Times New Roman" w:hAnsi="Times New Roman"/>
+          <w:sz w:val="24"/>
+        </w:rPr>
+        <w:t xml:space="preserve">, para ser feita a criação da </w:t>
+      </w:r>
+      <w:r>
+        <w:rPr>
+          <w:rFonts w:ascii="Times New Roman" w:hAnsi="Times New Roman"/>
+          <w:i/>
+          <w:sz w:val="24"/>
+        </w:rPr>
+        <w:t>build</w:t>
+      </w:r>
+      <w:r>
+        <w:rPr>
+          <w:rFonts w:ascii="Times New Roman" w:hAnsi="Times New Roman"/>
+          <w:sz w:val="24"/>
+        </w:rPr>
+        <w:t xml:space="preserve"> do </w:t>
+      </w:r>
+      <w:proofErr w:type="spellStart"/>
+      <w:r>
+        <w:rPr>
+          <w:rFonts w:ascii="Times New Roman" w:hAnsi="Times New Roman"/>
+          <w:sz w:val="24"/>
+        </w:rPr>
+        <w:t>Storm</w:t>
+      </w:r>
+      <w:proofErr w:type="spellEnd"/>
+      <w:r>
+        <w:rPr>
+          <w:rFonts w:ascii="Times New Roman" w:hAnsi="Times New Roman"/>
+          <w:sz w:val="24"/>
+        </w:rPr>
+        <w:t>;</w:t>
+      </w:r>
+    </w:p>
+    <w:p>
+      <w:pPr>
+        <w:spacing w:after="0" w:line="360" w:lineRule="auto"/>
+        <w:jc w:val="both"/>
+        <w:rPr>
+          <w:rFonts w:ascii="Times New Roman" w:hAnsi="Times New Roman"/>
+          <w:sz w:val="24"/>
+        </w:rPr>
+      </w:pPr>
+    </w:p>
+    <w:p>
+      <w:pPr>
+        <w:spacing w:after="0" w:line="360" w:lineRule="auto"/>
+        <w:ind w:firstLine="708"/>
+        <w:jc w:val="both"/>
+        <w:rPr>
+          <w:rFonts w:ascii="Times New Roman" w:hAnsi="Times New Roman"/>
+          <w:sz w:val="24"/>
+        </w:rPr>
+      </w:pPr>
+      <w:r>
+        <w:rPr>
+          <w:rFonts w:ascii="Times New Roman" w:hAnsi="Times New Roman"/>
+          <w:b/>
+          <w:sz w:val="24"/>
+        </w:rPr>
+        <w:t>Linha</w:t>
+      </w:r>
+      <w:r>
+        <w:rPr>
+          <w:rFonts w:ascii="Times New Roman" w:hAnsi="Times New Roman"/>
+          <w:b/>
+          <w:sz w:val="24"/>
+        </w:rPr>
         <w:t xml:space="preserve"> </w:t>
       </w:r>
       <w:r>
         <w:rPr>
           <w:rFonts w:ascii="Times New Roman" w:hAnsi="Times New Roman"/>
-          <w:sz w:val="24"/>
-        </w:rPr>
-        <w:t xml:space="preserve">Instanciado o objeto do tipo </w:t>
-      </w:r>
-      <w:proofErr w:type="spellStart"/>
+          <w:b/>
+          <w:sz w:val="24"/>
+        </w:rPr>
+        <w:t>65</w:t>
+      </w:r>
+      <w:r>
+        <w:rPr>
+          <w:rFonts w:ascii="Times New Roman" w:hAnsi="Times New Roman"/>
+          <w:sz w:val="24"/>
+        </w:rPr>
+        <w:t xml:space="preserve"> -</w:t>
+      </w:r>
+      <w:r>
+        <w:rPr>
+          <w:rFonts w:ascii="Times New Roman" w:hAnsi="Times New Roman"/>
+          <w:sz w:val="24"/>
+        </w:rPr>
+        <w:t xml:space="preserve"> </w:t>
+      </w:r>
+      <w:proofErr w:type="spellStart"/>
+      <w:r>
+        <w:rPr>
+          <w:rFonts w:ascii="Times New Roman" w:hAnsi="Times New Roman"/>
+          <w:sz w:val="24"/>
+        </w:rPr>
+        <w:t>Setado</w:t>
+      </w:r>
+      <w:proofErr w:type="spellEnd"/>
+      <w:r>
+        <w:rPr>
+          <w:rFonts w:ascii="Times New Roman" w:hAnsi="Times New Roman"/>
+          <w:sz w:val="24"/>
+        </w:rPr>
+        <w:t xml:space="preserve"> o </w:t>
+      </w:r>
+      <w:proofErr w:type="spellStart"/>
+      <w:r>
+        <w:rPr>
+          <w:rFonts w:ascii="Times New Roman" w:hAnsi="Times New Roman"/>
+          <w:i/>
+          <w:sz w:val="24"/>
+        </w:rPr>
+        <w:t>Spout</w:t>
+      </w:r>
+      <w:proofErr w:type="spellEnd"/>
+      <w:r>
+        <w:rPr>
+          <w:rFonts w:ascii="Times New Roman" w:hAnsi="Times New Roman"/>
+          <w:sz w:val="24"/>
+        </w:rPr>
+        <w:t xml:space="preserve"> que busca</w:t>
+      </w:r>
+      <w:r>
+        <w:rPr>
+          <w:rFonts w:ascii="Times New Roman" w:hAnsi="Times New Roman"/>
+          <w:sz w:val="24"/>
+        </w:rPr>
+        <w:t xml:space="preserve"> na internet as palavras chaves;</w:t>
+      </w:r>
+    </w:p>
+    <w:p>
+      <w:pPr>
+        <w:spacing w:after="0" w:line="360" w:lineRule="auto"/>
+        <w:ind w:firstLine="708"/>
+        <w:jc w:val="both"/>
+        <w:rPr>
+          <w:rFonts w:ascii="Times New Roman" w:hAnsi="Times New Roman"/>
+          <w:sz w:val="24"/>
+        </w:rPr>
+      </w:pPr>
+    </w:p>
+    <w:p>
+      <w:pPr>
+        <w:spacing w:after="0" w:line="360" w:lineRule="auto"/>
+        <w:ind w:left="707"/>
+        <w:jc w:val="both"/>
+        <w:rPr>
+          <w:rFonts w:ascii="Times New Roman" w:hAnsi="Times New Roman"/>
+          <w:sz w:val="24"/>
+        </w:rPr>
+      </w:pPr>
+      <w:r>
+        <w:rPr>
+          <w:rFonts w:ascii="Times New Roman" w:hAnsi="Times New Roman"/>
+          <w:b/>
+          <w:sz w:val="24"/>
+        </w:rPr>
+        <w:t>L</w:t>
+      </w:r>
+      <w:r>
+        <w:rPr>
+          <w:rFonts w:ascii="Times New Roman" w:hAnsi="Times New Roman"/>
+          <w:b/>
+          <w:sz w:val="24"/>
+        </w:rPr>
+        <w:t>inha 67</w:t>
+      </w:r>
+      <w:r>
+        <w:rPr>
+          <w:rFonts w:ascii="Times New Roman" w:hAnsi="Times New Roman"/>
+          <w:sz w:val="24"/>
+        </w:rPr>
+        <w:t xml:space="preserve"> </w:t>
+      </w:r>
+      <w:r>
+        <w:rPr>
+          <w:rFonts w:ascii="Times New Roman" w:hAnsi="Times New Roman"/>
+          <w:sz w:val="24"/>
+        </w:rPr>
+        <w:t xml:space="preserve">- </w:t>
+      </w:r>
+      <w:proofErr w:type="spellStart"/>
+      <w:r>
+        <w:rPr>
+          <w:rFonts w:ascii="Times New Roman" w:hAnsi="Times New Roman"/>
+          <w:sz w:val="24"/>
+        </w:rPr>
+        <w:t>Setado</w:t>
+      </w:r>
+      <w:proofErr w:type="spellEnd"/>
+      <w:r>
+        <w:rPr>
+          <w:rFonts w:ascii="Times New Roman" w:hAnsi="Times New Roman"/>
+          <w:sz w:val="24"/>
+        </w:rPr>
+        <w:t xml:space="preserve"> o </w:t>
+      </w:r>
+      <w:proofErr w:type="spellStart"/>
+      <w:r>
+        <w:rPr>
+          <w:rFonts w:ascii="Times New Roman" w:hAnsi="Times New Roman"/>
+          <w:i/>
+          <w:sz w:val="24"/>
+        </w:rPr>
+        <w:t>Bolt</w:t>
+      </w:r>
+      <w:proofErr w:type="spellEnd"/>
+      <w:r>
+        <w:rPr>
+          <w:rFonts w:ascii="Times New Roman" w:hAnsi="Times New Roman"/>
+          <w:sz w:val="24"/>
+        </w:rPr>
+        <w:t xml:space="preserve"> que vai processar as informações recebidas do </w:t>
+      </w:r>
+      <w:proofErr w:type="spellStart"/>
+      <w:r>
+        <w:rPr>
+          <w:rFonts w:ascii="Times New Roman" w:hAnsi="Times New Roman"/>
+          <w:i/>
+          <w:sz w:val="24"/>
+        </w:rPr>
+        <w:t>Spout</w:t>
+      </w:r>
+      <w:proofErr w:type="spellEnd"/>
+      <w:r>
+        <w:rPr>
+          <w:rFonts w:ascii="Times New Roman" w:hAnsi="Times New Roman"/>
+          <w:sz w:val="24"/>
+        </w:rPr>
+        <w:t>;</w:t>
+      </w:r>
+    </w:p>
+    <w:p>
+      <w:pPr>
+        <w:spacing w:after="0" w:line="360" w:lineRule="auto"/>
+        <w:ind w:firstLine="708"/>
+        <w:jc w:val="both"/>
+        <w:rPr>
+          <w:rFonts w:ascii="Times New Roman" w:hAnsi="Times New Roman"/>
+          <w:sz w:val="24"/>
+        </w:rPr>
+      </w:pPr>
+    </w:p>
+    <w:p>
+      <w:pPr>
+        <w:spacing w:after="0" w:line="360" w:lineRule="auto"/>
+        <w:ind w:left="707"/>
+        <w:jc w:val="both"/>
+        <w:rPr>
+          <w:rFonts w:ascii="Times New Roman" w:hAnsi="Times New Roman"/>
+          <w:sz w:val="24"/>
+        </w:rPr>
+      </w:pPr>
+      <w:r>
+        <w:rPr>
+          <w:rFonts w:ascii="Times New Roman" w:hAnsi="Times New Roman"/>
+          <w:b/>
+          <w:sz w:val="24"/>
+        </w:rPr>
+        <w:t xml:space="preserve">Linha </w:t>
+      </w:r>
+      <w:r>
+        <w:rPr>
+          <w:rFonts w:ascii="Times New Roman" w:hAnsi="Times New Roman"/>
+          <w:b/>
+          <w:sz w:val="24"/>
+        </w:rPr>
+        <w:t>75</w:t>
+      </w:r>
+      <w:r>
+        <w:rPr>
+          <w:rFonts w:ascii="Times New Roman" w:hAnsi="Times New Roman"/>
+          <w:sz w:val="24"/>
+        </w:rPr>
+        <w:t xml:space="preserve"> - Criação da topologia do </w:t>
+      </w:r>
+      <w:proofErr w:type="spellStart"/>
+      <w:r>
+        <w:rPr>
+          <w:rFonts w:ascii="Times New Roman" w:hAnsi="Times New Roman"/>
+          <w:i/>
+          <w:sz w:val="24"/>
+        </w:rPr>
+        <w:t>Storm</w:t>
+      </w:r>
+      <w:proofErr w:type="spellEnd"/>
+      <w:r>
+        <w:rPr>
+          <w:rFonts w:ascii="Times New Roman" w:hAnsi="Times New Roman"/>
+          <w:sz w:val="24"/>
+        </w:rPr>
+        <w:t>.</w:t>
+      </w:r>
+    </w:p>
+    <w:p>
+      <w:pPr>
+        <w:spacing w:after="0" w:line="360" w:lineRule="auto"/>
+        <w:jc w:val="both"/>
+        <w:rPr>
+          <w:rFonts w:ascii="Times New Roman" w:hAnsi="Times New Roman"/>
+          <w:sz w:val="24"/>
+        </w:rPr>
+      </w:pPr>
+    </w:p>
+    <w:p>
+      <w:pPr>
+        <w:spacing w:after="0" w:line="360" w:lineRule="auto"/>
+        <w:ind w:left="707"/>
+        <w:jc w:val="both"/>
+        <w:rPr>
+          <w:rFonts w:ascii="Times New Roman" w:hAnsi="Times New Roman"/>
+          <w:sz w:val="24"/>
+        </w:rPr>
+      </w:pPr>
+      <w:r>
+        <w:rPr>
+          <w:rFonts w:ascii="Times New Roman" w:hAnsi="Times New Roman"/>
+          <w:b/>
+          <w:sz w:val="24"/>
+        </w:rPr>
+        <w:t xml:space="preserve">Linha </w:t>
+      </w:r>
+      <w:r>
+        <w:rPr>
+          <w:rFonts w:ascii="Times New Roman" w:hAnsi="Times New Roman"/>
+          <w:b/>
+          <w:sz w:val="24"/>
+        </w:rPr>
+        <w:t>79</w:t>
+      </w:r>
+      <w:r>
+        <w:rPr>
+          <w:rFonts w:ascii="Times New Roman" w:hAnsi="Times New Roman"/>
+          <w:sz w:val="24"/>
+        </w:rPr>
+        <w:t xml:space="preserve"> - Instanciado o objeto </w:t>
+      </w:r>
+      <w:r>
+        <w:rPr>
+          <w:rFonts w:ascii="Times New Roman" w:hAnsi="Times New Roman"/>
+          <w:i/>
+          <w:sz w:val="24"/>
+        </w:rPr>
+        <w:t>timer</w:t>
+      </w:r>
+      <w:r>
+        <w:rPr>
+          <w:rFonts w:ascii="Times New Roman" w:hAnsi="Times New Roman"/>
+          <w:sz w:val="24"/>
+        </w:rPr>
+        <w:t xml:space="preserve">, para ser feita a criação da </w:t>
+      </w:r>
+      <w:proofErr w:type="spellStart"/>
+      <w:r>
+        <w:rPr>
+          <w:rFonts w:ascii="Times New Roman" w:hAnsi="Times New Roman"/>
+          <w:i/>
+          <w:sz w:val="24"/>
+        </w:rPr>
+        <w:t>Task</w:t>
+      </w:r>
+      <w:proofErr w:type="spellEnd"/>
+      <w:r>
+        <w:rPr>
+          <w:rFonts w:ascii="Times New Roman" w:hAnsi="Times New Roman"/>
+          <w:sz w:val="24"/>
+        </w:rPr>
+        <w:t xml:space="preserve"> para busca de palavras-chave atualizadas.</w:t>
+      </w:r>
+    </w:p>
+    <w:p>
+      <w:pPr>
+        <w:spacing w:after="0" w:line="360" w:lineRule="auto"/>
+        <w:ind w:left="707"/>
+        <w:rPr>
+          <w:rFonts w:ascii="Times New Roman" w:hAnsi="Times New Roman"/>
+          <w:sz w:val="24"/>
+        </w:rPr>
+      </w:pPr>
+    </w:p>
+    <w:p>
+      <w:pPr>
+        <w:spacing w:after="0" w:line="360" w:lineRule="auto"/>
+        <w:ind w:left="707"/>
+        <w:jc w:val="both"/>
+        <w:rPr>
+          <w:rFonts w:ascii="Times New Roman" w:hAnsi="Times New Roman"/>
+          <w:sz w:val="24"/>
+        </w:rPr>
+      </w:pPr>
+      <w:r>
+        <w:rPr>
+          <w:rFonts w:ascii="Times New Roman" w:hAnsi="Times New Roman"/>
+          <w:b/>
+          <w:sz w:val="24"/>
+        </w:rPr>
+        <w:t>Linha</w:t>
+      </w:r>
+      <w:r>
+        <w:rPr>
+          <w:rFonts w:ascii="Times New Roman" w:hAnsi="Times New Roman"/>
+          <w:b/>
+          <w:sz w:val="24"/>
+        </w:rPr>
+        <w:t>s</w:t>
+      </w:r>
+      <w:r>
+        <w:rPr>
+          <w:rFonts w:ascii="Times New Roman" w:hAnsi="Times New Roman"/>
+          <w:b/>
+          <w:sz w:val="24"/>
+        </w:rPr>
+        <w:t xml:space="preserve"> </w:t>
+      </w:r>
+      <w:r>
+        <w:rPr>
+          <w:rFonts w:ascii="Times New Roman" w:hAnsi="Times New Roman"/>
+          <w:b/>
+          <w:sz w:val="24"/>
+        </w:rPr>
+        <w:t>80 e 81</w:t>
+      </w:r>
+      <w:r>
+        <w:rPr>
+          <w:rFonts w:ascii="Times New Roman" w:hAnsi="Times New Roman"/>
+          <w:sz w:val="24"/>
+        </w:rPr>
+        <w:t xml:space="preserve"> - </w:t>
+      </w:r>
+      <w:proofErr w:type="spellStart"/>
+      <w:r>
+        <w:rPr>
+          <w:rFonts w:ascii="Times New Roman" w:hAnsi="Times New Roman"/>
+          <w:sz w:val="24"/>
+        </w:rPr>
+        <w:t>Setada</w:t>
+      </w:r>
+      <w:proofErr w:type="spellEnd"/>
+      <w:r>
+        <w:rPr>
+          <w:rFonts w:ascii="Times New Roman" w:hAnsi="Times New Roman"/>
+          <w:sz w:val="24"/>
+        </w:rPr>
+        <w:t xml:space="preserve"> a classe responsável por manusear a </w:t>
+      </w:r>
+      <w:proofErr w:type="spellStart"/>
+      <w:r>
+        <w:rPr>
+          <w:rFonts w:ascii="Times New Roman" w:hAnsi="Times New Roman"/>
+          <w:i/>
+          <w:sz w:val="24"/>
+        </w:rPr>
+        <w:t>Task</w:t>
+      </w:r>
+      <w:proofErr w:type="spellEnd"/>
+      <w:r>
+        <w:rPr>
+          <w:rFonts w:ascii="Times New Roman" w:hAnsi="Times New Roman"/>
+          <w:sz w:val="24"/>
+        </w:rPr>
+        <w:t xml:space="preserve">, sendo </w:t>
+      </w:r>
       <w:proofErr w:type="gramStart"/>
       <w:r>
         <w:rPr>
           <w:rFonts w:ascii="Times New Roman" w:hAnsi="Times New Roman"/>
-          <w:i/>
-          <w:sz w:val="24"/>
-        </w:rPr>
-        <w:t>TopologyBuilder</w:t>
-      </w:r>
-      <w:proofErr w:type="spellEnd"/>
+          <w:sz w:val="24"/>
+        </w:rPr>
+        <w:t>passados</w:t>
+      </w:r>
       <w:proofErr w:type="gramEnd"/>
       <w:r>
         <w:rPr>
           <w:rFonts w:ascii="Times New Roman" w:hAnsi="Times New Roman"/>
           <w:sz w:val="24"/>
         </w:rPr>
-        <w:t xml:space="preserve">, para ser feita a criação da </w:t>
-      </w:r>
-      <w:r>
-        <w:rPr>
-          <w:rFonts w:ascii="Times New Roman" w:hAnsi="Times New Roman"/>
-          <w:i/>
-          <w:sz w:val="24"/>
-        </w:rPr>
-        <w:t>build</w:t>
-      </w:r>
-      <w:r>
-        <w:rPr>
-          <w:rFonts w:ascii="Times New Roman" w:hAnsi="Times New Roman"/>
-          <w:sz w:val="24"/>
-        </w:rPr>
-        <w:t xml:space="preserve"> do </w:t>
-      </w:r>
-      <w:proofErr w:type="spellStart"/>
-      <w:r>
-        <w:rPr>
-          <w:rFonts w:ascii="Times New Roman" w:hAnsi="Times New Roman"/>
+        <w:t xml:space="preserve"> como parâmetros as informações necessárias para a reconstrução da topologia do </w:t>
+      </w:r>
+      <w:proofErr w:type="spellStart"/>
+      <w:r>
+        <w:rPr>
+          <w:rFonts w:ascii="Times New Roman" w:hAnsi="Times New Roman"/>
+          <w:i/>
           <w:sz w:val="24"/>
         </w:rPr>
         <w:t>Storm</w:t>
@@ -37281,12 +38023,30 @@
           <w:rFonts w:ascii="Times New Roman" w:hAnsi="Times New Roman"/>
           <w:sz w:val="24"/>
         </w:rPr>
-        <w:t>;</w:t>
-      </w:r>
-    </w:p>
-    <w:p>
-      <w:pPr>
-        <w:spacing w:after="0" w:line="360" w:lineRule="auto"/>
+        <w:t xml:space="preserve">. A </w:t>
+      </w:r>
+      <w:proofErr w:type="spellStart"/>
+      <w:r>
+        <w:rPr>
+          <w:rFonts w:ascii="Times New Roman" w:hAnsi="Times New Roman"/>
+          <w:i/>
+          <w:sz w:val="24"/>
+        </w:rPr>
+        <w:t>Task</w:t>
+      </w:r>
+      <w:proofErr w:type="spellEnd"/>
+      <w:r>
+        <w:rPr>
+          <w:rFonts w:ascii="Times New Roman" w:hAnsi="Times New Roman"/>
+          <w:sz w:val="24"/>
+        </w:rPr>
+        <w:t xml:space="preserve"> será executada em um intervalo de tempo de 5 segundos.</w:t>
+      </w:r>
+    </w:p>
+    <w:p>
+      <w:pPr>
+        <w:spacing w:after="0" w:line="360" w:lineRule="auto"/>
+        <w:ind w:left="707"/>
         <w:jc w:val="both"/>
         <w:rPr>
           <w:rFonts w:ascii="Times New Roman" w:hAnsi="Times New Roman"/>
@@ -37307,606 +38067,45 @@
       <w:r>
         <w:rPr>
           <w:rFonts w:ascii="Times New Roman" w:hAnsi="Times New Roman"/>
-          <w:b/>
-          <w:sz w:val="24"/>
-        </w:rPr>
-        <w:t>Linha</w:t>
-      </w:r>
-      <w:r>
-        <w:rPr>
-          <w:rFonts w:ascii="Times New Roman" w:hAnsi="Times New Roman"/>
-          <w:b/>
-          <w:sz w:val="24"/>
-        </w:rPr>
-        <w:t xml:space="preserve"> </w:t>
-      </w:r>
-      <w:r>
-        <w:rPr>
-          <w:rFonts w:ascii="Times New Roman" w:hAnsi="Times New Roman"/>
-          <w:b/>
-          <w:sz w:val="24"/>
-        </w:rPr>
-        <w:t>65</w:t>
-      </w:r>
-      <w:r>
-        <w:rPr>
-          <w:rFonts w:ascii="Times New Roman" w:hAnsi="Times New Roman"/>
-          <w:sz w:val="24"/>
-        </w:rPr>
-        <w:t xml:space="preserve"> -</w:t>
-      </w:r>
-      <w:r>
-        <w:rPr>
-          <w:rFonts w:ascii="Times New Roman" w:hAnsi="Times New Roman"/>
-          <w:sz w:val="24"/>
-        </w:rPr>
-        <w:t xml:space="preserve"> </w:t>
-      </w:r>
-      <w:proofErr w:type="spellStart"/>
-      <w:r>
-        <w:rPr>
-          <w:rFonts w:ascii="Times New Roman" w:hAnsi="Times New Roman"/>
-          <w:sz w:val="24"/>
-        </w:rPr>
-        <w:t>Setado</w:t>
-      </w:r>
-      <w:proofErr w:type="spellEnd"/>
-      <w:r>
-        <w:rPr>
-          <w:rFonts w:ascii="Times New Roman" w:hAnsi="Times New Roman"/>
-          <w:sz w:val="24"/>
-        </w:rPr>
-        <w:t xml:space="preserve"> o </w:t>
-      </w:r>
-      <w:proofErr w:type="spellStart"/>
-      <w:r>
-        <w:rPr>
-          <w:rFonts w:ascii="Times New Roman" w:hAnsi="Times New Roman"/>
-          <w:i/>
-          <w:sz w:val="24"/>
-        </w:rPr>
-        <w:t>Spout</w:t>
-      </w:r>
-      <w:proofErr w:type="spellEnd"/>
-      <w:r>
-        <w:rPr>
-          <w:rFonts w:ascii="Times New Roman" w:hAnsi="Times New Roman"/>
-          <w:sz w:val="24"/>
-        </w:rPr>
-        <w:t xml:space="preserve"> que busca</w:t>
-      </w:r>
-      <w:r>
-        <w:rPr>
-          <w:rFonts w:ascii="Times New Roman" w:hAnsi="Times New Roman"/>
-          <w:sz w:val="24"/>
-        </w:rPr>
-        <w:t xml:space="preserve"> na internet as palavras chaves;</w:t>
-      </w:r>
-    </w:p>
-    <w:p>
-      <w:pPr>
-        <w:spacing w:after="0" w:line="360" w:lineRule="auto"/>
-        <w:ind w:firstLine="708"/>
-        <w:jc w:val="both"/>
-        <w:rPr>
-          <w:rFonts w:ascii="Times New Roman" w:hAnsi="Times New Roman"/>
-          <w:sz w:val="24"/>
-        </w:rPr>
-      </w:pPr>
-    </w:p>
-    <w:p>
-      <w:pPr>
-        <w:spacing w:after="0" w:line="360" w:lineRule="auto"/>
-        <w:ind w:left="707"/>
-        <w:jc w:val="both"/>
-        <w:rPr>
-          <w:rFonts w:ascii="Times New Roman" w:hAnsi="Times New Roman"/>
-          <w:sz w:val="24"/>
-        </w:rPr>
-      </w:pPr>
-      <w:r>
-        <w:rPr>
-          <w:rFonts w:ascii="Times New Roman" w:hAnsi="Times New Roman"/>
-          <w:b/>
-          <w:sz w:val="24"/>
-        </w:rPr>
-        <w:t>L</w:t>
-      </w:r>
-      <w:r>
-        <w:rPr>
-          <w:rFonts w:ascii="Times New Roman" w:hAnsi="Times New Roman"/>
-          <w:b/>
-          <w:sz w:val="24"/>
-        </w:rPr>
-        <w:t>inha 67</w:t>
-      </w:r>
-      <w:r>
-        <w:rPr>
-          <w:rFonts w:ascii="Times New Roman" w:hAnsi="Times New Roman"/>
-          <w:sz w:val="24"/>
-        </w:rPr>
-        <w:t xml:space="preserve"> </w:t>
-      </w:r>
-      <w:r>
-        <w:rPr>
-          <w:rFonts w:ascii="Times New Roman" w:hAnsi="Times New Roman"/>
-          <w:sz w:val="24"/>
-        </w:rPr>
-        <w:t xml:space="preserve">- </w:t>
-      </w:r>
-      <w:proofErr w:type="spellStart"/>
-      <w:r>
-        <w:rPr>
-          <w:rFonts w:ascii="Times New Roman" w:hAnsi="Times New Roman"/>
-          <w:sz w:val="24"/>
-        </w:rPr>
-        <w:t>Setado</w:t>
-      </w:r>
-      <w:proofErr w:type="spellEnd"/>
-      <w:r>
-        <w:rPr>
-          <w:rFonts w:ascii="Times New Roman" w:hAnsi="Times New Roman"/>
-          <w:sz w:val="24"/>
-        </w:rPr>
-        <w:t xml:space="preserve"> o </w:t>
-      </w:r>
-      <w:proofErr w:type="spellStart"/>
-      <w:r>
-        <w:rPr>
-          <w:rFonts w:ascii="Times New Roman" w:hAnsi="Times New Roman"/>
-          <w:i/>
-          <w:sz w:val="24"/>
-        </w:rPr>
-        <w:t>Bolt</w:t>
-      </w:r>
-      <w:proofErr w:type="spellEnd"/>
-      <w:r>
-        <w:rPr>
-          <w:rFonts w:ascii="Times New Roman" w:hAnsi="Times New Roman"/>
-          <w:sz w:val="24"/>
-        </w:rPr>
-        <w:t xml:space="preserve"> que vai processar as informações recebidas do </w:t>
-      </w:r>
-      <w:proofErr w:type="spellStart"/>
-      <w:r>
-        <w:rPr>
-          <w:rFonts w:ascii="Times New Roman" w:hAnsi="Times New Roman"/>
-          <w:i/>
-          <w:sz w:val="24"/>
-        </w:rPr>
-        <w:t>Spout</w:t>
-      </w:r>
-      <w:proofErr w:type="spellEnd"/>
-      <w:r>
-        <w:rPr>
-          <w:rFonts w:ascii="Times New Roman" w:hAnsi="Times New Roman"/>
-          <w:sz w:val="24"/>
-        </w:rPr>
-        <w:t>;</w:t>
-      </w:r>
-    </w:p>
-    <w:p>
-      <w:pPr>
-        <w:spacing w:after="0" w:line="360" w:lineRule="auto"/>
-        <w:ind w:firstLine="708"/>
-        <w:jc w:val="both"/>
-        <w:rPr>
-          <w:rFonts w:ascii="Times New Roman" w:hAnsi="Times New Roman"/>
-          <w:sz w:val="24"/>
-        </w:rPr>
-      </w:pPr>
-    </w:p>
-    <w:p>
-      <w:pPr>
-        <w:spacing w:after="0" w:line="360" w:lineRule="auto"/>
-        <w:ind w:left="707"/>
-        <w:jc w:val="both"/>
-        <w:rPr>
-          <w:rFonts w:ascii="Times New Roman" w:hAnsi="Times New Roman"/>
-          <w:sz w:val="24"/>
-        </w:rPr>
-      </w:pPr>
-      <w:r>
-        <w:rPr>
-          <w:rFonts w:ascii="Times New Roman" w:hAnsi="Times New Roman"/>
-          <w:b/>
-          <w:sz w:val="24"/>
-        </w:rPr>
-        <w:t xml:space="preserve">Linha </w:t>
-      </w:r>
-      <w:r>
-        <w:rPr>
-          <w:rFonts w:ascii="Times New Roman" w:hAnsi="Times New Roman"/>
-          <w:b/>
-          <w:sz w:val="24"/>
-        </w:rPr>
-        <w:t>75</w:t>
-      </w:r>
-      <w:r>
-        <w:rPr>
-          <w:rFonts w:ascii="Times New Roman" w:hAnsi="Times New Roman"/>
-          <w:sz w:val="24"/>
-        </w:rPr>
-        <w:t xml:space="preserve"> - Criação da topologia do </w:t>
-      </w:r>
-      <w:proofErr w:type="spellStart"/>
-      <w:r>
-        <w:rPr>
-          <w:rFonts w:ascii="Times New Roman" w:hAnsi="Times New Roman"/>
-          <w:i/>
-          <w:sz w:val="24"/>
-        </w:rPr>
-        <w:t>Storm</w:t>
-      </w:r>
-      <w:proofErr w:type="spellEnd"/>
-      <w:r>
-        <w:rPr>
-          <w:rFonts w:ascii="Times New Roman" w:hAnsi="Times New Roman"/>
-          <w:sz w:val="24"/>
-        </w:rPr>
-        <w:t>.</w:t>
-      </w:r>
-    </w:p>
-    <w:p>
-      <w:pPr>
-        <w:spacing w:after="0" w:line="360" w:lineRule="auto"/>
-        <w:jc w:val="both"/>
-        <w:rPr>
-          <w:rFonts w:ascii="Times New Roman" w:hAnsi="Times New Roman"/>
-          <w:sz w:val="24"/>
-        </w:rPr>
-      </w:pPr>
-    </w:p>
-    <w:p>
-      <w:pPr>
-        <w:spacing w:after="0" w:line="360" w:lineRule="auto"/>
-        <w:ind w:left="707"/>
-        <w:jc w:val="both"/>
-        <w:rPr>
-          <w:rFonts w:ascii="Times New Roman" w:hAnsi="Times New Roman"/>
-          <w:sz w:val="24"/>
-        </w:rPr>
-      </w:pPr>
-      <w:r>
-        <w:rPr>
-          <w:rFonts w:ascii="Times New Roman" w:hAnsi="Times New Roman"/>
-          <w:b/>
-          <w:sz w:val="24"/>
-        </w:rPr>
-        <w:t xml:space="preserve">Linha </w:t>
-      </w:r>
-      <w:r>
-        <w:rPr>
-          <w:rFonts w:ascii="Times New Roman" w:hAnsi="Times New Roman"/>
-          <w:b/>
-          <w:sz w:val="24"/>
-        </w:rPr>
-        <w:t>7</w:t>
-      </w:r>
-      <w:r>
-        <w:rPr>
-          <w:rFonts w:ascii="Times New Roman" w:hAnsi="Times New Roman"/>
-          <w:b/>
-          <w:sz w:val="24"/>
-        </w:rPr>
-        <w:t>9</w:t>
-      </w:r>
-      <w:r>
-        <w:rPr>
-          <w:rFonts w:ascii="Times New Roman" w:hAnsi="Times New Roman"/>
-          <w:sz w:val="24"/>
-        </w:rPr>
-        <w:t xml:space="preserve"> </w:t>
-      </w:r>
-      <w:r>
-        <w:rPr>
-          <w:rFonts w:ascii="Times New Roman" w:hAnsi="Times New Roman"/>
-          <w:sz w:val="24"/>
-        </w:rPr>
-        <w:t>-</w:t>
-      </w:r>
-      <w:r>
-        <w:rPr>
-          <w:rFonts w:ascii="Times New Roman" w:hAnsi="Times New Roman"/>
-          <w:sz w:val="24"/>
-        </w:rPr>
-        <w:t xml:space="preserve"> </w:t>
-      </w:r>
-      <w:r>
-        <w:rPr>
-          <w:rFonts w:ascii="Times New Roman" w:hAnsi="Times New Roman"/>
-          <w:sz w:val="24"/>
-        </w:rPr>
-        <w:t xml:space="preserve">Instanciado o objeto </w:t>
-      </w:r>
-      <w:r>
-        <w:rPr>
-          <w:rFonts w:ascii="Times New Roman" w:hAnsi="Times New Roman"/>
-          <w:i/>
-          <w:sz w:val="24"/>
-        </w:rPr>
-        <w:t>timer</w:t>
-      </w:r>
-      <w:r>
-        <w:rPr>
-          <w:rFonts w:ascii="Times New Roman" w:hAnsi="Times New Roman"/>
-          <w:sz w:val="24"/>
-        </w:rPr>
-        <w:t xml:space="preserve">, para ser feita a criação da </w:t>
-      </w:r>
-      <w:proofErr w:type="spellStart"/>
-      <w:r>
-        <w:rPr>
-          <w:rFonts w:ascii="Times New Roman" w:hAnsi="Times New Roman"/>
-          <w:i/>
-          <w:sz w:val="24"/>
-        </w:rPr>
-        <w:t>Task</w:t>
-      </w:r>
-      <w:proofErr w:type="spellEnd"/>
-      <w:r>
-        <w:rPr>
-          <w:rFonts w:ascii="Times New Roman" w:hAnsi="Times New Roman"/>
-          <w:sz w:val="24"/>
-        </w:rPr>
-        <w:t xml:space="preserve"> para busca de palavras-chave atualizadas</w:t>
-      </w:r>
-      <w:r>
-        <w:rPr>
-          <w:rFonts w:ascii="Times New Roman" w:hAnsi="Times New Roman"/>
-          <w:sz w:val="24"/>
-        </w:rPr>
-        <w:t>.</w:t>
-      </w:r>
-    </w:p>
-    <w:p>
-      <w:pPr>
-        <w:spacing w:after="0" w:line="360" w:lineRule="auto"/>
-        <w:ind w:left="707"/>
-        <w:rPr>
-          <w:rFonts w:ascii="Times New Roman" w:hAnsi="Times New Roman"/>
-          <w:sz w:val="24"/>
-        </w:rPr>
-      </w:pPr>
-    </w:p>
-    <w:p>
-      <w:pPr>
-        <w:spacing w:after="0" w:line="360" w:lineRule="auto"/>
-        <w:ind w:left="707"/>
-        <w:jc w:val="both"/>
-        <w:rPr>
-          <w:rFonts w:ascii="Times New Roman" w:hAnsi="Times New Roman"/>
-          <w:sz w:val="24"/>
-        </w:rPr>
-      </w:pPr>
-      <w:r>
-        <w:rPr>
-          <w:rFonts w:ascii="Times New Roman" w:hAnsi="Times New Roman"/>
-          <w:b/>
-          <w:sz w:val="24"/>
-        </w:rPr>
-        <w:t>Linha</w:t>
-      </w:r>
-      <w:r>
-        <w:rPr>
-          <w:rFonts w:ascii="Times New Roman" w:hAnsi="Times New Roman"/>
-          <w:b/>
-          <w:sz w:val="24"/>
-        </w:rPr>
-        <w:t>s</w:t>
-      </w:r>
-      <w:r>
-        <w:rPr>
-          <w:rFonts w:ascii="Times New Roman" w:hAnsi="Times New Roman"/>
-          <w:b/>
-          <w:sz w:val="24"/>
-        </w:rPr>
-        <w:t xml:space="preserve"> </w:t>
-      </w:r>
-      <w:r>
-        <w:rPr>
-          <w:rFonts w:ascii="Times New Roman" w:hAnsi="Times New Roman"/>
-          <w:b/>
-          <w:sz w:val="24"/>
-        </w:rPr>
-        <w:t>80 e 81</w:t>
-      </w:r>
-      <w:r>
-        <w:rPr>
-          <w:rFonts w:ascii="Times New Roman" w:hAnsi="Times New Roman"/>
-          <w:sz w:val="24"/>
-        </w:rPr>
-        <w:t xml:space="preserve"> </w:t>
-      </w:r>
-      <w:r>
-        <w:rPr>
-          <w:rFonts w:ascii="Times New Roman" w:hAnsi="Times New Roman"/>
-          <w:sz w:val="24"/>
-        </w:rPr>
-        <w:t>-</w:t>
-      </w:r>
-      <w:r>
-        <w:rPr>
-          <w:rFonts w:ascii="Times New Roman" w:hAnsi="Times New Roman"/>
-          <w:sz w:val="24"/>
-        </w:rPr>
-        <w:t xml:space="preserve"> </w:t>
-      </w:r>
-      <w:proofErr w:type="spellStart"/>
-      <w:r>
-        <w:rPr>
-          <w:rFonts w:ascii="Times New Roman" w:hAnsi="Times New Roman"/>
-          <w:sz w:val="24"/>
-        </w:rPr>
-        <w:t>Setada</w:t>
-      </w:r>
-      <w:proofErr w:type="spellEnd"/>
-      <w:r>
-        <w:rPr>
-          <w:rFonts w:ascii="Times New Roman" w:hAnsi="Times New Roman"/>
-          <w:sz w:val="24"/>
-        </w:rPr>
-        <w:t xml:space="preserve"> a classe responsável por manusear a </w:t>
-      </w:r>
-      <w:proofErr w:type="spellStart"/>
-      <w:r>
-        <w:rPr>
-          <w:rFonts w:ascii="Times New Roman" w:hAnsi="Times New Roman"/>
-          <w:i/>
-          <w:sz w:val="24"/>
-        </w:rPr>
-        <w:t>Task</w:t>
-      </w:r>
-      <w:proofErr w:type="spellEnd"/>
-      <w:r>
-        <w:rPr>
-          <w:rFonts w:ascii="Times New Roman" w:hAnsi="Times New Roman"/>
-          <w:sz w:val="24"/>
-        </w:rPr>
-        <w:t xml:space="preserve">, sendo </w:t>
-      </w:r>
+          <w:sz w:val="24"/>
+        </w:rPr>
+        <w:t xml:space="preserve">A Figura 61 demonstra os </w:t>
+      </w:r>
+      <w:proofErr w:type="spellStart"/>
+      <w:r>
+        <w:rPr>
+          <w:rFonts w:ascii="Times New Roman" w:hAnsi="Times New Roman"/>
+          <w:i/>
+          <w:sz w:val="24"/>
+        </w:rPr>
+        <w:t>imports</w:t>
+      </w:r>
+      <w:proofErr w:type="spellEnd"/>
+      <w:r>
+        <w:rPr>
+          <w:rFonts w:ascii="Times New Roman" w:hAnsi="Times New Roman"/>
+          <w:sz w:val="24"/>
+        </w:rPr>
+        <w:t xml:space="preserve"> da classe </w:t>
+      </w:r>
+      <w:proofErr w:type="spellStart"/>
       <w:proofErr w:type="gramStart"/>
       <w:r>
         <w:rPr>
           <w:rFonts w:ascii="Times New Roman" w:hAnsi="Times New Roman"/>
-          <w:sz w:val="24"/>
-        </w:rPr>
-        <w:t>passados</w:t>
-      </w:r>
+          <w:i/>
+          <w:sz w:val="24"/>
+        </w:rPr>
+        <w:t>PolitistatusTwitterStreamTask</w:t>
+      </w:r>
+      <w:proofErr w:type="spellEnd"/>
       <w:proofErr w:type="gramEnd"/>
       <w:r>
         <w:rPr>
           <w:rFonts w:ascii="Times New Roman" w:hAnsi="Times New Roman"/>
           <w:sz w:val="24"/>
         </w:rPr>
-        <w:t xml:space="preserve"> como parâmetros as informações necessárias para a reconstrução da topologia do </w:t>
-      </w:r>
-      <w:proofErr w:type="spellStart"/>
-      <w:r>
-        <w:rPr>
-          <w:rFonts w:ascii="Times New Roman" w:hAnsi="Times New Roman"/>
-          <w:i/>
-          <w:sz w:val="24"/>
-        </w:rPr>
-        <w:t>Storm</w:t>
-      </w:r>
-      <w:proofErr w:type="spellEnd"/>
-      <w:r>
-        <w:rPr>
-          <w:rFonts w:ascii="Times New Roman" w:hAnsi="Times New Roman"/>
-          <w:sz w:val="24"/>
-        </w:rPr>
-        <w:t xml:space="preserve">. A </w:t>
-      </w:r>
-      <w:proofErr w:type="spellStart"/>
-      <w:r>
-        <w:rPr>
-          <w:rFonts w:ascii="Times New Roman" w:hAnsi="Times New Roman"/>
-          <w:i/>
-          <w:sz w:val="24"/>
-        </w:rPr>
-        <w:t>Task</w:t>
-      </w:r>
-      <w:proofErr w:type="spellEnd"/>
-      <w:r>
-        <w:rPr>
-          <w:rFonts w:ascii="Times New Roman" w:hAnsi="Times New Roman"/>
-          <w:sz w:val="24"/>
-        </w:rPr>
-        <w:t xml:space="preserve"> será executada em um intervalo de tempo de 5 segundos.</w:t>
-      </w:r>
-    </w:p>
-    <w:p>
-      <w:pPr>
-        <w:spacing w:after="0" w:line="360" w:lineRule="auto"/>
-        <w:ind w:left="707"/>
-        <w:jc w:val="both"/>
-        <w:rPr>
-          <w:rFonts w:ascii="Times New Roman" w:hAnsi="Times New Roman"/>
-          <w:sz w:val="24"/>
-        </w:rPr>
-      </w:pPr>
-    </w:p>
-    <w:p>
-      <w:pPr>
-        <w:spacing w:after="0" w:line="360" w:lineRule="auto"/>
-        <w:ind w:firstLine="708"/>
-        <w:jc w:val="both"/>
-        <w:rPr>
-          <w:rFonts w:ascii="Times New Roman" w:hAnsi="Times New Roman"/>
-          <w:sz w:val="24"/>
-        </w:rPr>
-      </w:pPr>
-      <w:r>
-        <w:rPr>
-          <w:rFonts w:ascii="Times New Roman" w:hAnsi="Times New Roman"/>
-          <w:sz w:val="24"/>
-        </w:rPr>
-        <w:t>A Figura 6</w:t>
-      </w:r>
-      <w:r>
-        <w:rPr>
-          <w:rFonts w:ascii="Times New Roman" w:hAnsi="Times New Roman"/>
-          <w:sz w:val="24"/>
-        </w:rPr>
-        <w:t>1</w:t>
-      </w:r>
-      <w:r>
-        <w:rPr>
-          <w:rFonts w:ascii="Times New Roman" w:hAnsi="Times New Roman"/>
-          <w:sz w:val="24"/>
-        </w:rPr>
-        <w:t xml:space="preserve"> demonstra </w:t>
-      </w:r>
-      <w:r>
-        <w:rPr>
-          <w:rFonts w:ascii="Times New Roman" w:hAnsi="Times New Roman"/>
-          <w:sz w:val="24"/>
-        </w:rPr>
-        <w:t xml:space="preserve">os </w:t>
-      </w:r>
-      <w:proofErr w:type="spellStart"/>
-      <w:r>
-        <w:rPr>
-          <w:rFonts w:ascii="Times New Roman" w:hAnsi="Times New Roman"/>
-          <w:i/>
-          <w:sz w:val="24"/>
-        </w:rPr>
-        <w:t>imports</w:t>
-      </w:r>
-      <w:proofErr w:type="spellEnd"/>
-      <w:r>
-        <w:rPr>
-          <w:rFonts w:ascii="Times New Roman" w:hAnsi="Times New Roman"/>
-          <w:sz w:val="24"/>
-        </w:rPr>
-        <w:t xml:space="preserve"> da classe </w:t>
-      </w:r>
-      <w:proofErr w:type="spellStart"/>
-      <w:proofErr w:type="gramStart"/>
-      <w:r>
-        <w:rPr>
-          <w:rFonts w:ascii="Times New Roman" w:hAnsi="Times New Roman"/>
-          <w:i/>
-          <w:sz w:val="24"/>
-        </w:rPr>
-        <w:t>PolitistatusTwitterStreamTask</w:t>
-      </w:r>
-      <w:proofErr w:type="spellEnd"/>
-      <w:proofErr w:type="gramEnd"/>
-      <w:r>
-        <w:rPr>
-          <w:rFonts w:ascii="Times New Roman" w:hAnsi="Times New Roman"/>
-          <w:sz w:val="24"/>
-        </w:rPr>
-        <w:t>.</w:t>
-      </w:r>
-      <w:r>
-        <w:rPr>
-          <w:rFonts w:ascii="Times New Roman" w:hAnsi="Times New Roman"/>
-          <w:sz w:val="24"/>
-        </w:rPr>
-        <w:t xml:space="preserve"> Essa classe é responsável por manusear a </w:t>
+        <w:t xml:space="preserve">. Essa classe é responsável por manusear a </w:t>
       </w:r>
       <w:proofErr w:type="spellStart"/>
       <w:r>
@@ -38044,12 +38243,13 @@
           <w:szCs w:val="16"/>
           <w:shd w:val="clear" w:color="auto" w:fill="FFFFFF"/>
         </w:rPr>
-        <w:t>Figura 61</w:t>
-      </w:r>
-      <w:r>
-        <w:rPr>
-          <w:rFonts w:ascii="Times New Roman" w:hAnsi="Times New Roman"/>
-          <w:b/>
+        <w:t>Figura 61 -</w:t>
+      </w:r>
+      <w:r>
+        <w:rPr>
+          <w:rFonts w:ascii="Times New Roman" w:hAnsi="Times New Roman"/>
+          <w:b/>
+          <w:i/>
           <w:color w:val="000000"/>
           <w:sz w:val="16"/>
           <w:szCs w:val="16"/>
@@ -38057,29 +38257,6 @@
         </w:rPr>
         <w:t xml:space="preserve"> </w:t>
       </w:r>
-      <w:r>
-        <w:rPr>
-          <w:rFonts w:ascii="Times New Roman" w:hAnsi="Times New Roman"/>
-          <w:b/>
-          <w:color w:val="000000"/>
-          <w:sz w:val="16"/>
-          <w:szCs w:val="16"/>
-          <w:shd w:val="clear" w:color="auto" w:fill="FFFFFF"/>
-        </w:rPr>
-        <w:t>-</w:t>
-      </w:r>
-      <w:r>
-        <w:rPr>
-          <w:rFonts w:ascii="Times New Roman" w:hAnsi="Times New Roman"/>
-          <w:b/>
-          <w:i/>
-          <w:color w:val="000000"/>
-          <w:sz w:val="16"/>
-          <w:szCs w:val="16"/>
-          <w:shd w:val="clear" w:color="auto" w:fill="FFFFFF"/>
-        </w:rPr>
-        <w:t xml:space="preserve"> </w:t>
-      </w:r>
       <w:proofErr w:type="spellStart"/>
       <w:r>
         <w:rPr>
@@ -38202,7 +38379,16 @@
           <w:rFonts w:ascii="Times New Roman" w:hAnsi="Times New Roman"/>
           <w:sz w:val="24"/>
         </w:rPr>
-        <w:t xml:space="preserve">. Esses parâmetros foram passados para a classe depois da criação da topologia do </w:t>
+        <w:t>. Esses parâme</w:t>
+      </w:r>
+      <w:bookmarkStart w:id="18" w:name="_GoBack"/>
+      <w:bookmarkEnd w:id="18"/>
+      <w:r>
+        <w:rPr>
+          <w:rFonts w:ascii="Times New Roman" w:hAnsi="Times New Roman"/>
+          <w:sz w:val="24"/>
+        </w:rPr>
+        <w:t xml:space="preserve">tros foram passados para a classe depois da criação da topologia do </w:t>
       </w:r>
       <w:proofErr w:type="spellStart"/>
       <w:r>
@@ -38252,7 +38438,7 @@
         <w:drawing>
           <wp:inline distT="0" distB="0" distL="0" distR="0">
             <wp:extent cx="5391150" cy="2867025"/>
-            <wp:effectExtent l="0" t="0" r="0" b="9525"/>
+            <wp:effectExtent l="19050" t="19050" r="19050" b="28575"/>
             <wp:docPr id="96" name="Imagem 96"/>
             <wp:cNvGraphicFramePr>
               <a:graphicFrameLocks xmlns:a="http://schemas.openxmlformats.org/drawingml/2006/main" noChangeAspect="1"/>
@@ -38289,7 +38475,9 @@
                     </a:prstGeom>
                     <a:noFill/>
                     <a:ln>
-                      <a:noFill/>
+                      <a:solidFill>
+                        <a:schemeClr val="tx1"/>
+                      </a:solidFill>
                     </a:ln>
                   </pic:spPr>
                 </pic:pic>
@@ -38320,40 +38508,7 @@
           <w:szCs w:val="16"/>
           <w:shd w:val="clear" w:color="auto" w:fill="FFFFFF"/>
         </w:rPr>
-        <w:t>Figura 6</w:t>
-      </w:r>
-      <w:r>
-        <w:rPr>
-          <w:rFonts w:ascii="Times New Roman" w:hAnsi="Times New Roman"/>
-          <w:b/>
-          <w:color w:val="000000"/>
-          <w:sz w:val="16"/>
-          <w:szCs w:val="16"/>
-          <w:shd w:val="clear" w:color="auto" w:fill="FFFFFF"/>
-        </w:rPr>
-        <w:t>2</w:t>
-      </w:r>
-      <w:r>
-        <w:rPr>
-          <w:rFonts w:ascii="Times New Roman" w:hAnsi="Times New Roman"/>
-          <w:b/>
-          <w:color w:val="000000"/>
-          <w:sz w:val="16"/>
-          <w:szCs w:val="16"/>
-          <w:shd w:val="clear" w:color="auto" w:fill="FFFFFF"/>
-        </w:rPr>
-        <w:t xml:space="preserve"> </w:t>
-      </w:r>
-      <w:r>
-        <w:rPr>
-          <w:rFonts w:ascii="Times New Roman" w:hAnsi="Times New Roman"/>
-          <w:b/>
-          <w:color w:val="000000"/>
-          <w:sz w:val="16"/>
-          <w:szCs w:val="16"/>
-          <w:shd w:val="clear" w:color="auto" w:fill="FFFFFF"/>
-        </w:rPr>
-        <w:t>-</w:t>
+        <w:t>Figura 62 -</w:t>
       </w:r>
       <w:r>
         <w:rPr>
@@ -38604,23 +38759,13 @@
           <w:szCs w:val="16"/>
           <w:shd w:val="clear" w:color="auto" w:fill="FFFFFF"/>
         </w:rPr>
-        <w:t>Figura 6</w:t>
-      </w:r>
-      <w:r>
-        <w:rPr>
-          <w:rFonts w:ascii="Times New Roman" w:hAnsi="Times New Roman"/>
-          <w:b/>
-          <w:color w:val="000000"/>
-          <w:sz w:val="16"/>
-          <w:szCs w:val="16"/>
-          <w:shd w:val="clear" w:color="auto" w:fill="FFFFFF"/>
-        </w:rPr>
-        <w:t>3</w:t>
-      </w:r>
-      <w:r>
-        <w:rPr>
-          <w:rFonts w:ascii="Times New Roman" w:hAnsi="Times New Roman"/>
-          <w:b/>
+        <w:t>Figura 63 -</w:t>
+      </w:r>
+      <w:r>
+        <w:rPr>
+          <w:rFonts w:ascii="Times New Roman" w:hAnsi="Times New Roman"/>
+          <w:b/>
+          <w:i/>
           <w:color w:val="000000"/>
           <w:sz w:val="16"/>
           <w:szCs w:val="16"/>
@@ -38631,45 +38776,378 @@
       <w:r>
         <w:rPr>
           <w:rFonts w:ascii="Times New Roman" w:hAnsi="Times New Roman"/>
-          <w:b/>
-          <w:color w:val="000000"/>
-          <w:sz w:val="16"/>
-          <w:szCs w:val="16"/>
-          <w:shd w:val="clear" w:color="auto" w:fill="FFFFFF"/>
-        </w:rPr>
-        <w:t>-</w:t>
-      </w:r>
-      <w:r>
-        <w:rPr>
-          <w:rFonts w:ascii="Times New Roman" w:hAnsi="Times New Roman"/>
-          <w:b/>
-          <w:i/>
-          <w:color w:val="000000"/>
-          <w:sz w:val="16"/>
-          <w:szCs w:val="16"/>
-          <w:shd w:val="clear" w:color="auto" w:fill="FFFFFF"/>
+          <w:color w:val="000000"/>
+          <w:sz w:val="16"/>
+          <w:szCs w:val="16"/>
+          <w:shd w:val="clear" w:color="auto" w:fill="FFFFFF"/>
+        </w:rPr>
+        <w:t xml:space="preserve">Métodos de reconstrução da topologia do </w:t>
+      </w:r>
+      <w:proofErr w:type="spellStart"/>
+      <w:r>
+        <w:rPr>
+          <w:rFonts w:ascii="Times New Roman" w:hAnsi="Times New Roman"/>
+          <w:i/>
+          <w:color w:val="000000"/>
+          <w:sz w:val="16"/>
+          <w:szCs w:val="16"/>
+          <w:shd w:val="clear" w:color="auto" w:fill="FFFFFF"/>
+        </w:rPr>
+        <w:t>Storm</w:t>
+      </w:r>
+      <w:proofErr w:type="spellEnd"/>
+      <w:r>
+        <w:rPr>
+          <w:rFonts w:ascii="Times New Roman" w:hAnsi="Times New Roman"/>
+          <w:color w:val="000000"/>
+          <w:sz w:val="16"/>
+          <w:szCs w:val="16"/>
+          <w:shd w:val="clear" w:color="auto" w:fill="FFFFFF"/>
+        </w:rPr>
+        <w:t xml:space="preserve">. </w:t>
+      </w:r>
+      <w:r>
+        <w:rPr>
+          <w:rFonts w:ascii="Times New Roman" w:hAnsi="Times New Roman"/>
+          <w:b/>
+          <w:color w:val="000000"/>
+          <w:sz w:val="16"/>
+          <w:szCs w:val="16"/>
+          <w:shd w:val="clear" w:color="auto" w:fill="FFFFFF"/>
+        </w:rPr>
+        <w:t xml:space="preserve">Fonte: </w:t>
+      </w:r>
+      <w:r>
+        <w:rPr>
+          <w:rFonts w:ascii="Times New Roman" w:hAnsi="Times New Roman"/>
+          <w:color w:val="000000"/>
+          <w:sz w:val="16"/>
+          <w:szCs w:val="16"/>
+          <w:shd w:val="clear" w:color="auto" w:fill="FFFFFF"/>
+        </w:rPr>
+        <w:t>Elaborado pelos autores</w:t>
+      </w:r>
+      <w:r>
+        <w:rPr>
+          <w:rFonts w:ascii="Times New Roman" w:hAnsi="Times New Roman"/>
+          <w:color w:val="000000"/>
+          <w:sz w:val="16"/>
+          <w:szCs w:val="16"/>
+          <w:shd w:val="clear" w:color="auto" w:fill="FFFFFF"/>
+        </w:rPr>
+        <w:t>.</w:t>
+      </w:r>
+    </w:p>
+    <w:p>
+      <w:pPr>
+        <w:spacing w:after="0" w:line="360" w:lineRule="auto"/>
+        <w:jc w:val="both"/>
+        <w:rPr>
+          <w:rFonts w:ascii="Times New Roman" w:hAnsi="Times New Roman"/>
+          <w:sz w:val="24"/>
+        </w:rPr>
+      </w:pPr>
+    </w:p>
+    <w:p>
+      <w:pPr>
+        <w:spacing w:after="0" w:line="360" w:lineRule="auto"/>
+        <w:ind w:firstLine="708"/>
+        <w:jc w:val="both"/>
+        <w:rPr>
+          <w:rFonts w:ascii="Times New Roman" w:hAnsi="Times New Roman"/>
+          <w:sz w:val="24"/>
+        </w:rPr>
+      </w:pPr>
+      <w:r>
+        <w:rPr>
+          <w:rFonts w:ascii="Times New Roman" w:hAnsi="Times New Roman"/>
+          <w:sz w:val="24"/>
+        </w:rPr>
+        <w:t>As funções de cada linha são detalhadas abaixo:</w:t>
+      </w:r>
+    </w:p>
+    <w:p>
+      <w:pPr>
+        <w:spacing w:after="0" w:line="360" w:lineRule="auto"/>
+        <w:ind w:firstLine="708"/>
+        <w:jc w:val="both"/>
+        <w:rPr>
+          <w:rFonts w:ascii="Times New Roman" w:hAnsi="Times New Roman"/>
+          <w:sz w:val="24"/>
+        </w:rPr>
+      </w:pPr>
+    </w:p>
+    <w:p>
+      <w:pPr>
+        <w:spacing w:after="0" w:line="360" w:lineRule="auto"/>
+        <w:ind w:left="708"/>
+        <w:jc w:val="both"/>
+        <w:rPr>
+          <w:rFonts w:ascii="Times New Roman" w:hAnsi="Times New Roman"/>
+          <w:sz w:val="24"/>
+        </w:rPr>
+      </w:pPr>
+      <w:r>
+        <w:rPr>
+          <w:rFonts w:ascii="Times New Roman" w:hAnsi="Times New Roman"/>
+          <w:b/>
+          <w:sz w:val="24"/>
+        </w:rPr>
+        <w:t>Linha</w:t>
+      </w:r>
+      <w:r>
+        <w:rPr>
+          <w:rFonts w:ascii="Times New Roman" w:hAnsi="Times New Roman"/>
+          <w:b/>
+          <w:sz w:val="24"/>
+        </w:rPr>
+        <w:t xml:space="preserve"> 34</w:t>
+      </w:r>
+      <w:r>
+        <w:rPr>
+          <w:rFonts w:ascii="Times New Roman" w:hAnsi="Times New Roman"/>
+          <w:sz w:val="24"/>
+        </w:rPr>
+        <w:t xml:space="preserve"> - É criado um </w:t>
+      </w:r>
+      <w:r>
+        <w:rPr>
+          <w:rFonts w:ascii="Times New Roman" w:hAnsi="Times New Roman"/>
+          <w:i/>
+          <w:sz w:val="24"/>
+        </w:rPr>
+        <w:t>vetor</w:t>
+      </w:r>
+      <w:r>
+        <w:rPr>
+          <w:rFonts w:ascii="Times New Roman" w:hAnsi="Times New Roman"/>
+          <w:sz w:val="24"/>
+        </w:rPr>
+        <w:t xml:space="preserve"> de </w:t>
+      </w:r>
+      <w:proofErr w:type="spellStart"/>
+      <w:r>
+        <w:rPr>
+          <w:rFonts w:ascii="Times New Roman" w:hAnsi="Times New Roman"/>
+          <w:i/>
+          <w:sz w:val="24"/>
+        </w:rPr>
+        <w:t>String</w:t>
+      </w:r>
+      <w:proofErr w:type="spellEnd"/>
+      <w:r>
+        <w:rPr>
+          <w:rFonts w:ascii="Times New Roman" w:hAnsi="Times New Roman"/>
+          <w:sz w:val="24"/>
+        </w:rPr>
+        <w:t xml:space="preserve"> que recebe o retorno da função </w:t>
+      </w:r>
+      <w:proofErr w:type="spellStart"/>
+      <w:proofErr w:type="gramStart"/>
+      <w:r>
+        <w:rPr>
+          <w:rFonts w:ascii="Times New Roman" w:hAnsi="Times New Roman"/>
+          <w:i/>
+          <w:sz w:val="24"/>
+        </w:rPr>
+        <w:t>checkIfHasNewUsersKeywords</w:t>
+      </w:r>
+      <w:proofErr w:type="spellEnd"/>
+      <w:proofErr w:type="gramEnd"/>
+      <w:r>
+        <w:rPr>
+          <w:rFonts w:ascii="Times New Roman" w:hAnsi="Times New Roman"/>
+          <w:sz w:val="24"/>
+        </w:rPr>
+        <w:t xml:space="preserve">, sendo passado como parâmetro as </w:t>
+      </w:r>
+      <w:proofErr w:type="spellStart"/>
+      <w:r>
+        <w:rPr>
+          <w:rFonts w:ascii="Times New Roman" w:hAnsi="Times New Roman"/>
+          <w:i/>
+          <w:sz w:val="24"/>
+        </w:rPr>
+        <w:t>keywords</w:t>
+      </w:r>
+      <w:proofErr w:type="spellEnd"/>
+      <w:r>
+        <w:rPr>
+          <w:rFonts w:ascii="Times New Roman" w:hAnsi="Times New Roman"/>
+          <w:sz w:val="24"/>
+        </w:rPr>
+        <w:t xml:space="preserve"> que estão sendo enviadas à </w:t>
+      </w:r>
+      <w:proofErr w:type="spellStart"/>
+      <w:r>
+        <w:rPr>
+          <w:rFonts w:ascii="Times New Roman" w:hAnsi="Times New Roman"/>
+          <w:i/>
+          <w:sz w:val="24"/>
+        </w:rPr>
+        <w:t>Twitter</w:t>
+      </w:r>
+      <w:proofErr w:type="spellEnd"/>
+      <w:r>
+        <w:rPr>
+          <w:rFonts w:ascii="Times New Roman" w:hAnsi="Times New Roman"/>
+          <w:i/>
+          <w:sz w:val="24"/>
         </w:rPr>
         <w:t xml:space="preserve"> </w:t>
       </w:r>
-      <w:r>
-        <w:rPr>
-          <w:rFonts w:ascii="Times New Roman" w:hAnsi="Times New Roman"/>
-          <w:color w:val="000000"/>
-          <w:sz w:val="16"/>
-          <w:szCs w:val="16"/>
-          <w:shd w:val="clear" w:color="auto" w:fill="FFFFFF"/>
-        </w:rPr>
-        <w:t xml:space="preserve">Métodos de reconstrução da topologia do </w:t>
-      </w:r>
-      <w:proofErr w:type="spellStart"/>
-      <w:r>
-        <w:rPr>
-          <w:rFonts w:ascii="Times New Roman" w:hAnsi="Times New Roman"/>
-          <w:i/>
-          <w:color w:val="000000"/>
-          <w:sz w:val="16"/>
-          <w:szCs w:val="16"/>
-          <w:shd w:val="clear" w:color="auto" w:fill="FFFFFF"/>
+      <w:proofErr w:type="spellStart"/>
+      <w:r>
+        <w:rPr>
+          <w:rFonts w:ascii="Times New Roman" w:hAnsi="Times New Roman"/>
+          <w:i/>
+          <w:sz w:val="24"/>
+        </w:rPr>
+        <w:t>Stream</w:t>
+      </w:r>
+      <w:proofErr w:type="spellEnd"/>
+      <w:r>
+        <w:rPr>
+          <w:rFonts w:ascii="Times New Roman" w:hAnsi="Times New Roman"/>
+          <w:sz w:val="24"/>
+        </w:rPr>
+        <w:t xml:space="preserve"> API;</w:t>
+      </w:r>
+    </w:p>
+    <w:p>
+      <w:pPr>
+        <w:spacing w:after="0" w:line="360" w:lineRule="auto"/>
+        <w:jc w:val="both"/>
+        <w:rPr>
+          <w:rFonts w:ascii="Times New Roman" w:hAnsi="Times New Roman"/>
+          <w:sz w:val="24"/>
+        </w:rPr>
+      </w:pPr>
+    </w:p>
+    <w:p>
+      <w:pPr>
+        <w:spacing w:after="0" w:line="360" w:lineRule="auto"/>
+        <w:ind w:left="709" w:hanging="1"/>
+        <w:jc w:val="both"/>
+        <w:rPr>
+          <w:rFonts w:ascii="Times New Roman" w:hAnsi="Times New Roman"/>
+          <w:sz w:val="24"/>
+        </w:rPr>
+      </w:pPr>
+      <w:r>
+        <w:rPr>
+          <w:rFonts w:ascii="Times New Roman" w:hAnsi="Times New Roman"/>
+          <w:b/>
+          <w:sz w:val="24"/>
+        </w:rPr>
+        <w:t>Linha</w:t>
+      </w:r>
+      <w:r>
+        <w:rPr>
+          <w:rFonts w:ascii="Times New Roman" w:hAnsi="Times New Roman"/>
+          <w:b/>
+          <w:sz w:val="24"/>
+        </w:rPr>
+        <w:t>s 3</w:t>
+      </w:r>
+      <w:r>
+        <w:rPr>
+          <w:rFonts w:ascii="Times New Roman" w:hAnsi="Times New Roman"/>
+          <w:b/>
+          <w:sz w:val="24"/>
+        </w:rPr>
+        <w:t>5</w:t>
+      </w:r>
+      <w:r>
+        <w:rPr>
+          <w:rFonts w:ascii="Times New Roman" w:hAnsi="Times New Roman"/>
+          <w:b/>
+          <w:sz w:val="24"/>
+        </w:rPr>
+        <w:t xml:space="preserve"> a 42</w:t>
+      </w:r>
+      <w:r>
+        <w:rPr>
+          <w:rFonts w:ascii="Times New Roman" w:hAnsi="Times New Roman"/>
+          <w:sz w:val="24"/>
+        </w:rPr>
+        <w:t xml:space="preserve"> - Se o objeto </w:t>
+      </w:r>
+      <w:proofErr w:type="spellStart"/>
+      <w:proofErr w:type="gramStart"/>
+      <w:r>
+        <w:rPr>
+          <w:rFonts w:ascii="Times New Roman" w:hAnsi="Times New Roman"/>
+          <w:i/>
+          <w:sz w:val="24"/>
+        </w:rPr>
+        <w:t>queriedKeywords</w:t>
+      </w:r>
+      <w:proofErr w:type="spellEnd"/>
+      <w:proofErr w:type="gramEnd"/>
+      <w:r>
+        <w:rPr>
+          <w:rFonts w:ascii="Times New Roman" w:hAnsi="Times New Roman"/>
+          <w:sz w:val="24"/>
+        </w:rPr>
+        <w:t xml:space="preserve"> não estiver nulo, é cancelada a </w:t>
+      </w:r>
+      <w:proofErr w:type="spellStart"/>
+      <w:r>
+        <w:rPr>
+          <w:rFonts w:ascii="Times New Roman" w:hAnsi="Times New Roman"/>
+          <w:i/>
+          <w:sz w:val="24"/>
+        </w:rPr>
+        <w:t>Task</w:t>
+      </w:r>
+      <w:proofErr w:type="spellEnd"/>
+      <w:r>
+        <w:rPr>
+          <w:rFonts w:ascii="Times New Roman" w:hAnsi="Times New Roman"/>
+          <w:sz w:val="24"/>
+        </w:rPr>
+        <w:t xml:space="preserve">, </w:t>
+      </w:r>
+      <w:proofErr w:type="spellStart"/>
+      <w:r>
+        <w:rPr>
+          <w:rFonts w:ascii="Times New Roman" w:hAnsi="Times New Roman"/>
+          <w:sz w:val="24"/>
+        </w:rPr>
+        <w:t>setado</w:t>
+      </w:r>
+      <w:proofErr w:type="spellEnd"/>
+      <w:r>
+        <w:rPr>
+          <w:rFonts w:ascii="Times New Roman" w:hAnsi="Times New Roman"/>
+          <w:sz w:val="24"/>
+        </w:rPr>
+        <w:t xml:space="preserve"> no </w:t>
+      </w:r>
+      <w:proofErr w:type="spellStart"/>
+      <w:r>
+        <w:rPr>
+          <w:rFonts w:ascii="Times New Roman" w:hAnsi="Times New Roman"/>
+          <w:i/>
+          <w:sz w:val="24"/>
+        </w:rPr>
+        <w:t>bolt</w:t>
+      </w:r>
+      <w:proofErr w:type="spellEnd"/>
+      <w:r>
+        <w:rPr>
+          <w:rFonts w:ascii="Times New Roman" w:hAnsi="Times New Roman"/>
+          <w:sz w:val="24"/>
+        </w:rPr>
+        <w:t xml:space="preserve"> as novas palavras-chave a serem buscadas e destruída a topologia do </w:t>
+      </w:r>
+      <w:proofErr w:type="spellStart"/>
+      <w:r>
+        <w:rPr>
+          <w:rFonts w:ascii="Times New Roman" w:hAnsi="Times New Roman"/>
+          <w:i/>
+          <w:sz w:val="24"/>
         </w:rPr>
         <w:t>Storm</w:t>
       </w:r>
@@ -38677,88 +39155,75 @@
       <w:r>
         <w:rPr>
           <w:rFonts w:ascii="Times New Roman" w:hAnsi="Times New Roman"/>
-          <w:color w:val="000000"/>
-          <w:sz w:val="16"/>
-          <w:szCs w:val="16"/>
-          <w:shd w:val="clear" w:color="auto" w:fill="FFFFFF"/>
-        </w:rPr>
-        <w:t xml:space="preserve">. </w:t>
-      </w:r>
-      <w:r>
-        <w:rPr>
-          <w:rFonts w:ascii="Times New Roman" w:hAnsi="Times New Roman"/>
-          <w:b/>
-          <w:color w:val="000000"/>
-          <w:sz w:val="16"/>
-          <w:szCs w:val="16"/>
-          <w:shd w:val="clear" w:color="auto" w:fill="FFFFFF"/>
-        </w:rPr>
-        <w:t xml:space="preserve">Fonte: </w:t>
-      </w:r>
-      <w:r>
-        <w:rPr>
-          <w:rFonts w:ascii="Times New Roman" w:hAnsi="Times New Roman"/>
-          <w:color w:val="000000"/>
-          <w:sz w:val="16"/>
-          <w:szCs w:val="16"/>
-          <w:shd w:val="clear" w:color="auto" w:fill="FFFFFF"/>
-        </w:rPr>
-        <w:t>Elaborado pelos autores</w:t>
-      </w:r>
-      <w:r>
-        <w:rPr>
-          <w:rFonts w:ascii="Times New Roman" w:hAnsi="Times New Roman"/>
-          <w:color w:val="000000"/>
-          <w:sz w:val="16"/>
-          <w:szCs w:val="16"/>
-          <w:shd w:val="clear" w:color="auto" w:fill="FFFFFF"/>
-        </w:rPr>
-        <w:t>.</w:t>
-      </w:r>
-    </w:p>
-    <w:p>
-      <w:pPr>
-        <w:spacing w:after="0" w:line="360" w:lineRule="auto"/>
-        <w:jc w:val="both"/>
-        <w:rPr>
-          <w:rFonts w:ascii="Times New Roman" w:hAnsi="Times New Roman"/>
-          <w:sz w:val="24"/>
-        </w:rPr>
-      </w:pPr>
-    </w:p>
-    <w:p>
-      <w:pPr>
-        <w:spacing w:after="0" w:line="360" w:lineRule="auto"/>
-        <w:ind w:firstLine="708"/>
-        <w:jc w:val="both"/>
-        <w:rPr>
-          <w:rFonts w:ascii="Times New Roman" w:hAnsi="Times New Roman"/>
-          <w:sz w:val="24"/>
-        </w:rPr>
-      </w:pPr>
-      <w:r>
-        <w:rPr>
-          <w:rFonts w:ascii="Times New Roman" w:hAnsi="Times New Roman"/>
-          <w:sz w:val="24"/>
-        </w:rPr>
-        <w:t>As funções de cada linha são detalhadas abaixo:</w:t>
-      </w:r>
-    </w:p>
-    <w:p>
-      <w:pPr>
-        <w:spacing w:after="0" w:line="360" w:lineRule="auto"/>
-        <w:ind w:firstLine="708"/>
-        <w:jc w:val="both"/>
-        <w:rPr>
-          <w:rFonts w:ascii="Times New Roman" w:hAnsi="Times New Roman"/>
-          <w:sz w:val="24"/>
-        </w:rPr>
-      </w:pPr>
-    </w:p>
-    <w:p>
-      <w:pPr>
-        <w:spacing w:after="0" w:line="360" w:lineRule="auto"/>
-        <w:ind w:left="708"/>
+          <w:sz w:val="24"/>
+        </w:rPr>
+        <w:t xml:space="preserve">. Logo após essas etapas, é criada uma nova topologia sendo passando como parâmetro as informações para a conexão com a </w:t>
+      </w:r>
+      <w:proofErr w:type="spellStart"/>
+      <w:r>
+        <w:rPr>
+          <w:rFonts w:ascii="Times New Roman" w:hAnsi="Times New Roman"/>
+          <w:i/>
+          <w:sz w:val="24"/>
+        </w:rPr>
+        <w:t>Twitter</w:t>
+      </w:r>
+      <w:proofErr w:type="spellEnd"/>
+      <w:r>
+        <w:rPr>
+          <w:rFonts w:ascii="Times New Roman" w:hAnsi="Times New Roman"/>
+          <w:i/>
+          <w:sz w:val="24"/>
+        </w:rPr>
+        <w:t xml:space="preserve"> </w:t>
+      </w:r>
+      <w:proofErr w:type="spellStart"/>
+      <w:r>
+        <w:rPr>
+          <w:rFonts w:ascii="Times New Roman" w:hAnsi="Times New Roman"/>
+          <w:i/>
+          <w:sz w:val="24"/>
+        </w:rPr>
+        <w:t>Stream</w:t>
+      </w:r>
+      <w:proofErr w:type="spellEnd"/>
+      <w:r>
+        <w:rPr>
+          <w:rFonts w:ascii="Times New Roman" w:hAnsi="Times New Roman"/>
+          <w:sz w:val="24"/>
+        </w:rPr>
+        <w:t xml:space="preserve"> API juntamente com as novas</w:t>
+      </w:r>
+      <w:r>
+        <w:rPr>
+          <w:rFonts w:ascii="Times New Roman" w:hAnsi="Times New Roman"/>
+          <w:sz w:val="24"/>
+        </w:rPr>
+        <w:t xml:space="preserve"> palavras-chave</w:t>
+      </w:r>
+      <w:r>
+        <w:rPr>
+          <w:rFonts w:ascii="Times New Roman" w:hAnsi="Times New Roman"/>
+          <w:sz w:val="24"/>
+        </w:rPr>
+        <w:t>;</w:t>
+      </w:r>
+    </w:p>
+    <w:p>
+      <w:pPr>
+        <w:spacing w:after="0" w:line="360" w:lineRule="auto"/>
+        <w:ind w:left="709" w:hanging="1"/>
+        <w:jc w:val="both"/>
+        <w:rPr>
+          <w:rFonts w:ascii="Times New Roman" w:hAnsi="Times New Roman"/>
+          <w:sz w:val="24"/>
+        </w:rPr>
+      </w:pPr>
+    </w:p>
+    <w:p>
+      <w:pPr>
+        <w:spacing w:after="0" w:line="360" w:lineRule="auto"/>
+        <w:ind w:left="709" w:hanging="1"/>
         <w:jc w:val="both"/>
         <w:rPr>
           <w:rFonts w:ascii="Times New Roman" w:hAnsi="Times New Roman"/>
@@ -38779,463 +39244,14 @@
           <w:b/>
           <w:sz w:val="24"/>
         </w:rPr>
-        <w:t xml:space="preserve"> </w:t>
-      </w:r>
-      <w:r>
-        <w:rPr>
-          <w:rFonts w:ascii="Times New Roman" w:hAnsi="Times New Roman"/>
-          <w:b/>
-          <w:sz w:val="24"/>
-        </w:rPr>
-        <w:t>34</w:t>
-      </w:r>
-      <w:r>
-        <w:rPr>
-          <w:rFonts w:ascii="Times New Roman" w:hAnsi="Times New Roman"/>
-          <w:sz w:val="24"/>
-        </w:rPr>
-        <w:t xml:space="preserve"> </w:t>
-      </w:r>
-      <w:r>
-        <w:rPr>
-          <w:rFonts w:ascii="Times New Roman" w:hAnsi="Times New Roman"/>
-          <w:sz w:val="24"/>
-        </w:rPr>
-        <w:t>-</w:t>
-      </w:r>
-      <w:r>
-        <w:rPr>
-          <w:rFonts w:ascii="Times New Roman" w:hAnsi="Times New Roman"/>
-          <w:sz w:val="24"/>
-        </w:rPr>
-        <w:t xml:space="preserve"> </w:t>
-      </w:r>
-      <w:r>
-        <w:rPr>
-          <w:rFonts w:ascii="Times New Roman" w:hAnsi="Times New Roman"/>
-          <w:sz w:val="24"/>
-        </w:rPr>
-        <w:t xml:space="preserve">É criado um </w:t>
-      </w:r>
-      <w:proofErr w:type="spellStart"/>
-      <w:r>
-        <w:rPr>
-          <w:rFonts w:ascii="Times New Roman" w:hAnsi="Times New Roman"/>
-          <w:i/>
-          <w:sz w:val="24"/>
-        </w:rPr>
-        <w:t>array</w:t>
-      </w:r>
-      <w:proofErr w:type="spellEnd"/>
-      <w:r>
-        <w:rPr>
-          <w:rFonts w:ascii="Times New Roman" w:hAnsi="Times New Roman"/>
-          <w:sz w:val="24"/>
-        </w:rPr>
-        <w:t xml:space="preserve"> de </w:t>
-      </w:r>
-      <w:proofErr w:type="spellStart"/>
-      <w:r>
-        <w:rPr>
-          <w:rFonts w:ascii="Times New Roman" w:hAnsi="Times New Roman"/>
-          <w:i/>
-          <w:sz w:val="24"/>
-        </w:rPr>
-        <w:t>String</w:t>
-      </w:r>
-      <w:proofErr w:type="spellEnd"/>
-      <w:r>
-        <w:rPr>
-          <w:rFonts w:ascii="Times New Roman" w:hAnsi="Times New Roman"/>
-          <w:sz w:val="24"/>
-        </w:rPr>
-        <w:t xml:space="preserve"> que recebe o retorno da função </w:t>
-      </w:r>
-      <w:proofErr w:type="spellStart"/>
-      <w:proofErr w:type="gramStart"/>
-      <w:r>
-        <w:rPr>
-          <w:rFonts w:ascii="Times New Roman" w:hAnsi="Times New Roman"/>
-          <w:i/>
-          <w:sz w:val="24"/>
-        </w:rPr>
-        <w:t>checkIfHasNewUsersKeywords</w:t>
-      </w:r>
-      <w:proofErr w:type="spellEnd"/>
-      <w:proofErr w:type="gramEnd"/>
-      <w:r>
-        <w:rPr>
-          <w:rFonts w:ascii="Times New Roman" w:hAnsi="Times New Roman"/>
-          <w:sz w:val="24"/>
-        </w:rPr>
-        <w:t xml:space="preserve">, sendo passado como parâmetro as </w:t>
-      </w:r>
-      <w:proofErr w:type="spellStart"/>
-      <w:r>
-        <w:rPr>
-          <w:rFonts w:ascii="Times New Roman" w:hAnsi="Times New Roman"/>
-          <w:i/>
-          <w:sz w:val="24"/>
-        </w:rPr>
-        <w:t>keywords</w:t>
-      </w:r>
-      <w:proofErr w:type="spellEnd"/>
-      <w:r>
-        <w:rPr>
-          <w:rFonts w:ascii="Times New Roman" w:hAnsi="Times New Roman"/>
-          <w:sz w:val="24"/>
-        </w:rPr>
-        <w:t xml:space="preserve"> que estão sendo enviadas à </w:t>
-      </w:r>
-      <w:proofErr w:type="spellStart"/>
-      <w:r>
-        <w:rPr>
-          <w:rFonts w:ascii="Times New Roman" w:hAnsi="Times New Roman"/>
-          <w:i/>
-          <w:sz w:val="24"/>
-        </w:rPr>
-        <w:t>Twitter</w:t>
-      </w:r>
-      <w:proofErr w:type="spellEnd"/>
-      <w:r>
-        <w:rPr>
-          <w:rFonts w:ascii="Times New Roman" w:hAnsi="Times New Roman"/>
-          <w:i/>
-          <w:sz w:val="24"/>
-        </w:rPr>
-        <w:t xml:space="preserve"> </w:t>
-      </w:r>
-      <w:proofErr w:type="spellStart"/>
-      <w:r>
-        <w:rPr>
-          <w:rFonts w:ascii="Times New Roman" w:hAnsi="Times New Roman"/>
-          <w:i/>
-          <w:sz w:val="24"/>
-        </w:rPr>
-        <w:t>Stream</w:t>
-      </w:r>
-      <w:proofErr w:type="spellEnd"/>
-      <w:r>
-        <w:rPr>
-          <w:rFonts w:ascii="Times New Roman" w:hAnsi="Times New Roman"/>
-          <w:sz w:val="24"/>
-        </w:rPr>
-        <w:t xml:space="preserve"> API</w:t>
-      </w:r>
-      <w:r>
-        <w:rPr>
-          <w:rFonts w:ascii="Times New Roman" w:hAnsi="Times New Roman"/>
-          <w:sz w:val="24"/>
-        </w:rPr>
-        <w:t>;</w:t>
-      </w:r>
-    </w:p>
-    <w:p>
-      <w:pPr>
-        <w:spacing w:after="0" w:line="360" w:lineRule="auto"/>
-        <w:jc w:val="both"/>
-        <w:rPr>
-          <w:rFonts w:ascii="Times New Roman" w:hAnsi="Times New Roman"/>
-          <w:sz w:val="24"/>
-        </w:rPr>
-      </w:pPr>
-    </w:p>
-    <w:p>
-      <w:pPr>
-        <w:spacing w:after="0" w:line="360" w:lineRule="auto"/>
-        <w:ind w:left="709" w:hanging="1"/>
-        <w:jc w:val="both"/>
-        <w:rPr>
-          <w:rFonts w:ascii="Times New Roman" w:hAnsi="Times New Roman"/>
-          <w:sz w:val="24"/>
-        </w:rPr>
-      </w:pPr>
-      <w:r>
-        <w:rPr>
-          <w:rFonts w:ascii="Times New Roman" w:hAnsi="Times New Roman"/>
-          <w:b/>
-          <w:sz w:val="24"/>
-        </w:rPr>
-        <w:t>Linha</w:t>
-      </w:r>
-      <w:r>
-        <w:rPr>
-          <w:rFonts w:ascii="Times New Roman" w:hAnsi="Times New Roman"/>
-          <w:b/>
-          <w:sz w:val="24"/>
-        </w:rPr>
-        <w:t>s</w:t>
-      </w:r>
-      <w:r>
-        <w:rPr>
-          <w:rFonts w:ascii="Times New Roman" w:hAnsi="Times New Roman"/>
-          <w:b/>
-          <w:sz w:val="24"/>
-        </w:rPr>
-        <w:t xml:space="preserve"> </w:t>
-      </w:r>
-      <w:r>
-        <w:rPr>
-          <w:rFonts w:ascii="Times New Roman" w:hAnsi="Times New Roman"/>
-          <w:b/>
-          <w:sz w:val="24"/>
-        </w:rPr>
-        <w:t>3</w:t>
-      </w:r>
-      <w:r>
-        <w:rPr>
-          <w:rFonts w:ascii="Times New Roman" w:hAnsi="Times New Roman"/>
-          <w:b/>
-          <w:sz w:val="24"/>
-        </w:rPr>
-        <w:t>5</w:t>
-      </w:r>
-      <w:r>
-        <w:rPr>
-          <w:rFonts w:ascii="Times New Roman" w:hAnsi="Times New Roman"/>
-          <w:b/>
-          <w:sz w:val="24"/>
-        </w:rPr>
-        <w:t xml:space="preserve"> a 42</w:t>
-      </w:r>
-      <w:r>
-        <w:rPr>
-          <w:rFonts w:ascii="Times New Roman" w:hAnsi="Times New Roman"/>
-          <w:sz w:val="24"/>
-        </w:rPr>
-        <w:t xml:space="preserve"> </w:t>
-      </w:r>
-      <w:r>
-        <w:rPr>
-          <w:rFonts w:ascii="Times New Roman" w:hAnsi="Times New Roman"/>
-          <w:sz w:val="24"/>
-        </w:rPr>
-        <w:t>-</w:t>
-      </w:r>
-      <w:r>
-        <w:rPr>
-          <w:rFonts w:ascii="Times New Roman" w:hAnsi="Times New Roman"/>
-          <w:sz w:val="24"/>
-        </w:rPr>
-        <w:t xml:space="preserve"> </w:t>
-      </w:r>
-      <w:r>
-        <w:rPr>
-          <w:rFonts w:ascii="Times New Roman" w:hAnsi="Times New Roman"/>
-          <w:sz w:val="24"/>
-        </w:rPr>
-        <w:t xml:space="preserve">Se o objeto </w:t>
-      </w:r>
-      <w:proofErr w:type="spellStart"/>
-      <w:proofErr w:type="gramStart"/>
-      <w:r>
-        <w:rPr>
-          <w:rFonts w:ascii="Times New Roman" w:hAnsi="Times New Roman"/>
-          <w:i/>
-          <w:sz w:val="24"/>
-        </w:rPr>
-        <w:t>queriedKeywords</w:t>
-      </w:r>
-      <w:proofErr w:type="spellEnd"/>
-      <w:proofErr w:type="gramEnd"/>
-      <w:r>
-        <w:rPr>
-          <w:rFonts w:ascii="Times New Roman" w:hAnsi="Times New Roman"/>
-          <w:sz w:val="24"/>
-        </w:rPr>
-        <w:t xml:space="preserve"> não estiver nulo, é cancelada a </w:t>
-      </w:r>
-      <w:proofErr w:type="spellStart"/>
-      <w:r>
-        <w:rPr>
-          <w:rFonts w:ascii="Times New Roman" w:hAnsi="Times New Roman"/>
-          <w:i/>
-          <w:sz w:val="24"/>
-        </w:rPr>
-        <w:t>Task</w:t>
-      </w:r>
-      <w:proofErr w:type="spellEnd"/>
-      <w:r>
-        <w:rPr>
-          <w:rFonts w:ascii="Times New Roman" w:hAnsi="Times New Roman"/>
-          <w:sz w:val="24"/>
-        </w:rPr>
-        <w:t xml:space="preserve">, </w:t>
-      </w:r>
-      <w:proofErr w:type="spellStart"/>
-      <w:r>
-        <w:rPr>
-          <w:rFonts w:ascii="Times New Roman" w:hAnsi="Times New Roman"/>
-          <w:sz w:val="24"/>
-        </w:rPr>
-        <w:t>setado</w:t>
-      </w:r>
-      <w:proofErr w:type="spellEnd"/>
-      <w:r>
-        <w:rPr>
-          <w:rFonts w:ascii="Times New Roman" w:hAnsi="Times New Roman"/>
-          <w:sz w:val="24"/>
-        </w:rPr>
-        <w:t xml:space="preserve"> no </w:t>
-      </w:r>
-      <w:proofErr w:type="spellStart"/>
-      <w:r>
-        <w:rPr>
-          <w:rFonts w:ascii="Times New Roman" w:hAnsi="Times New Roman"/>
-          <w:i/>
-          <w:sz w:val="24"/>
-        </w:rPr>
-        <w:t>bolt</w:t>
-      </w:r>
-      <w:proofErr w:type="spellEnd"/>
-      <w:r>
-        <w:rPr>
-          <w:rFonts w:ascii="Times New Roman" w:hAnsi="Times New Roman"/>
-          <w:sz w:val="24"/>
-        </w:rPr>
-        <w:t xml:space="preserve"> as novas palavras-chave a serem buscadas e destruída a topologia do </w:t>
-      </w:r>
-      <w:proofErr w:type="spellStart"/>
-      <w:r>
-        <w:rPr>
-          <w:rFonts w:ascii="Times New Roman" w:hAnsi="Times New Roman"/>
-          <w:i/>
-          <w:sz w:val="24"/>
-        </w:rPr>
-        <w:t>Storm</w:t>
-      </w:r>
-      <w:proofErr w:type="spellEnd"/>
-      <w:r>
-        <w:rPr>
-          <w:rFonts w:ascii="Times New Roman" w:hAnsi="Times New Roman"/>
-          <w:sz w:val="24"/>
-        </w:rPr>
-        <w:t xml:space="preserve">. Logo após essas etapas, é criada uma nova topologia sendo passando como parâmetro as informações para a conexão com a </w:t>
-      </w:r>
-      <w:proofErr w:type="spellStart"/>
-      <w:r>
-        <w:rPr>
-          <w:rFonts w:ascii="Times New Roman" w:hAnsi="Times New Roman"/>
-          <w:i/>
-          <w:sz w:val="24"/>
-        </w:rPr>
-        <w:t>Twitter</w:t>
-      </w:r>
-      <w:proofErr w:type="spellEnd"/>
-      <w:r>
-        <w:rPr>
-          <w:rFonts w:ascii="Times New Roman" w:hAnsi="Times New Roman"/>
-          <w:i/>
-          <w:sz w:val="24"/>
-        </w:rPr>
-        <w:t xml:space="preserve"> </w:t>
-      </w:r>
-      <w:proofErr w:type="spellStart"/>
-      <w:r>
-        <w:rPr>
-          <w:rFonts w:ascii="Times New Roman" w:hAnsi="Times New Roman"/>
-          <w:i/>
-          <w:sz w:val="24"/>
-        </w:rPr>
-        <w:t>Stream</w:t>
-      </w:r>
-      <w:proofErr w:type="spellEnd"/>
-      <w:r>
-        <w:rPr>
-          <w:rFonts w:ascii="Times New Roman" w:hAnsi="Times New Roman"/>
-          <w:sz w:val="24"/>
-        </w:rPr>
-        <w:t xml:space="preserve"> API juntamente com as novas</w:t>
-      </w:r>
-      <w:r>
-        <w:rPr>
-          <w:rFonts w:ascii="Times New Roman" w:hAnsi="Times New Roman"/>
-          <w:sz w:val="24"/>
-        </w:rPr>
-        <w:t xml:space="preserve"> palavras-chave</w:t>
-      </w:r>
-      <w:r>
-        <w:rPr>
-          <w:rFonts w:ascii="Times New Roman" w:hAnsi="Times New Roman"/>
-          <w:sz w:val="24"/>
-        </w:rPr>
-        <w:t>;</w:t>
-      </w:r>
-    </w:p>
-    <w:p>
-      <w:pPr>
-        <w:spacing w:after="0" w:line="360" w:lineRule="auto"/>
-        <w:ind w:left="709" w:hanging="1"/>
-        <w:jc w:val="both"/>
-        <w:rPr>
-          <w:rFonts w:ascii="Times New Roman" w:hAnsi="Times New Roman"/>
-          <w:sz w:val="24"/>
-        </w:rPr>
-      </w:pPr>
-    </w:p>
-    <w:p>
-      <w:pPr>
-        <w:spacing w:after="0" w:line="360" w:lineRule="auto"/>
-        <w:ind w:left="709" w:hanging="1"/>
-        <w:jc w:val="both"/>
-        <w:rPr>
-          <w:rFonts w:ascii="Times New Roman" w:hAnsi="Times New Roman"/>
-          <w:sz w:val="24"/>
-        </w:rPr>
-      </w:pPr>
-      <w:r>
-        <w:rPr>
-          <w:rFonts w:ascii="Times New Roman" w:hAnsi="Times New Roman"/>
-          <w:b/>
-          <w:sz w:val="24"/>
-        </w:rPr>
-        <w:t>Linha</w:t>
-      </w:r>
-      <w:r>
-        <w:rPr>
-          <w:rFonts w:ascii="Times New Roman" w:hAnsi="Times New Roman"/>
-          <w:b/>
-          <w:sz w:val="24"/>
-        </w:rPr>
-        <w:t xml:space="preserve">s </w:t>
-      </w:r>
-      <w:r>
-        <w:rPr>
-          <w:rFonts w:ascii="Times New Roman" w:hAnsi="Times New Roman"/>
-          <w:b/>
-          <w:sz w:val="24"/>
-        </w:rPr>
-        <w:t>49</w:t>
-      </w:r>
-      <w:r>
-        <w:rPr>
-          <w:rFonts w:ascii="Times New Roman" w:hAnsi="Times New Roman"/>
-          <w:b/>
-          <w:sz w:val="24"/>
-        </w:rPr>
-        <w:t xml:space="preserve"> a </w:t>
-      </w:r>
-      <w:r>
-        <w:rPr>
-          <w:rFonts w:ascii="Times New Roman" w:hAnsi="Times New Roman"/>
-          <w:b/>
-          <w:sz w:val="24"/>
-        </w:rPr>
-        <w:t>52</w:t>
-      </w:r>
-      <w:r>
-        <w:rPr>
-          <w:rFonts w:ascii="Times New Roman" w:hAnsi="Times New Roman"/>
-          <w:sz w:val="24"/>
-        </w:rPr>
-        <w:t xml:space="preserve"> </w:t>
-      </w:r>
-      <w:r>
-        <w:rPr>
-          <w:rFonts w:ascii="Times New Roman" w:hAnsi="Times New Roman"/>
-          <w:sz w:val="24"/>
-        </w:rPr>
-        <w:t xml:space="preserve">- Método </w:t>
+        <w:t>s 49 a 52</w:t>
+      </w:r>
+      <w:r>
+        <w:rPr>
+          <w:rFonts w:ascii="Times New Roman" w:hAnsi="Times New Roman"/>
+          <w:sz w:val="24"/>
+        </w:rPr>
+        <w:t xml:space="preserve"> - Método </w:t>
       </w:r>
       <w:proofErr w:type="spellStart"/>
       <w:proofErr w:type="gramStart"/>
@@ -39646,20 +39662,18 @@
         </w:numPr>
         <w:ind w:left="432" w:hanging="148"/>
       </w:pPr>
-      <w:bookmarkStart w:id="18" w:name="_Toc318361713"/>
-      <w:bookmarkStart w:id="19" w:name="_Toc318447235"/>
-      <w:bookmarkStart w:id="20" w:name="_Toc418446688"/>
-      <w:bookmarkStart w:id="21" w:name="_Toc422268938"/>
-      <w:bookmarkStart w:id="22" w:name="_GoBack"/>
-      <w:bookmarkEnd w:id="22"/>
+      <w:bookmarkStart w:id="19" w:name="_Toc318361713"/>
+      <w:bookmarkStart w:id="20" w:name="_Toc318447235"/>
+      <w:bookmarkStart w:id="21" w:name="_Toc418446688"/>
+      <w:bookmarkStart w:id="22" w:name="_Toc422268938"/>
       <w:r>
         <w:lastRenderedPageBreak/>
         <w:t>REFERÊNCIAS</w:t>
       </w:r>
-      <w:bookmarkEnd w:id="18"/>
       <w:bookmarkEnd w:id="19"/>
       <w:bookmarkEnd w:id="20"/>
       <w:bookmarkEnd w:id="21"/>
+      <w:bookmarkEnd w:id="22"/>
     </w:p>
     <w:p/>
     <w:p>
@@ -40072,6 +40086,7 @@
         <w:docPartUnique/>
       </w:docPartObj>
     </w:sdtPr>
+    <w:sdtEndPr/>
     <w:sdtContent>
       <w:p>
         <w:pPr>
@@ -40091,7 +40106,7 @@
           <w:rPr>
             <w:noProof/>
           </w:rPr>
-          <w:t>47</w:t>
+          <w:t>45</w:t>
         </w:r>
         <w:r>
           <w:fldChar w:fldCharType="end"/>
@@ -47145,7 +47160,7 @@
 </file>
 
 <file path=customXml/itemProps1.xml><?xml version="1.0" encoding="utf-8"?>
-<ds:datastoreItem xmlns:ds="http://schemas.openxmlformats.org/officeDocument/2006/customXml" ds:itemID="{25EC2AB4-620D-4AAF-917C-0DFD9C0F6FC3}">
+<ds:datastoreItem xmlns:ds="http://schemas.openxmlformats.org/officeDocument/2006/customXml" ds:itemID="{4A1B21DD-4C6A-4C7D-A39D-8BBC79EAD2EB}">
   <ds:schemaRefs>
     <ds:schemaRef ds:uri="http://schemas.openxmlformats.org/officeDocument/2006/bibliography"/>
   </ds:schemaRefs>

</xml_diff>

<commit_message>
Atualizações necessárias para a pré-banca
Atualizações necessárias para a pré-banca
</commit_message>
<xml_diff>
--- a/documents/life_cycle/Pré-Banca/quadro_metodologico_pre_banca.docx
+++ b/documents/life_cycle/Pré-Banca/quadro_metodologico_pre_banca.docx
@@ -12160,74 +12160,300 @@
           <w:rFonts w:ascii="Times New Roman" w:hAnsi="Times New Roman"/>
           <w:sz w:val="24"/>
         </w:rPr>
-        <w:t>Também inserido na página inicial da aplicação, está um mapa constantemente atualizado</w:t>
-      </w:r>
-      <w:r>
-        <w:rPr>
-          <w:rFonts w:ascii="Times New Roman" w:hAnsi="Times New Roman"/>
-          <w:sz w:val="24"/>
-        </w:rPr>
-        <w:t>,</w:t>
-      </w:r>
-      <w:r>
-        <w:rPr>
-          <w:rFonts w:ascii="Times New Roman" w:hAnsi="Times New Roman"/>
-          <w:sz w:val="24"/>
-        </w:rPr>
-        <w:t xml:space="preserve"> que informa</w:t>
-      </w:r>
-      <w:r>
-        <w:rPr>
-          <w:rFonts w:ascii="Times New Roman" w:hAnsi="Times New Roman"/>
-          <w:sz w:val="24"/>
-        </w:rPr>
-        <w:t xml:space="preserve"> através de pontos</w:t>
-      </w:r>
-      <w:r>
-        <w:rPr>
-          <w:rFonts w:ascii="Times New Roman" w:hAnsi="Times New Roman"/>
-          <w:sz w:val="24"/>
-        </w:rPr>
-        <w:t xml:space="preserve"> ao usuário da aplicação quais </w:t>
-      </w:r>
-      <w:r>
-        <w:rPr>
-          <w:rFonts w:ascii="Times New Roman" w:hAnsi="Times New Roman"/>
-          <w:sz w:val="24"/>
-        </w:rPr>
-        <w:t xml:space="preserve">são os </w:t>
-      </w:r>
-      <w:r>
-        <w:rPr>
-          <w:rFonts w:ascii="Times New Roman" w:hAnsi="Times New Roman"/>
-          <w:sz w:val="24"/>
-        </w:rPr>
-        <w:t xml:space="preserve">locais do Brasil </w:t>
-      </w:r>
-      <w:r>
-        <w:rPr>
-          <w:rFonts w:ascii="Times New Roman" w:hAnsi="Times New Roman"/>
-          <w:sz w:val="24"/>
-        </w:rPr>
-        <w:t xml:space="preserve">onde </w:t>
-      </w:r>
-      <w:r>
-        <w:rPr>
-          <w:rFonts w:ascii="Times New Roman" w:hAnsi="Times New Roman"/>
-          <w:sz w:val="24"/>
-        </w:rPr>
-        <w:t xml:space="preserve">estão sendo realizados os </w:t>
-      </w:r>
-      <w:proofErr w:type="spellStart"/>
-      <w:r>
-        <w:rPr>
-          <w:rFonts w:ascii="Times New Roman" w:hAnsi="Times New Roman"/>
-          <w:i/>
-          <w:sz w:val="24"/>
-        </w:rPr>
-        <w:t>tweets</w:t>
-      </w:r>
-      <w:proofErr w:type="spellEnd"/>
+        <w:t xml:space="preserve">Paralelamente ao desenvolvimento dos protótipos de </w:t>
+      </w:r>
+      <w:r>
+        <w:rPr>
+          <w:rFonts w:ascii="Times New Roman" w:hAnsi="Times New Roman"/>
+          <w:i/>
+          <w:sz w:val="24"/>
+        </w:rPr>
+        <w:t>front-</w:t>
+      </w:r>
+      <w:proofErr w:type="spellStart"/>
+      <w:r>
+        <w:rPr>
+          <w:rFonts w:ascii="Times New Roman" w:hAnsi="Times New Roman"/>
+          <w:i/>
+          <w:sz w:val="24"/>
+        </w:rPr>
+        <w:t>end</w:t>
+      </w:r>
+      <w:proofErr w:type="spellEnd"/>
+      <w:r>
+        <w:rPr>
+          <w:rFonts w:ascii="Times New Roman" w:hAnsi="Times New Roman"/>
+          <w:sz w:val="24"/>
+        </w:rPr>
+        <w:t xml:space="preserve">, foram desenvolvidos os protótipos de </w:t>
+      </w:r>
+      <w:proofErr w:type="spellStart"/>
+      <w:r>
+        <w:rPr>
+          <w:rFonts w:ascii="Times New Roman" w:hAnsi="Times New Roman"/>
+          <w:i/>
+          <w:sz w:val="24"/>
+        </w:rPr>
+        <w:t>back-end</w:t>
+      </w:r>
+      <w:proofErr w:type="spellEnd"/>
+      <w:r>
+        <w:rPr>
+          <w:rFonts w:ascii="Times New Roman" w:hAnsi="Times New Roman"/>
+          <w:sz w:val="24"/>
+        </w:rPr>
+        <w:t xml:space="preserve"> </w:t>
+      </w:r>
+      <w:proofErr w:type="gramStart"/>
+      <w:r>
+        <w:rPr>
+          <w:rFonts w:ascii="Times New Roman" w:hAnsi="Times New Roman"/>
+          <w:sz w:val="24"/>
+        </w:rPr>
+        <w:t>Node.</w:t>
+      </w:r>
+      <w:proofErr w:type="gramEnd"/>
+      <w:r>
+        <w:rPr>
+          <w:rFonts w:ascii="Times New Roman" w:hAnsi="Times New Roman"/>
+          <w:sz w:val="24"/>
+        </w:rPr>
+        <w:t xml:space="preserve">JS. À medida que o as telas precisavam das informações </w:t>
+      </w:r>
+      <w:r>
+        <w:rPr>
+          <w:rFonts w:ascii="Times New Roman" w:hAnsi="Times New Roman"/>
+          <w:sz w:val="24"/>
+        </w:rPr>
+        <w:t>a</w:t>
+      </w:r>
+      <w:r>
+        <w:rPr>
+          <w:rFonts w:ascii="Times New Roman" w:hAnsi="Times New Roman"/>
+          <w:sz w:val="24"/>
+        </w:rPr>
+        <w:t xml:space="preserve"> </w:t>
+      </w:r>
+      <w:proofErr w:type="gramStart"/>
+      <w:r>
+        <w:rPr>
+          <w:rFonts w:ascii="Times New Roman" w:hAnsi="Times New Roman"/>
+          <w:sz w:val="24"/>
+        </w:rPr>
+        <w:t>serem</w:t>
+      </w:r>
+      <w:proofErr w:type="gramEnd"/>
+      <w:r>
+        <w:rPr>
+          <w:rFonts w:ascii="Times New Roman" w:hAnsi="Times New Roman"/>
+          <w:sz w:val="24"/>
+        </w:rPr>
+        <w:t xml:space="preserve"> mostradas, eram criadas rotinas </w:t>
+      </w:r>
+      <w:r>
+        <w:rPr>
+          <w:rFonts w:ascii="Times New Roman" w:hAnsi="Times New Roman"/>
+          <w:sz w:val="24"/>
+        </w:rPr>
+        <w:t xml:space="preserve">no </w:t>
+      </w:r>
+      <w:r>
+        <w:rPr>
+          <w:rFonts w:ascii="Times New Roman" w:hAnsi="Times New Roman"/>
+          <w:i/>
+          <w:sz w:val="24"/>
+        </w:rPr>
+        <w:t>server-</w:t>
+      </w:r>
+      <w:proofErr w:type="spellStart"/>
+      <w:r>
+        <w:rPr>
+          <w:rFonts w:ascii="Times New Roman" w:hAnsi="Times New Roman"/>
+          <w:i/>
+          <w:sz w:val="24"/>
+        </w:rPr>
+        <w:t>side</w:t>
+      </w:r>
+      <w:proofErr w:type="spellEnd"/>
+      <w:r>
+        <w:rPr>
+          <w:rFonts w:ascii="Times New Roman" w:hAnsi="Times New Roman"/>
+          <w:sz w:val="24"/>
+        </w:rPr>
+        <w:t xml:space="preserve"> da aplicação. </w:t>
+      </w:r>
+    </w:p>
+    <w:p>
+      <w:pPr>
+        <w:spacing w:after="0" w:line="360" w:lineRule="auto"/>
+        <w:ind w:firstLine="567"/>
+        <w:jc w:val="both"/>
+        <w:rPr>
+          <w:rFonts w:ascii="Times New Roman" w:hAnsi="Times New Roman"/>
+          <w:sz w:val="24"/>
+        </w:rPr>
+      </w:pPr>
+      <w:r>
+        <w:rPr>
+          <w:rFonts w:ascii="Times New Roman" w:hAnsi="Times New Roman"/>
+          <w:sz w:val="24"/>
+        </w:rPr>
+        <w:t xml:space="preserve">Em relação ao </w:t>
+      </w:r>
+      <w:r>
+        <w:rPr>
+          <w:rFonts w:ascii="Times New Roman" w:hAnsi="Times New Roman"/>
+          <w:i/>
+          <w:sz w:val="24"/>
+        </w:rPr>
+        <w:t xml:space="preserve">Apache </w:t>
+      </w:r>
+      <w:proofErr w:type="spellStart"/>
+      <w:r>
+        <w:rPr>
+          <w:rFonts w:ascii="Times New Roman" w:hAnsi="Times New Roman"/>
+          <w:i/>
+          <w:sz w:val="24"/>
+        </w:rPr>
+        <w:t>Storm</w:t>
+      </w:r>
+      <w:proofErr w:type="spellEnd"/>
+      <w:r>
+        <w:rPr>
+          <w:rFonts w:ascii="Times New Roman" w:hAnsi="Times New Roman"/>
+          <w:sz w:val="24"/>
+        </w:rPr>
+        <w:t xml:space="preserve">, a fase de prototipação consistiu </w:t>
+      </w:r>
+      <w:r>
+        <w:rPr>
+          <w:rFonts w:ascii="Times New Roman" w:hAnsi="Times New Roman"/>
+          <w:sz w:val="24"/>
+        </w:rPr>
+        <w:t xml:space="preserve">inicialmente </w:t>
+      </w:r>
+      <w:r>
+        <w:rPr>
+          <w:rFonts w:ascii="Times New Roman" w:hAnsi="Times New Roman"/>
+          <w:sz w:val="24"/>
+        </w:rPr>
+        <w:t xml:space="preserve">na </w:t>
+      </w:r>
+      <w:proofErr w:type="gramStart"/>
+      <w:r>
+        <w:rPr>
+          <w:rFonts w:ascii="Times New Roman" w:hAnsi="Times New Roman"/>
+          <w:sz w:val="24"/>
+        </w:rPr>
+        <w:t>implementação</w:t>
+      </w:r>
+      <w:proofErr w:type="gramEnd"/>
+      <w:r>
+        <w:rPr>
+          <w:rFonts w:ascii="Times New Roman" w:hAnsi="Times New Roman"/>
+          <w:sz w:val="24"/>
+        </w:rPr>
+        <w:t xml:space="preserve"> </w:t>
+      </w:r>
+      <w:r>
+        <w:rPr>
+          <w:rFonts w:ascii="Times New Roman" w:hAnsi="Times New Roman"/>
+          <w:sz w:val="24"/>
+        </w:rPr>
+        <w:t xml:space="preserve">e adequação de necessidade </w:t>
+      </w:r>
+      <w:r>
+        <w:rPr>
+          <w:rFonts w:ascii="Times New Roman" w:hAnsi="Times New Roman"/>
+          <w:sz w:val="24"/>
+        </w:rPr>
+        <w:t xml:space="preserve">das classes </w:t>
+      </w:r>
+      <w:r>
+        <w:rPr>
+          <w:rFonts w:ascii="Times New Roman" w:hAnsi="Times New Roman"/>
+          <w:sz w:val="24"/>
+        </w:rPr>
+        <w:t xml:space="preserve">Java </w:t>
+      </w:r>
+      <w:r>
+        <w:rPr>
+          <w:rFonts w:ascii="Times New Roman" w:hAnsi="Times New Roman"/>
+          <w:sz w:val="24"/>
+        </w:rPr>
+        <w:t xml:space="preserve">disponibilizadas pela biblioteca </w:t>
+      </w:r>
+      <w:r>
+        <w:rPr>
+          <w:rFonts w:ascii="Times New Roman" w:hAnsi="Times New Roman"/>
+          <w:i/>
+          <w:sz w:val="24"/>
+        </w:rPr>
+        <w:t>Twitter4j</w:t>
+      </w:r>
+      <w:r>
+        <w:rPr>
+          <w:rFonts w:ascii="Times New Roman" w:hAnsi="Times New Roman"/>
+          <w:sz w:val="24"/>
+        </w:rPr>
+        <w:t xml:space="preserve">, onde foram realizados testes de conexão </w:t>
+      </w:r>
+      <w:r>
+        <w:rPr>
+          <w:rFonts w:ascii="Times New Roman" w:hAnsi="Times New Roman"/>
+          <w:sz w:val="24"/>
+        </w:rPr>
+        <w:t xml:space="preserve">com o </w:t>
+      </w:r>
+      <w:proofErr w:type="spellStart"/>
+      <w:r>
+        <w:rPr>
+          <w:rFonts w:ascii="Times New Roman" w:hAnsi="Times New Roman"/>
+          <w:i/>
+          <w:sz w:val="24"/>
+        </w:rPr>
+        <w:t>Twitter</w:t>
+      </w:r>
+      <w:proofErr w:type="spellEnd"/>
+      <w:r>
+        <w:rPr>
+          <w:rFonts w:ascii="Times New Roman" w:hAnsi="Times New Roman"/>
+          <w:i/>
+          <w:sz w:val="24"/>
+        </w:rPr>
+        <w:t xml:space="preserve"> </w:t>
+      </w:r>
+      <w:proofErr w:type="spellStart"/>
+      <w:r>
+        <w:rPr>
+          <w:rFonts w:ascii="Times New Roman" w:hAnsi="Times New Roman"/>
+          <w:i/>
+          <w:sz w:val="24"/>
+        </w:rPr>
+        <w:t>Sream</w:t>
+      </w:r>
+      <w:proofErr w:type="spellEnd"/>
+      <w:r>
+        <w:rPr>
+          <w:rFonts w:ascii="Times New Roman" w:hAnsi="Times New Roman"/>
+          <w:sz w:val="24"/>
+        </w:rPr>
+        <w:t xml:space="preserve"> API </w:t>
+      </w:r>
+      <w:r>
+        <w:rPr>
+          <w:rFonts w:ascii="Times New Roman" w:hAnsi="Times New Roman"/>
+          <w:sz w:val="24"/>
+        </w:rPr>
+        <w:t xml:space="preserve">e </w:t>
+      </w:r>
+      <w:r>
+        <w:rPr>
+          <w:rFonts w:ascii="Times New Roman" w:hAnsi="Times New Roman"/>
+          <w:sz w:val="24"/>
+        </w:rPr>
+        <w:t>visualização de resultados retornados pelo mesmo</w:t>
+      </w:r>
       <w:r>
         <w:rPr>
           <w:rFonts w:ascii="Times New Roman" w:hAnsi="Times New Roman"/>
@@ -12235,6 +12461,88 @@
         </w:rPr>
         <w:t>.</w:t>
       </w:r>
+      <w:r>
+        <w:rPr>
+          <w:rFonts w:ascii="Times New Roman" w:hAnsi="Times New Roman"/>
+          <w:sz w:val="24"/>
+        </w:rPr>
+        <w:t xml:space="preserve"> Posteriormente, à medida que foi </w:t>
+      </w:r>
+      <w:r>
+        <w:rPr>
+          <w:rFonts w:ascii="Times New Roman" w:hAnsi="Times New Roman"/>
+          <w:sz w:val="24"/>
+        </w:rPr>
+        <w:t>aprimorada</w:t>
+      </w:r>
+      <w:r>
+        <w:rPr>
+          <w:rFonts w:ascii="Times New Roman" w:hAnsi="Times New Roman"/>
+          <w:sz w:val="24"/>
+        </w:rPr>
+        <w:t xml:space="preserve"> a aprendizagem da tecnologia, foi feita a conexão do </w:t>
+      </w:r>
+      <w:r>
+        <w:rPr>
+          <w:rFonts w:ascii="Times New Roman" w:hAnsi="Times New Roman"/>
+          <w:i/>
+          <w:sz w:val="24"/>
+        </w:rPr>
+        <w:t>framework</w:t>
+      </w:r>
+      <w:r>
+        <w:rPr>
+          <w:rFonts w:ascii="Times New Roman" w:hAnsi="Times New Roman"/>
+          <w:sz w:val="24"/>
+        </w:rPr>
+        <w:t xml:space="preserve"> com o banco de dados </w:t>
+      </w:r>
+      <w:proofErr w:type="spellStart"/>
+      <w:proofErr w:type="gramStart"/>
+      <w:r>
+        <w:rPr>
+          <w:rFonts w:ascii="Times New Roman" w:hAnsi="Times New Roman"/>
+          <w:sz w:val="24"/>
+        </w:rPr>
+        <w:t>MongoDB</w:t>
+      </w:r>
+      <w:proofErr w:type="spellEnd"/>
+      <w:proofErr w:type="gramEnd"/>
+      <w:r>
+        <w:rPr>
+          <w:rFonts w:ascii="Times New Roman" w:hAnsi="Times New Roman"/>
+          <w:sz w:val="24"/>
+        </w:rPr>
+        <w:t xml:space="preserve">, para ser </w:t>
+      </w:r>
+      <w:r>
+        <w:rPr>
+          <w:rFonts w:ascii="Times New Roman" w:hAnsi="Times New Roman"/>
+          <w:sz w:val="24"/>
+        </w:rPr>
+        <w:t>realizada</w:t>
+      </w:r>
+      <w:r>
+        <w:rPr>
+          <w:rFonts w:ascii="Times New Roman" w:hAnsi="Times New Roman"/>
+          <w:sz w:val="24"/>
+        </w:rPr>
+        <w:t xml:space="preserve"> a busca dos dados cadastrados pela aplicação web. Desse modo, os dados retornados são salvos no banco e</w:t>
+      </w:r>
+      <w:r>
+        <w:rPr>
+          <w:rFonts w:ascii="Times New Roman" w:hAnsi="Times New Roman"/>
+          <w:sz w:val="24"/>
+        </w:rPr>
+        <w:t xml:space="preserve"> posteriormente</w:t>
+      </w:r>
+      <w:r>
+        <w:rPr>
+          <w:rFonts w:ascii="Times New Roman" w:hAnsi="Times New Roman"/>
+          <w:sz w:val="24"/>
+        </w:rPr>
+        <w:t xml:space="preserve"> consumidos pela aplicação web.</w:t>
+      </w:r>
     </w:p>
     <w:p>
       <w:pPr>
@@ -12251,470 +12559,78 @@
           <w:rFonts w:ascii="Times New Roman" w:hAnsi="Times New Roman"/>
           <w:sz w:val="24"/>
         </w:rPr>
-        <w:t xml:space="preserve">Paralelamente ao desenvolvimento dos protótipos de </w:t>
-      </w:r>
-      <w:r>
-        <w:rPr>
-          <w:rFonts w:ascii="Times New Roman" w:hAnsi="Times New Roman"/>
-          <w:i/>
-          <w:sz w:val="24"/>
-        </w:rPr>
-        <w:t>front-</w:t>
-      </w:r>
-      <w:proofErr w:type="spellStart"/>
-      <w:r>
-        <w:rPr>
-          <w:rFonts w:ascii="Times New Roman" w:hAnsi="Times New Roman"/>
-          <w:i/>
-          <w:sz w:val="24"/>
-        </w:rPr>
-        <w:t>end</w:t>
-      </w:r>
-      <w:proofErr w:type="spellEnd"/>
-      <w:r>
-        <w:rPr>
-          <w:rFonts w:ascii="Times New Roman" w:hAnsi="Times New Roman"/>
-          <w:sz w:val="24"/>
-        </w:rPr>
-        <w:t xml:space="preserve">, foram desenvolvidos os protótipos de </w:t>
-      </w:r>
-      <w:proofErr w:type="spellStart"/>
-      <w:r>
-        <w:rPr>
-          <w:rFonts w:ascii="Times New Roman" w:hAnsi="Times New Roman"/>
-          <w:i/>
-          <w:sz w:val="24"/>
-        </w:rPr>
-        <w:t>back-end</w:t>
-      </w:r>
-      <w:proofErr w:type="spellEnd"/>
-      <w:r>
-        <w:rPr>
-          <w:rFonts w:ascii="Times New Roman" w:hAnsi="Times New Roman"/>
-          <w:sz w:val="24"/>
-        </w:rPr>
-        <w:t xml:space="preserve"> </w:t>
-      </w:r>
-      <w:proofErr w:type="gramStart"/>
-      <w:r>
-        <w:rPr>
-          <w:rFonts w:ascii="Times New Roman" w:hAnsi="Times New Roman"/>
-          <w:sz w:val="24"/>
-        </w:rPr>
-        <w:t>Node.</w:t>
-      </w:r>
-      <w:proofErr w:type="gramEnd"/>
-      <w:r>
-        <w:rPr>
-          <w:rFonts w:ascii="Times New Roman" w:hAnsi="Times New Roman"/>
-          <w:sz w:val="24"/>
-        </w:rPr>
-        <w:t xml:space="preserve">JS. À medida que o as telas precisavam das informações </w:t>
-      </w:r>
-      <w:r>
-        <w:rPr>
-          <w:rFonts w:ascii="Times New Roman" w:hAnsi="Times New Roman"/>
-          <w:sz w:val="24"/>
-        </w:rPr>
-        <w:t>a</w:t>
-      </w:r>
-      <w:r>
-        <w:rPr>
-          <w:rFonts w:ascii="Times New Roman" w:hAnsi="Times New Roman"/>
-          <w:sz w:val="24"/>
-        </w:rPr>
-        <w:t xml:space="preserve"> </w:t>
-      </w:r>
-      <w:proofErr w:type="gramStart"/>
-      <w:r>
-        <w:rPr>
-          <w:rFonts w:ascii="Times New Roman" w:hAnsi="Times New Roman"/>
-          <w:sz w:val="24"/>
-        </w:rPr>
-        <w:t>serem</w:t>
-      </w:r>
-      <w:proofErr w:type="gramEnd"/>
-      <w:r>
-        <w:rPr>
-          <w:rFonts w:ascii="Times New Roman" w:hAnsi="Times New Roman"/>
-          <w:sz w:val="24"/>
-        </w:rPr>
-        <w:t xml:space="preserve"> mostradas, eram criadas rotinas </w:t>
-      </w:r>
-      <w:r>
-        <w:rPr>
-          <w:rFonts w:ascii="Times New Roman" w:hAnsi="Times New Roman"/>
-          <w:sz w:val="24"/>
-        </w:rPr>
-        <w:t xml:space="preserve">no </w:t>
-      </w:r>
-      <w:r>
-        <w:rPr>
-          <w:rFonts w:ascii="Times New Roman" w:hAnsi="Times New Roman"/>
-          <w:i/>
-          <w:sz w:val="24"/>
-        </w:rPr>
-        <w:t>server-</w:t>
-      </w:r>
-      <w:proofErr w:type="spellStart"/>
-      <w:r>
-        <w:rPr>
-          <w:rFonts w:ascii="Times New Roman" w:hAnsi="Times New Roman"/>
-          <w:i/>
-          <w:sz w:val="24"/>
-        </w:rPr>
-        <w:t>side</w:t>
-      </w:r>
-      <w:proofErr w:type="spellEnd"/>
-      <w:r>
-        <w:rPr>
-          <w:rFonts w:ascii="Times New Roman" w:hAnsi="Times New Roman"/>
-          <w:sz w:val="24"/>
-        </w:rPr>
-        <w:t xml:space="preserve"> da aplicação. </w:t>
-      </w:r>
-    </w:p>
-    <w:p>
-      <w:pPr>
-        <w:spacing w:after="0" w:line="360" w:lineRule="auto"/>
-        <w:ind w:firstLine="567"/>
-        <w:jc w:val="both"/>
-        <w:rPr>
-          <w:rFonts w:ascii="Times New Roman" w:hAnsi="Times New Roman"/>
-          <w:sz w:val="24"/>
-        </w:rPr>
-      </w:pPr>
-      <w:r>
-        <w:rPr>
-          <w:rFonts w:ascii="Times New Roman" w:hAnsi="Times New Roman"/>
-          <w:sz w:val="24"/>
-        </w:rPr>
-        <w:t xml:space="preserve">Em relação ao </w:t>
-      </w:r>
-      <w:r>
-        <w:rPr>
-          <w:rFonts w:ascii="Times New Roman" w:hAnsi="Times New Roman"/>
-          <w:i/>
-          <w:sz w:val="24"/>
-        </w:rPr>
-        <w:t xml:space="preserve">Apache </w:t>
-      </w:r>
-      <w:proofErr w:type="spellStart"/>
-      <w:r>
-        <w:rPr>
-          <w:rFonts w:ascii="Times New Roman" w:hAnsi="Times New Roman"/>
-          <w:i/>
-          <w:sz w:val="24"/>
-        </w:rPr>
-        <w:t>Storm</w:t>
-      </w:r>
-      <w:proofErr w:type="spellEnd"/>
-      <w:r>
-        <w:rPr>
-          <w:rFonts w:ascii="Times New Roman" w:hAnsi="Times New Roman"/>
-          <w:sz w:val="24"/>
-        </w:rPr>
-        <w:t xml:space="preserve">, a fase de prototipação consistiu </w:t>
-      </w:r>
-      <w:r>
-        <w:rPr>
-          <w:rFonts w:ascii="Times New Roman" w:hAnsi="Times New Roman"/>
-          <w:sz w:val="24"/>
-        </w:rPr>
-        <w:t xml:space="preserve">inicialmente </w:t>
-      </w:r>
-      <w:r>
-        <w:rPr>
-          <w:rFonts w:ascii="Times New Roman" w:hAnsi="Times New Roman"/>
-          <w:sz w:val="24"/>
-        </w:rPr>
-        <w:t xml:space="preserve">na </w:t>
-      </w:r>
-      <w:proofErr w:type="gramStart"/>
-      <w:r>
-        <w:rPr>
-          <w:rFonts w:ascii="Times New Roman" w:hAnsi="Times New Roman"/>
-          <w:sz w:val="24"/>
-        </w:rPr>
-        <w:t>implementação</w:t>
-      </w:r>
-      <w:proofErr w:type="gramEnd"/>
-      <w:r>
-        <w:rPr>
-          <w:rFonts w:ascii="Times New Roman" w:hAnsi="Times New Roman"/>
-          <w:sz w:val="24"/>
-        </w:rPr>
-        <w:t xml:space="preserve"> </w:t>
-      </w:r>
-      <w:r>
-        <w:rPr>
-          <w:rFonts w:ascii="Times New Roman" w:hAnsi="Times New Roman"/>
-          <w:sz w:val="24"/>
-        </w:rPr>
-        <w:t xml:space="preserve">e adequação de necessidade </w:t>
-      </w:r>
-      <w:r>
-        <w:rPr>
-          <w:rFonts w:ascii="Times New Roman" w:hAnsi="Times New Roman"/>
-          <w:sz w:val="24"/>
-        </w:rPr>
-        <w:t xml:space="preserve">das classes </w:t>
-      </w:r>
-      <w:r>
-        <w:rPr>
-          <w:rFonts w:ascii="Times New Roman" w:hAnsi="Times New Roman"/>
-          <w:sz w:val="24"/>
-        </w:rPr>
-        <w:t xml:space="preserve">Java </w:t>
-      </w:r>
-      <w:r>
-        <w:rPr>
-          <w:rFonts w:ascii="Times New Roman" w:hAnsi="Times New Roman"/>
-          <w:sz w:val="24"/>
-        </w:rPr>
-        <w:t xml:space="preserve">disponibilizadas pela biblioteca </w:t>
-      </w:r>
-      <w:r>
-        <w:rPr>
-          <w:rFonts w:ascii="Times New Roman" w:hAnsi="Times New Roman"/>
-          <w:i/>
-          <w:sz w:val="24"/>
-        </w:rPr>
-        <w:t>Twitter4j</w:t>
-      </w:r>
-      <w:r>
-        <w:rPr>
-          <w:rFonts w:ascii="Times New Roman" w:hAnsi="Times New Roman"/>
-          <w:sz w:val="24"/>
-        </w:rPr>
-        <w:t xml:space="preserve">, onde foram realizados testes de conexão </w:t>
-      </w:r>
-      <w:r>
-        <w:rPr>
-          <w:rFonts w:ascii="Times New Roman" w:hAnsi="Times New Roman"/>
-          <w:sz w:val="24"/>
-        </w:rPr>
-        <w:t xml:space="preserve">com o </w:t>
-      </w:r>
-      <w:proofErr w:type="spellStart"/>
-      <w:r>
-        <w:rPr>
-          <w:rFonts w:ascii="Times New Roman" w:hAnsi="Times New Roman"/>
-          <w:i/>
-          <w:sz w:val="24"/>
-        </w:rPr>
-        <w:t>Twitter</w:t>
-      </w:r>
-      <w:proofErr w:type="spellEnd"/>
-      <w:r>
-        <w:rPr>
-          <w:rFonts w:ascii="Times New Roman" w:hAnsi="Times New Roman"/>
-          <w:i/>
-          <w:sz w:val="24"/>
-        </w:rPr>
-        <w:t xml:space="preserve"> </w:t>
-      </w:r>
-      <w:proofErr w:type="spellStart"/>
-      <w:r>
-        <w:rPr>
-          <w:rFonts w:ascii="Times New Roman" w:hAnsi="Times New Roman"/>
-          <w:i/>
-          <w:sz w:val="24"/>
-        </w:rPr>
-        <w:t>Sream</w:t>
-      </w:r>
-      <w:proofErr w:type="spellEnd"/>
-      <w:r>
-        <w:rPr>
-          <w:rFonts w:ascii="Times New Roman" w:hAnsi="Times New Roman"/>
-          <w:sz w:val="24"/>
-        </w:rPr>
-        <w:t xml:space="preserve"> API </w:t>
-      </w:r>
-      <w:r>
-        <w:rPr>
-          <w:rFonts w:ascii="Times New Roman" w:hAnsi="Times New Roman"/>
-          <w:sz w:val="24"/>
-        </w:rPr>
-        <w:t xml:space="preserve">e </w:t>
-      </w:r>
-      <w:r>
-        <w:rPr>
-          <w:rFonts w:ascii="Times New Roman" w:hAnsi="Times New Roman"/>
-          <w:sz w:val="24"/>
-        </w:rPr>
-        <w:t>visualização de resultados retornados pelo mesmo</w:t>
-      </w:r>
-      <w:r>
-        <w:rPr>
-          <w:rFonts w:ascii="Times New Roman" w:hAnsi="Times New Roman"/>
-          <w:sz w:val="24"/>
-        </w:rPr>
-        <w:t>.</w:t>
-      </w:r>
-      <w:r>
-        <w:rPr>
-          <w:rFonts w:ascii="Times New Roman" w:hAnsi="Times New Roman"/>
-          <w:sz w:val="24"/>
-        </w:rPr>
-        <w:t xml:space="preserve"> Posteriormente, à medida que foi </w:t>
-      </w:r>
-      <w:r>
-        <w:rPr>
-          <w:rFonts w:ascii="Times New Roman" w:hAnsi="Times New Roman"/>
-          <w:sz w:val="24"/>
-        </w:rPr>
-        <w:t>aprimorada</w:t>
-      </w:r>
-      <w:r>
-        <w:rPr>
-          <w:rFonts w:ascii="Times New Roman" w:hAnsi="Times New Roman"/>
-          <w:sz w:val="24"/>
-        </w:rPr>
-        <w:t xml:space="preserve"> a aprendizagem da tecnologia, foi feita a conexão do </w:t>
-      </w:r>
-      <w:r>
-        <w:rPr>
-          <w:rFonts w:ascii="Times New Roman" w:hAnsi="Times New Roman"/>
-          <w:i/>
-          <w:sz w:val="24"/>
-        </w:rPr>
-        <w:t>framework</w:t>
-      </w:r>
-      <w:r>
-        <w:rPr>
-          <w:rFonts w:ascii="Times New Roman" w:hAnsi="Times New Roman"/>
-          <w:sz w:val="24"/>
-        </w:rPr>
-        <w:t xml:space="preserve"> com o banco de dados </w:t>
-      </w:r>
-      <w:proofErr w:type="spellStart"/>
-      <w:proofErr w:type="gramStart"/>
-      <w:r>
-        <w:rPr>
-          <w:rFonts w:ascii="Times New Roman" w:hAnsi="Times New Roman"/>
-          <w:sz w:val="24"/>
-        </w:rPr>
-        <w:t>MongoDB</w:t>
-      </w:r>
-      <w:proofErr w:type="spellEnd"/>
-      <w:proofErr w:type="gramEnd"/>
-      <w:r>
-        <w:rPr>
-          <w:rFonts w:ascii="Times New Roman" w:hAnsi="Times New Roman"/>
-          <w:sz w:val="24"/>
-        </w:rPr>
-        <w:t xml:space="preserve">, para ser </w:t>
-      </w:r>
-      <w:r>
-        <w:rPr>
-          <w:rFonts w:ascii="Times New Roman" w:hAnsi="Times New Roman"/>
-          <w:sz w:val="24"/>
-        </w:rPr>
-        <w:t>realizada</w:t>
-      </w:r>
-      <w:r>
-        <w:rPr>
-          <w:rFonts w:ascii="Times New Roman" w:hAnsi="Times New Roman"/>
-          <w:sz w:val="24"/>
-        </w:rPr>
-        <w:t xml:space="preserve"> a busca dos dados cadastrados pela aplicação web. Desse modo, os dados retornados são salvos no banco e</w:t>
-      </w:r>
-      <w:r>
-        <w:rPr>
-          <w:rFonts w:ascii="Times New Roman" w:hAnsi="Times New Roman"/>
-          <w:sz w:val="24"/>
-        </w:rPr>
-        <w:t xml:space="preserve"> posteriormente</w:t>
-      </w:r>
-      <w:r>
-        <w:rPr>
-          <w:rFonts w:ascii="Times New Roman" w:hAnsi="Times New Roman"/>
-          <w:sz w:val="24"/>
-        </w:rPr>
-        <w:t xml:space="preserve"> consumidos pela aplicação web.</w:t>
-      </w:r>
-    </w:p>
-    <w:p>
-      <w:pPr>
-        <w:spacing w:after="0" w:line="360" w:lineRule="auto"/>
-        <w:ind w:firstLine="567"/>
-        <w:jc w:val="both"/>
-        <w:rPr>
-          <w:rFonts w:ascii="Times New Roman" w:hAnsi="Times New Roman"/>
-          <w:sz w:val="24"/>
-        </w:rPr>
-      </w:pPr>
+        <w:t xml:space="preserve">O desenvolvimento dos protótipos do sistema foi uma etapa essencial para a elaboração do projeto. Através dela, </w:t>
+      </w:r>
+      <w:r>
+        <w:rPr>
+          <w:rFonts w:ascii="Times New Roman" w:hAnsi="Times New Roman"/>
+          <w:sz w:val="24"/>
+        </w:rPr>
+        <w:t xml:space="preserve">foram adquiridos os conhecimentos necessários para </w:t>
+      </w:r>
+      <w:r>
+        <w:rPr>
+          <w:rFonts w:ascii="Times New Roman" w:hAnsi="Times New Roman"/>
+          <w:sz w:val="24"/>
+        </w:rPr>
+        <w:t>desenvolver</w:t>
+      </w:r>
+      <w:r>
+        <w:rPr>
+          <w:rFonts w:ascii="Times New Roman" w:hAnsi="Times New Roman"/>
+          <w:sz w:val="24"/>
+        </w:rPr>
+        <w:t xml:space="preserve"> a versão final da aplicação, além de ser fe</w:t>
+      </w:r>
+      <w:r>
+        <w:rPr>
+          <w:rFonts w:ascii="Times New Roman" w:hAnsi="Times New Roman"/>
+          <w:sz w:val="24"/>
+        </w:rPr>
+        <w:t>i</w:t>
+      </w:r>
+      <w:r>
+        <w:rPr>
+          <w:rFonts w:ascii="Times New Roman" w:hAnsi="Times New Roman"/>
+          <w:sz w:val="24"/>
+        </w:rPr>
+        <w:t>ta</w:t>
+      </w:r>
+      <w:r>
+        <w:rPr>
+          <w:rFonts w:ascii="Times New Roman" w:hAnsi="Times New Roman"/>
+          <w:sz w:val="24"/>
+        </w:rPr>
+        <w:t xml:space="preserve"> a</w:t>
+      </w:r>
+      <w:r>
+        <w:rPr>
+          <w:rFonts w:ascii="Times New Roman" w:hAnsi="Times New Roman"/>
+          <w:sz w:val="24"/>
+        </w:rPr>
+        <w:t xml:space="preserve"> comprova</w:t>
+      </w:r>
+      <w:r>
+        <w:rPr>
+          <w:rFonts w:ascii="Times New Roman" w:hAnsi="Times New Roman"/>
+          <w:sz w:val="24"/>
+        </w:rPr>
+        <w:t>ção</w:t>
+      </w:r>
+      <w:r>
+        <w:rPr>
+          <w:rFonts w:ascii="Times New Roman" w:hAnsi="Times New Roman"/>
+          <w:sz w:val="24"/>
+        </w:rPr>
+        <w:t xml:space="preserve"> que </w:t>
+      </w:r>
       <w:r>
         <w:rPr>
           <w:rFonts w:ascii="Times New Roman" w:hAnsi="Times New Roman"/>
           <w:sz w:val="24"/>
         </w:rPr>
         <w:lastRenderedPageBreak/>
-        <w:t xml:space="preserve">O desenvolvimento dos protótipos do sistema foi uma etapa essencial para a elaboração do projeto. Através dela, </w:t>
-      </w:r>
-      <w:r>
-        <w:rPr>
-          <w:rFonts w:ascii="Times New Roman" w:hAnsi="Times New Roman"/>
-          <w:sz w:val="24"/>
-        </w:rPr>
-        <w:t xml:space="preserve">foram adquiridos os conhecimentos necessários para </w:t>
-      </w:r>
-      <w:r>
-        <w:rPr>
-          <w:rFonts w:ascii="Times New Roman" w:hAnsi="Times New Roman"/>
-          <w:sz w:val="24"/>
-        </w:rPr>
-        <w:t>desenvolver</w:t>
-      </w:r>
-      <w:r>
-        <w:rPr>
-          <w:rFonts w:ascii="Times New Roman" w:hAnsi="Times New Roman"/>
-          <w:sz w:val="24"/>
-        </w:rPr>
-        <w:t xml:space="preserve"> a versão final da aplicação, além de ser fe</w:t>
-      </w:r>
-      <w:r>
-        <w:rPr>
-          <w:rFonts w:ascii="Times New Roman" w:hAnsi="Times New Roman"/>
-          <w:sz w:val="24"/>
-        </w:rPr>
-        <w:t>i</w:t>
-      </w:r>
-      <w:r>
-        <w:rPr>
-          <w:rFonts w:ascii="Times New Roman" w:hAnsi="Times New Roman"/>
-          <w:sz w:val="24"/>
-        </w:rPr>
-        <w:t>ta</w:t>
-      </w:r>
-      <w:r>
-        <w:rPr>
-          <w:rFonts w:ascii="Times New Roman" w:hAnsi="Times New Roman"/>
-          <w:sz w:val="24"/>
-        </w:rPr>
-        <w:t xml:space="preserve"> a</w:t>
-      </w:r>
-      <w:r>
-        <w:rPr>
-          <w:rFonts w:ascii="Times New Roman" w:hAnsi="Times New Roman"/>
-          <w:sz w:val="24"/>
-        </w:rPr>
-        <w:t xml:space="preserve"> comprova</w:t>
-      </w:r>
-      <w:r>
-        <w:rPr>
-          <w:rFonts w:ascii="Times New Roman" w:hAnsi="Times New Roman"/>
-          <w:sz w:val="24"/>
-        </w:rPr>
-        <w:t>ção</w:t>
-      </w:r>
-      <w:r>
-        <w:rPr>
-          <w:rFonts w:ascii="Times New Roman" w:hAnsi="Times New Roman"/>
-          <w:sz w:val="24"/>
-        </w:rPr>
-        <w:t xml:space="preserve"> que interação entre as tecnologias do projeto tornam possível </w:t>
+        <w:t xml:space="preserve">interação entre as tecnologias do projeto tornam possível </w:t>
       </w:r>
       <w:proofErr w:type="gramStart"/>
       <w:r>
@@ -13113,6 +13029,66 @@
           <w:sz w:val="24"/>
         </w:rPr>
         <w:t>.</w:t>
+      </w:r>
+    </w:p>
+    <w:p>
+      <w:pPr>
+        <w:spacing w:after="0" w:line="360" w:lineRule="auto"/>
+        <w:ind w:firstLine="567"/>
+        <w:jc w:val="both"/>
+        <w:rPr>
+          <w:rFonts w:ascii="Times New Roman" w:hAnsi="Times New Roman"/>
+          <w:sz w:val="24"/>
+        </w:rPr>
+      </w:pPr>
+      <w:r>
+        <w:rPr>
+          <w:rFonts w:ascii="Times New Roman" w:hAnsi="Times New Roman"/>
+          <w:sz w:val="24"/>
+        </w:rPr>
+        <w:t xml:space="preserve">Também fazendo parte do </w:t>
+      </w:r>
+      <w:r>
+        <w:rPr>
+          <w:rFonts w:ascii="Times New Roman" w:hAnsi="Times New Roman"/>
+          <w:i/>
+          <w:sz w:val="24"/>
+        </w:rPr>
+        <w:t>front-</w:t>
+      </w:r>
+      <w:proofErr w:type="spellStart"/>
+      <w:r>
+        <w:rPr>
+          <w:rFonts w:ascii="Times New Roman" w:hAnsi="Times New Roman"/>
+          <w:i/>
+          <w:sz w:val="24"/>
+        </w:rPr>
+        <w:t>end</w:t>
+      </w:r>
+      <w:proofErr w:type="spellEnd"/>
+      <w:r>
+        <w:rPr>
+          <w:rFonts w:ascii="Times New Roman" w:hAnsi="Times New Roman"/>
+          <w:sz w:val="24"/>
+        </w:rPr>
+        <w:t xml:space="preserve">, está um mapa constantemente atualizado, que informa ao usuário da aplicação quais são os locais do Brasil onde estão sendo realizados os </w:t>
+      </w:r>
+      <w:proofErr w:type="spellStart"/>
+      <w:r>
+        <w:rPr>
+          <w:rFonts w:ascii="Times New Roman" w:hAnsi="Times New Roman"/>
+          <w:i/>
+          <w:sz w:val="24"/>
+        </w:rPr>
+        <w:t>tweets</w:t>
+      </w:r>
+      <w:proofErr w:type="spellEnd"/>
+      <w:r>
+        <w:rPr>
+          <w:rFonts w:ascii="Times New Roman" w:hAnsi="Times New Roman"/>
+          <w:sz w:val="24"/>
+        </w:rPr>
+        <w:t>. Essa informação é demonstrada para os usuários por meio de marcadores que indicam as localizações no mapa.</w:t>
       </w:r>
     </w:p>
     <w:p>
@@ -25700,9 +25676,9 @@
         <w:lastRenderedPageBreak/>
         <w:drawing>
           <wp:inline distT="0" distB="0" distL="0" distR="0">
-            <wp:extent cx="5400675" cy="5295900"/>
-            <wp:effectExtent l="19050" t="19050" r="28575" b="19050"/>
-            <wp:docPr id="30" name="Imagem 30"/>
+            <wp:extent cx="5391150" cy="4200525"/>
+            <wp:effectExtent l="19050" t="19050" r="19050" b="28575"/>
+            <wp:docPr id="33" name="Imagem 33"/>
             <wp:cNvGraphicFramePr>
               <a:graphicFrameLocks xmlns:a="http://schemas.openxmlformats.org/drawingml/2006/main" noChangeAspect="1"/>
             </wp:cNvGraphicFramePr>
@@ -25710,7 +25686,7 @@
               <a:graphicData uri="http://schemas.openxmlformats.org/drawingml/2006/picture">
                 <pic:pic xmlns:pic="http://schemas.openxmlformats.org/drawingml/2006/picture">
                   <pic:nvPicPr>
-                    <pic:cNvPr id="0" name="Picture 3"/>
+                    <pic:cNvPr id="0" name="Picture 2"/>
                     <pic:cNvPicPr>
                       <a:picLocks noChangeAspect="1" noChangeArrowheads="1"/>
                     </pic:cNvPicPr>
@@ -25731,7 +25707,7 @@
                   <pic:spPr bwMode="auto">
                     <a:xfrm>
                       <a:off x="0" y="0"/>
-                      <a:ext cx="5400675" cy="5295900"/>
+                      <a:ext cx="5391150" cy="4200525"/>
                     </a:xfrm>
                     <a:prstGeom prst="rect">
                       <a:avLst/>
@@ -26326,6 +26302,836 @@
           <w:rFonts w:ascii="Times New Roman" w:hAnsi="Times New Roman"/>
           <w:sz w:val="24"/>
         </w:rPr>
+        <w:t xml:space="preserve">Na </w:t>
+      </w:r>
+      <w:proofErr w:type="spellStart"/>
+      <w:r>
+        <w:rPr>
+          <w:rFonts w:ascii="Times New Roman" w:hAnsi="Times New Roman"/>
+          <w:i/>
+          <w:sz w:val="24"/>
+        </w:rPr>
+        <w:t>View</w:t>
+      </w:r>
+      <w:proofErr w:type="spellEnd"/>
+      <w:r>
+        <w:rPr>
+          <w:rFonts w:ascii="Times New Roman" w:hAnsi="Times New Roman"/>
+          <w:sz w:val="24"/>
+        </w:rPr>
+        <w:t xml:space="preserve"> principal da aplicação, ou seja, na página inicial, está o mapa que demonstra os locais do Brasil de onde estão ocorrendo os </w:t>
+      </w:r>
+      <w:proofErr w:type="spellStart"/>
+      <w:r>
+        <w:rPr>
+          <w:rFonts w:ascii="Times New Roman" w:hAnsi="Times New Roman"/>
+          <w:i/>
+          <w:sz w:val="24"/>
+        </w:rPr>
+        <w:t>tweets</w:t>
+      </w:r>
+      <w:proofErr w:type="spellEnd"/>
+      <w:r>
+        <w:rPr>
+          <w:rFonts w:ascii="Times New Roman" w:hAnsi="Times New Roman"/>
+          <w:sz w:val="24"/>
+        </w:rPr>
+        <w:t>.</w:t>
+      </w:r>
+      <w:r>
+        <w:rPr>
+          <w:rFonts w:ascii="Times New Roman" w:hAnsi="Times New Roman"/>
+          <w:sz w:val="24"/>
+        </w:rPr>
+        <w:t xml:space="preserve"> </w:t>
+      </w:r>
+      <w:r>
+        <w:rPr>
+          <w:rFonts w:ascii="Times New Roman" w:hAnsi="Times New Roman"/>
+          <w:sz w:val="24"/>
+        </w:rPr>
+        <w:t xml:space="preserve">Inicialmente, é feito o </w:t>
+      </w:r>
+      <w:proofErr w:type="spellStart"/>
+      <w:r>
+        <w:rPr>
+          <w:rFonts w:ascii="Times New Roman" w:hAnsi="Times New Roman"/>
+          <w:i/>
+          <w:sz w:val="24"/>
+        </w:rPr>
+        <w:t>import</w:t>
+      </w:r>
+      <w:proofErr w:type="spellEnd"/>
+      <w:r>
+        <w:rPr>
+          <w:rFonts w:ascii="Times New Roman" w:hAnsi="Times New Roman"/>
+          <w:sz w:val="24"/>
+        </w:rPr>
+        <w:t xml:space="preserve"> do </w:t>
+      </w:r>
+      <w:proofErr w:type="spellStart"/>
+      <w:proofErr w:type="gramStart"/>
+      <w:r>
+        <w:rPr>
+          <w:rFonts w:ascii="Times New Roman" w:hAnsi="Times New Roman"/>
+          <w:i/>
+          <w:sz w:val="24"/>
+        </w:rPr>
+        <w:t>JavaScript</w:t>
+      </w:r>
+      <w:proofErr w:type="spellEnd"/>
+      <w:proofErr w:type="gramEnd"/>
+      <w:r>
+        <w:rPr>
+          <w:rFonts w:ascii="Times New Roman" w:hAnsi="Times New Roman"/>
+          <w:sz w:val="24"/>
+        </w:rPr>
+        <w:t xml:space="preserve"> do </w:t>
+      </w:r>
+      <w:r>
+        <w:rPr>
+          <w:rFonts w:ascii="Times New Roman" w:hAnsi="Times New Roman"/>
+          <w:i/>
+          <w:sz w:val="24"/>
+        </w:rPr>
+        <w:t xml:space="preserve">Google </w:t>
+      </w:r>
+      <w:proofErr w:type="spellStart"/>
+      <w:r>
+        <w:rPr>
+          <w:rFonts w:ascii="Times New Roman" w:hAnsi="Times New Roman"/>
+          <w:i/>
+          <w:sz w:val="24"/>
+        </w:rPr>
+        <w:t>Maps</w:t>
+      </w:r>
+      <w:proofErr w:type="spellEnd"/>
+      <w:r>
+        <w:rPr>
+          <w:rFonts w:ascii="Times New Roman" w:hAnsi="Times New Roman"/>
+          <w:sz w:val="24"/>
+        </w:rPr>
+        <w:t xml:space="preserve"> API. Desse modo, fica disponível para a aplicação o consumo dos serviços oferecidos </w:t>
+      </w:r>
+      <w:r>
+        <w:rPr>
+          <w:rFonts w:ascii="Times New Roman" w:hAnsi="Times New Roman"/>
+          <w:sz w:val="24"/>
+        </w:rPr>
+        <w:t>pela API. A Figura 36 ilustra o</w:t>
+      </w:r>
+      <w:r>
+        <w:rPr>
+          <w:rFonts w:ascii="Times New Roman" w:hAnsi="Times New Roman"/>
+          <w:sz w:val="24"/>
+        </w:rPr>
+        <w:t xml:space="preserve"> </w:t>
+      </w:r>
+      <w:proofErr w:type="spellStart"/>
+      <w:r>
+        <w:rPr>
+          <w:rFonts w:ascii="Times New Roman" w:hAnsi="Times New Roman"/>
+          <w:i/>
+          <w:sz w:val="24"/>
+        </w:rPr>
+        <w:t>import</w:t>
+      </w:r>
+      <w:proofErr w:type="spellEnd"/>
+      <w:r>
+        <w:rPr>
+          <w:rFonts w:ascii="Times New Roman" w:hAnsi="Times New Roman"/>
+          <w:sz w:val="24"/>
+        </w:rPr>
+        <w:t xml:space="preserve"> necessário</w:t>
+      </w:r>
+      <w:r>
+        <w:rPr>
+          <w:rFonts w:ascii="Times New Roman" w:hAnsi="Times New Roman"/>
+          <w:sz w:val="24"/>
+        </w:rPr>
+        <w:t>.</w:t>
+      </w:r>
+    </w:p>
+    <w:p>
+      <w:pPr>
+        <w:spacing w:after="0" w:line="360" w:lineRule="auto"/>
+        <w:ind w:firstLine="708"/>
+        <w:jc w:val="both"/>
+        <w:rPr>
+          <w:rFonts w:ascii="Times New Roman" w:hAnsi="Times New Roman"/>
+          <w:sz w:val="24"/>
+        </w:rPr>
+      </w:pPr>
+    </w:p>
+    <w:p>
+      <w:pPr>
+        <w:spacing w:after="0" w:line="360" w:lineRule="auto"/>
+        <w:jc w:val="center"/>
+        <w:rPr>
+          <w:rFonts w:ascii="Times New Roman" w:hAnsi="Times New Roman"/>
+          <w:sz w:val="24"/>
+        </w:rPr>
+      </w:pPr>
+      <w:r>
+        <w:rPr>
+          <w:rFonts w:ascii="Times New Roman" w:hAnsi="Times New Roman"/>
+          <w:noProof/>
+          <w:sz w:val="24"/>
+          <w:lang w:eastAsia="pt-BR"/>
+        </w:rPr>
+        <w:drawing>
+          <wp:inline distT="0" distB="0" distL="0" distR="0">
+            <wp:extent cx="5400675" cy="95250"/>
+            <wp:effectExtent l="19050" t="19050" r="28575" b="19050"/>
+            <wp:docPr id="36" name="Imagem 36"/>
+            <wp:cNvGraphicFramePr>
+              <a:graphicFrameLocks xmlns:a="http://schemas.openxmlformats.org/drawingml/2006/main" noChangeAspect="1"/>
+            </wp:cNvGraphicFramePr>
+            <a:graphic xmlns:a="http://schemas.openxmlformats.org/drawingml/2006/main">
+              <a:graphicData uri="http://schemas.openxmlformats.org/drawingml/2006/picture">
+                <pic:pic xmlns:pic="http://schemas.openxmlformats.org/drawingml/2006/picture">
+                  <pic:nvPicPr>
+                    <pic:cNvPr id="0" name="Picture 5"/>
+                    <pic:cNvPicPr>
+                      <a:picLocks noChangeAspect="1" noChangeArrowheads="1"/>
+                    </pic:cNvPicPr>
+                  </pic:nvPicPr>
+                  <pic:blipFill>
+                    <a:blip r:embed="rId41">
+                      <a:extLst>
+                        <a:ext uri="{28A0092B-C50C-407E-A947-70E740481C1C}">
+                          <a14:useLocalDpi xmlns:a14="http://schemas.microsoft.com/office/drawing/2010/main" val="0"/>
+                        </a:ext>
+                      </a:extLst>
+                    </a:blip>
+                    <a:srcRect/>
+                    <a:stretch>
+                      <a:fillRect/>
+                    </a:stretch>
+                  </pic:blipFill>
+                  <pic:spPr bwMode="auto">
+                    <a:xfrm>
+                      <a:off x="0" y="0"/>
+                      <a:ext cx="5400675" cy="95250"/>
+                    </a:xfrm>
+                    <a:prstGeom prst="rect">
+                      <a:avLst/>
+                    </a:prstGeom>
+                    <a:noFill/>
+                    <a:ln>
+                      <a:solidFill>
+                        <a:schemeClr val="tx1"/>
+                      </a:solidFill>
+                    </a:ln>
+                  </pic:spPr>
+                </pic:pic>
+              </a:graphicData>
+            </a:graphic>
+          </wp:inline>
+        </w:drawing>
+      </w:r>
+    </w:p>
+    <w:p>
+      <w:pPr>
+        <w:spacing w:after="0" w:line="360" w:lineRule="auto"/>
+        <w:jc w:val="center"/>
+        <w:rPr>
+          <w:rStyle w:val="apple-converted-space"/>
+          <w:color w:val="000000"/>
+          <w:sz w:val="16"/>
+          <w:szCs w:val="16"/>
+          <w:shd w:val="clear" w:color="auto" w:fill="FFFFFF"/>
+        </w:rPr>
+      </w:pPr>
+      <w:r>
+        <w:rPr>
+          <w:rFonts w:ascii="Times New Roman" w:hAnsi="Times New Roman"/>
+          <w:b/>
+          <w:color w:val="000000"/>
+          <w:sz w:val="16"/>
+          <w:szCs w:val="16"/>
+          <w:shd w:val="clear" w:color="auto" w:fill="FFFFFF"/>
+        </w:rPr>
+        <w:t>Figura 3</w:t>
+      </w:r>
+      <w:r>
+        <w:rPr>
+          <w:rFonts w:ascii="Times New Roman" w:hAnsi="Times New Roman"/>
+          <w:b/>
+          <w:color w:val="000000"/>
+          <w:sz w:val="16"/>
+          <w:szCs w:val="16"/>
+          <w:shd w:val="clear" w:color="auto" w:fill="FFFFFF"/>
+        </w:rPr>
+        <w:t>6</w:t>
+      </w:r>
+      <w:r>
+        <w:rPr>
+          <w:rFonts w:ascii="Times New Roman" w:hAnsi="Times New Roman"/>
+          <w:b/>
+          <w:color w:val="000000"/>
+          <w:sz w:val="16"/>
+          <w:szCs w:val="16"/>
+          <w:shd w:val="clear" w:color="auto" w:fill="FFFFFF"/>
+        </w:rPr>
+        <w:t xml:space="preserve"> </w:t>
+      </w:r>
+      <w:r>
+        <w:rPr>
+          <w:rFonts w:ascii="Times New Roman" w:hAnsi="Times New Roman"/>
+          <w:b/>
+          <w:color w:val="000000"/>
+          <w:sz w:val="16"/>
+          <w:szCs w:val="16"/>
+          <w:shd w:val="clear" w:color="auto" w:fill="FFFFFF"/>
+        </w:rPr>
+        <w:t>-</w:t>
+      </w:r>
+      <w:r>
+        <w:rPr>
+          <w:rFonts w:ascii="Times New Roman" w:hAnsi="Times New Roman"/>
+          <w:color w:val="000000"/>
+          <w:sz w:val="16"/>
+          <w:szCs w:val="16"/>
+          <w:shd w:val="clear" w:color="auto" w:fill="FFFFFF"/>
+        </w:rPr>
+        <w:t xml:space="preserve"> </w:t>
+      </w:r>
+      <w:proofErr w:type="spellStart"/>
+      <w:r>
+        <w:rPr>
+          <w:rFonts w:ascii="Times New Roman" w:hAnsi="Times New Roman"/>
+          <w:color w:val="000000"/>
+          <w:sz w:val="16"/>
+          <w:szCs w:val="16"/>
+          <w:shd w:val="clear" w:color="auto" w:fill="FFFFFF"/>
+        </w:rPr>
+        <w:t>Import</w:t>
+      </w:r>
+      <w:proofErr w:type="spellEnd"/>
+      <w:r>
+        <w:rPr>
+          <w:rFonts w:ascii="Times New Roman" w:hAnsi="Times New Roman"/>
+          <w:color w:val="000000"/>
+          <w:sz w:val="16"/>
+          <w:szCs w:val="16"/>
+          <w:shd w:val="clear" w:color="auto" w:fill="FFFFFF"/>
+        </w:rPr>
+        <w:t xml:space="preserve"> </w:t>
+      </w:r>
+      <w:proofErr w:type="spellStart"/>
+      <w:r>
+        <w:rPr>
+          <w:rFonts w:ascii="Times New Roman" w:hAnsi="Times New Roman"/>
+          <w:color w:val="000000"/>
+          <w:sz w:val="16"/>
+          <w:szCs w:val="16"/>
+          <w:shd w:val="clear" w:color="auto" w:fill="FFFFFF"/>
+        </w:rPr>
+        <w:t>to</w:t>
+      </w:r>
+      <w:proofErr w:type="spellEnd"/>
+      <w:r>
+        <w:rPr>
+          <w:rFonts w:ascii="Times New Roman" w:hAnsi="Times New Roman"/>
+          <w:color w:val="000000"/>
+          <w:sz w:val="16"/>
+          <w:szCs w:val="16"/>
+          <w:shd w:val="clear" w:color="auto" w:fill="FFFFFF"/>
+        </w:rPr>
+        <w:t xml:space="preserve"> </w:t>
+      </w:r>
+      <w:proofErr w:type="spellStart"/>
+      <w:proofErr w:type="gramStart"/>
+      <w:r>
+        <w:rPr>
+          <w:rFonts w:ascii="Times New Roman" w:hAnsi="Times New Roman"/>
+          <w:i/>
+          <w:color w:val="000000"/>
+          <w:sz w:val="16"/>
+          <w:szCs w:val="16"/>
+          <w:shd w:val="clear" w:color="auto" w:fill="FFFFFF"/>
+        </w:rPr>
+        <w:t>JavaScript</w:t>
+      </w:r>
+      <w:proofErr w:type="spellEnd"/>
+      <w:proofErr w:type="gramEnd"/>
+      <w:r>
+        <w:rPr>
+          <w:rFonts w:ascii="Times New Roman" w:hAnsi="Times New Roman"/>
+          <w:color w:val="000000"/>
+          <w:sz w:val="16"/>
+          <w:szCs w:val="16"/>
+          <w:shd w:val="clear" w:color="auto" w:fill="FFFFFF"/>
+        </w:rPr>
+        <w:t xml:space="preserve"> do </w:t>
+      </w:r>
+      <w:r>
+        <w:rPr>
+          <w:rFonts w:ascii="Times New Roman" w:hAnsi="Times New Roman"/>
+          <w:i/>
+          <w:color w:val="000000"/>
+          <w:sz w:val="16"/>
+          <w:szCs w:val="16"/>
+          <w:shd w:val="clear" w:color="auto" w:fill="FFFFFF"/>
+        </w:rPr>
+        <w:t xml:space="preserve">Google </w:t>
+      </w:r>
+      <w:proofErr w:type="spellStart"/>
+      <w:r>
+        <w:rPr>
+          <w:rFonts w:ascii="Times New Roman" w:hAnsi="Times New Roman"/>
+          <w:i/>
+          <w:color w:val="000000"/>
+          <w:sz w:val="16"/>
+          <w:szCs w:val="16"/>
+          <w:shd w:val="clear" w:color="auto" w:fill="FFFFFF"/>
+        </w:rPr>
+        <w:t>Maps</w:t>
+      </w:r>
+      <w:proofErr w:type="spellEnd"/>
+      <w:r>
+        <w:rPr>
+          <w:rFonts w:ascii="Times New Roman" w:hAnsi="Times New Roman"/>
+          <w:color w:val="000000"/>
+          <w:sz w:val="16"/>
+          <w:szCs w:val="16"/>
+          <w:shd w:val="clear" w:color="auto" w:fill="FFFFFF"/>
+        </w:rPr>
+        <w:t xml:space="preserve"> API</w:t>
+      </w:r>
+      <w:r>
+        <w:rPr>
+          <w:rFonts w:ascii="Times New Roman" w:hAnsi="Times New Roman"/>
+          <w:color w:val="000000"/>
+          <w:sz w:val="16"/>
+          <w:szCs w:val="16"/>
+          <w:shd w:val="clear" w:color="auto" w:fill="FFFFFF"/>
+        </w:rPr>
+        <w:t xml:space="preserve">. </w:t>
+      </w:r>
+      <w:r>
+        <w:rPr>
+          <w:rFonts w:ascii="Times New Roman" w:hAnsi="Times New Roman"/>
+          <w:b/>
+          <w:color w:val="000000"/>
+          <w:sz w:val="16"/>
+          <w:szCs w:val="16"/>
+          <w:shd w:val="clear" w:color="auto" w:fill="FFFFFF"/>
+        </w:rPr>
+        <w:t xml:space="preserve">Fonte: </w:t>
+      </w:r>
+      <w:r>
+        <w:rPr>
+          <w:rFonts w:ascii="Times New Roman" w:hAnsi="Times New Roman"/>
+          <w:color w:val="000000"/>
+          <w:sz w:val="16"/>
+          <w:szCs w:val="16"/>
+          <w:shd w:val="clear" w:color="auto" w:fill="FFFFFF"/>
+        </w:rPr>
+        <w:t>Elaborado pelos autores</w:t>
+      </w:r>
+      <w:r>
+        <w:rPr>
+          <w:rFonts w:ascii="Times New Roman" w:hAnsi="Times New Roman"/>
+          <w:color w:val="000000"/>
+          <w:sz w:val="16"/>
+          <w:szCs w:val="16"/>
+          <w:shd w:val="clear" w:color="auto" w:fill="FFFFFF"/>
+        </w:rPr>
+        <w:t>.</w:t>
+      </w:r>
+    </w:p>
+    <w:p>
+      <w:pPr>
+        <w:spacing w:after="0" w:line="360" w:lineRule="auto"/>
+        <w:jc w:val="both"/>
+        <w:rPr>
+          <w:rFonts w:ascii="Times New Roman" w:hAnsi="Times New Roman"/>
+          <w:sz w:val="24"/>
+        </w:rPr>
+      </w:pPr>
+    </w:p>
+    <w:p>
+      <w:pPr>
+        <w:spacing w:after="0" w:line="360" w:lineRule="auto"/>
+        <w:ind w:firstLine="708"/>
+        <w:jc w:val="both"/>
+        <w:rPr>
+          <w:rFonts w:ascii="Times New Roman" w:hAnsi="Times New Roman"/>
+          <w:sz w:val="24"/>
+        </w:rPr>
+      </w:pPr>
+      <w:r>
+        <w:rPr>
+          <w:rFonts w:ascii="Times New Roman" w:hAnsi="Times New Roman"/>
+          <w:sz w:val="24"/>
+        </w:rPr>
+        <w:t xml:space="preserve">Logo após o </w:t>
+      </w:r>
+      <w:proofErr w:type="spellStart"/>
+      <w:r>
+        <w:rPr>
+          <w:rFonts w:ascii="Times New Roman" w:hAnsi="Times New Roman"/>
+          <w:i/>
+          <w:sz w:val="24"/>
+        </w:rPr>
+        <w:t>import</w:t>
+      </w:r>
+      <w:proofErr w:type="spellEnd"/>
+      <w:r>
+        <w:rPr>
+          <w:rFonts w:ascii="Times New Roman" w:hAnsi="Times New Roman"/>
+          <w:sz w:val="24"/>
+        </w:rPr>
+        <w:t xml:space="preserve">, fica a critério </w:t>
+      </w:r>
+      <w:proofErr w:type="gramStart"/>
+      <w:r>
+        <w:rPr>
+          <w:rFonts w:ascii="Times New Roman" w:hAnsi="Times New Roman"/>
+          <w:sz w:val="24"/>
+        </w:rPr>
+        <w:t>do desenvolvedor manipular</w:t>
+      </w:r>
+      <w:proofErr w:type="gramEnd"/>
+      <w:r>
+        <w:rPr>
+          <w:rFonts w:ascii="Times New Roman" w:hAnsi="Times New Roman"/>
+          <w:sz w:val="24"/>
+        </w:rPr>
+        <w:t xml:space="preserve"> o mapa de acordo com sua necessidade. Nesta pesquisa, o mapa serve para demonstrar para o usuário os locais onde estão sendo efetuados os </w:t>
+      </w:r>
+      <w:proofErr w:type="spellStart"/>
+      <w:r>
+        <w:rPr>
+          <w:rFonts w:ascii="Times New Roman" w:hAnsi="Times New Roman"/>
+          <w:i/>
+          <w:sz w:val="24"/>
+        </w:rPr>
+        <w:t>tweets</w:t>
+      </w:r>
+      <w:proofErr w:type="spellEnd"/>
+      <w:r>
+        <w:rPr>
+          <w:rFonts w:ascii="Times New Roman" w:hAnsi="Times New Roman"/>
+          <w:sz w:val="24"/>
+        </w:rPr>
+        <w:t xml:space="preserve">, os quais ele está visualizando. A Figura 37 demonstra como foi feita a configuração </w:t>
+      </w:r>
+      <w:r>
+        <w:rPr>
+          <w:rFonts w:ascii="Times New Roman" w:hAnsi="Times New Roman"/>
+          <w:sz w:val="24"/>
+        </w:rPr>
+        <w:t xml:space="preserve">e a lógica </w:t>
+      </w:r>
+      <w:r>
+        <w:rPr>
+          <w:rFonts w:ascii="Times New Roman" w:hAnsi="Times New Roman"/>
+          <w:sz w:val="24"/>
+        </w:rPr>
+        <w:t>do mapa na página inicial.</w:t>
+      </w:r>
+    </w:p>
+    <w:p>
+      <w:pPr>
+        <w:spacing w:after="0" w:line="360" w:lineRule="auto"/>
+        <w:ind w:firstLine="708"/>
+        <w:jc w:val="both"/>
+        <w:rPr>
+          <w:rFonts w:ascii="Times New Roman" w:hAnsi="Times New Roman"/>
+          <w:sz w:val="24"/>
+        </w:rPr>
+      </w:pPr>
+    </w:p>
+    <w:p>
+      <w:pPr>
+        <w:spacing w:after="0" w:line="360" w:lineRule="auto"/>
+        <w:jc w:val="center"/>
+        <w:rPr>
+          <w:rFonts w:ascii="Times New Roman" w:hAnsi="Times New Roman"/>
+          <w:sz w:val="24"/>
+        </w:rPr>
+      </w:pPr>
+      <w:r>
+        <w:rPr>
+          <w:rFonts w:ascii="Times New Roman" w:hAnsi="Times New Roman"/>
+          <w:b/>
+          <w:noProof/>
+          <w:color w:val="FF0000"/>
+          <w:sz w:val="24"/>
+          <w:lang w:eastAsia="pt-BR"/>
+        </w:rPr>
+        <w:lastRenderedPageBreak/>
+        <w:drawing>
+          <wp:inline distT="0" distB="0" distL="0" distR="0">
+            <wp:extent cx="5400675" cy="7696200"/>
+            <wp:effectExtent l="19050" t="19050" r="28575" b="19050"/>
+            <wp:docPr id="37" name="Imagem 37"/>
+            <wp:cNvGraphicFramePr>
+              <a:graphicFrameLocks xmlns:a="http://schemas.openxmlformats.org/drawingml/2006/main" noChangeAspect="1"/>
+            </wp:cNvGraphicFramePr>
+            <a:graphic xmlns:a="http://schemas.openxmlformats.org/drawingml/2006/main">
+              <a:graphicData uri="http://schemas.openxmlformats.org/drawingml/2006/picture">
+                <pic:pic xmlns:pic="http://schemas.openxmlformats.org/drawingml/2006/picture">
+                  <pic:nvPicPr>
+                    <pic:cNvPr id="0" name="Picture 6"/>
+                    <pic:cNvPicPr>
+                      <a:picLocks noChangeAspect="1" noChangeArrowheads="1"/>
+                    </pic:cNvPicPr>
+                  </pic:nvPicPr>
+                  <pic:blipFill>
+                    <a:blip r:embed="rId42">
+                      <a:extLst>
+                        <a:ext uri="{28A0092B-C50C-407E-A947-70E740481C1C}">
+                          <a14:useLocalDpi xmlns:a14="http://schemas.microsoft.com/office/drawing/2010/main" val="0"/>
+                        </a:ext>
+                      </a:extLst>
+                    </a:blip>
+                    <a:srcRect/>
+                    <a:stretch>
+                      <a:fillRect/>
+                    </a:stretch>
+                  </pic:blipFill>
+                  <pic:spPr bwMode="auto">
+                    <a:xfrm>
+                      <a:off x="0" y="0"/>
+                      <a:ext cx="5400675" cy="7696200"/>
+                    </a:xfrm>
+                    <a:prstGeom prst="rect">
+                      <a:avLst/>
+                    </a:prstGeom>
+                    <a:noFill/>
+                    <a:ln>
+                      <a:solidFill>
+                        <a:schemeClr val="tx1"/>
+                      </a:solidFill>
+                    </a:ln>
+                  </pic:spPr>
+                </pic:pic>
+              </a:graphicData>
+            </a:graphic>
+          </wp:inline>
+        </w:drawing>
+      </w:r>
+    </w:p>
+    <w:p>
+      <w:pPr>
+        <w:spacing w:after="0" w:line="360" w:lineRule="auto"/>
+        <w:jc w:val="center"/>
+        <w:rPr>
+          <w:rStyle w:val="apple-converted-space"/>
+          <w:color w:val="000000"/>
+          <w:sz w:val="16"/>
+          <w:szCs w:val="16"/>
+          <w:shd w:val="clear" w:color="auto" w:fill="FFFFFF"/>
+        </w:rPr>
+      </w:pPr>
+      <w:r>
+        <w:rPr>
+          <w:rFonts w:ascii="Times New Roman" w:hAnsi="Times New Roman"/>
+          <w:b/>
+          <w:color w:val="000000"/>
+          <w:sz w:val="16"/>
+          <w:szCs w:val="16"/>
+          <w:shd w:val="clear" w:color="auto" w:fill="FFFFFF"/>
+        </w:rPr>
+        <w:t>Figura 3</w:t>
+      </w:r>
+      <w:r>
+        <w:rPr>
+          <w:rFonts w:ascii="Times New Roman" w:hAnsi="Times New Roman"/>
+          <w:b/>
+          <w:color w:val="000000"/>
+          <w:sz w:val="16"/>
+          <w:szCs w:val="16"/>
+          <w:shd w:val="clear" w:color="auto" w:fill="FFFFFF"/>
+        </w:rPr>
+        <w:t>7</w:t>
+      </w:r>
+      <w:r>
+        <w:rPr>
+          <w:rFonts w:ascii="Times New Roman" w:hAnsi="Times New Roman"/>
+          <w:b/>
+          <w:color w:val="000000"/>
+          <w:sz w:val="16"/>
+          <w:szCs w:val="16"/>
+          <w:shd w:val="clear" w:color="auto" w:fill="FFFFFF"/>
+        </w:rPr>
+        <w:t xml:space="preserve"> </w:t>
+      </w:r>
+      <w:r>
+        <w:rPr>
+          <w:rFonts w:ascii="Times New Roman" w:hAnsi="Times New Roman"/>
+          <w:b/>
+          <w:color w:val="000000"/>
+          <w:sz w:val="16"/>
+          <w:szCs w:val="16"/>
+          <w:shd w:val="clear" w:color="auto" w:fill="FFFFFF"/>
+        </w:rPr>
+        <w:t>-</w:t>
+      </w:r>
+      <w:r>
+        <w:rPr>
+          <w:rFonts w:ascii="Times New Roman" w:hAnsi="Times New Roman"/>
+          <w:color w:val="000000"/>
+          <w:sz w:val="16"/>
+          <w:szCs w:val="16"/>
+          <w:shd w:val="clear" w:color="auto" w:fill="FFFFFF"/>
+        </w:rPr>
+        <w:t xml:space="preserve"> </w:t>
+      </w:r>
+      <w:proofErr w:type="spellStart"/>
+      <w:proofErr w:type="gramStart"/>
+      <w:r>
+        <w:rPr>
+          <w:rFonts w:ascii="Times New Roman" w:hAnsi="Times New Roman"/>
+          <w:i/>
+          <w:color w:val="000000"/>
+          <w:sz w:val="16"/>
+          <w:szCs w:val="16"/>
+          <w:shd w:val="clear" w:color="auto" w:fill="FFFFFF"/>
+        </w:rPr>
+        <w:t>JavaScript</w:t>
+      </w:r>
+      <w:proofErr w:type="spellEnd"/>
+      <w:proofErr w:type="gramEnd"/>
+      <w:r>
+        <w:rPr>
+          <w:rFonts w:ascii="Times New Roman" w:hAnsi="Times New Roman"/>
+          <w:color w:val="000000"/>
+          <w:sz w:val="16"/>
+          <w:szCs w:val="16"/>
+          <w:shd w:val="clear" w:color="auto" w:fill="FFFFFF"/>
+        </w:rPr>
+        <w:t xml:space="preserve"> controlador do mapa da aplicação</w:t>
+      </w:r>
+      <w:r>
+        <w:rPr>
+          <w:rFonts w:ascii="Times New Roman" w:hAnsi="Times New Roman"/>
+          <w:color w:val="000000"/>
+          <w:sz w:val="16"/>
+          <w:szCs w:val="16"/>
+          <w:shd w:val="clear" w:color="auto" w:fill="FFFFFF"/>
+        </w:rPr>
+        <w:t xml:space="preserve">. </w:t>
+      </w:r>
+      <w:r>
+        <w:rPr>
+          <w:rFonts w:ascii="Times New Roman" w:hAnsi="Times New Roman"/>
+          <w:b/>
+          <w:color w:val="000000"/>
+          <w:sz w:val="16"/>
+          <w:szCs w:val="16"/>
+          <w:shd w:val="clear" w:color="auto" w:fill="FFFFFF"/>
+        </w:rPr>
+        <w:t xml:space="preserve">Fonte: </w:t>
+      </w:r>
+      <w:r>
+        <w:rPr>
+          <w:rFonts w:ascii="Times New Roman" w:hAnsi="Times New Roman"/>
+          <w:color w:val="000000"/>
+          <w:sz w:val="16"/>
+          <w:szCs w:val="16"/>
+          <w:shd w:val="clear" w:color="auto" w:fill="FFFFFF"/>
+        </w:rPr>
+        <w:t>Elaborado pelos autores</w:t>
+      </w:r>
+      <w:r>
+        <w:rPr>
+          <w:rFonts w:ascii="Times New Roman" w:hAnsi="Times New Roman"/>
+          <w:color w:val="000000"/>
+          <w:sz w:val="16"/>
+          <w:szCs w:val="16"/>
+          <w:shd w:val="clear" w:color="auto" w:fill="FFFFFF"/>
+        </w:rPr>
+        <w:t>.</w:t>
+      </w:r>
+    </w:p>
+    <w:p>
+      <w:pPr>
+        <w:spacing w:after="0" w:line="360" w:lineRule="auto"/>
+        <w:jc w:val="both"/>
+        <w:rPr>
+          <w:rFonts w:ascii="Times New Roman" w:hAnsi="Times New Roman"/>
+          <w:sz w:val="24"/>
+        </w:rPr>
+      </w:pPr>
+    </w:p>
+    <w:p>
+      <w:pPr>
+        <w:spacing w:after="0" w:line="360" w:lineRule="auto"/>
+        <w:jc w:val="both"/>
+        <w:rPr>
+          <w:rFonts w:ascii="Times New Roman" w:hAnsi="Times New Roman"/>
+          <w:sz w:val="24"/>
+        </w:rPr>
+      </w:pPr>
+      <w:r>
+        <w:rPr>
+          <w:rFonts w:ascii="Times New Roman" w:hAnsi="Times New Roman"/>
+          <w:sz w:val="24"/>
+        </w:rPr>
+        <w:tab/>
+        <w:t xml:space="preserve">A lógica que envolve o mapa consiste em buscar as coordenadas das cidades cadastradas pelos usuários e posteriormente </w:t>
+      </w:r>
+      <w:proofErr w:type="spellStart"/>
+      <w:r>
+        <w:rPr>
+          <w:rFonts w:ascii="Times New Roman" w:hAnsi="Times New Roman"/>
+          <w:sz w:val="24"/>
+        </w:rPr>
+        <w:t>setar</w:t>
+      </w:r>
+      <w:proofErr w:type="spellEnd"/>
+      <w:r>
+        <w:rPr>
+          <w:rFonts w:ascii="Times New Roman" w:hAnsi="Times New Roman"/>
+          <w:sz w:val="24"/>
+        </w:rPr>
+        <w:t xml:space="preserve"> </w:t>
+      </w:r>
+      <w:r>
+        <w:rPr>
+          <w:rFonts w:ascii="Times New Roman" w:hAnsi="Times New Roman"/>
+          <w:sz w:val="24"/>
+        </w:rPr>
+        <w:t>no mapa</w:t>
+      </w:r>
+      <w:r>
+        <w:rPr>
+          <w:rFonts w:ascii="Times New Roman" w:hAnsi="Times New Roman"/>
+          <w:sz w:val="24"/>
+        </w:rPr>
+        <w:t xml:space="preserve"> </w:t>
+      </w:r>
+      <w:bookmarkStart w:id="18" w:name="_GoBack"/>
+      <w:bookmarkEnd w:id="18"/>
+      <w:r>
+        <w:rPr>
+          <w:rFonts w:ascii="Times New Roman" w:hAnsi="Times New Roman"/>
+          <w:sz w:val="24"/>
+        </w:rPr>
+        <w:t>um marcador desse local.</w:t>
+      </w:r>
+    </w:p>
+    <w:p>
+      <w:pPr>
+        <w:spacing w:after="0" w:line="360" w:lineRule="auto"/>
+        <w:ind w:firstLine="708"/>
+        <w:jc w:val="both"/>
+        <w:rPr>
+          <w:rFonts w:ascii="Times New Roman" w:hAnsi="Times New Roman"/>
+          <w:sz w:val="24"/>
+        </w:rPr>
+      </w:pPr>
+      <w:r>
+        <w:rPr>
+          <w:rFonts w:ascii="Times New Roman" w:hAnsi="Times New Roman"/>
+          <w:sz w:val="24"/>
+        </w:rPr>
+        <w:lastRenderedPageBreak/>
         <w:t xml:space="preserve">Após </w:t>
       </w:r>
       <w:r>
@@ -26518,7 +27324,7 @@
           <w:rFonts w:ascii="Times New Roman" w:hAnsi="Times New Roman"/>
           <w:sz w:val="24"/>
         </w:rPr>
-        <w:t>, conforme mostrado na Figura 36</w:t>
+        <w:t>, conforme mostrado na Figura 38</w:t>
       </w:r>
       <w:r>
         <w:rPr>
@@ -26562,7 +27368,7 @@
                     </pic:cNvPicPr>
                   </pic:nvPicPr>
                   <pic:blipFill>
-                    <a:blip r:embed="rId41">
+                    <a:blip r:embed="rId43">
                       <a:extLst>
                         <a:ext uri="{28A0092B-C50C-407E-A947-70E740481C1C}">
                           <a14:useLocalDpi xmlns:a14="http://schemas.microsoft.com/office/drawing/2010/main" val="0"/>
@@ -26628,7 +27434,7 @@
           <w:szCs w:val="16"/>
           <w:shd w:val="clear" w:color="auto" w:fill="FFFFFF"/>
         </w:rPr>
-        <w:t>6</w:t>
+        <w:t>8</w:t>
       </w:r>
       <w:r>
         <w:rPr>
@@ -26765,7 +27571,6 @@
           <w:rFonts w:ascii="Times New Roman" w:hAnsi="Times New Roman"/>
           <w:sz w:val="24"/>
         </w:rPr>
-        <w:lastRenderedPageBreak/>
         <w:t xml:space="preserve">A primeira ação a ser tomada em relação ao desenvolvimento do </w:t>
       </w:r>
       <w:r>
@@ -26839,7 +27644,7 @@
           <w:rFonts w:ascii="Times New Roman" w:hAnsi="Times New Roman"/>
           <w:sz w:val="24"/>
         </w:rPr>
-        <w:t>7</w:t>
+        <w:t>9</w:t>
       </w:r>
       <w:r>
         <w:rPr>
@@ -26930,7 +27735,7 @@
                     </pic:cNvPicPr>
                   </pic:nvPicPr>
                   <pic:blipFill>
-                    <a:blip r:embed="rId42">
+                    <a:blip r:embed="rId44">
                       <a:extLst>
                         <a:ext uri="{28A0092B-C50C-407E-A947-70E740481C1C}">
                           <a14:useLocalDpi xmlns:a14="http://schemas.microsoft.com/office/drawing/2010/main" val="0"/>
@@ -26996,7 +27801,7 @@
           <w:szCs w:val="16"/>
           <w:shd w:val="clear" w:color="auto" w:fill="FFFFFF"/>
         </w:rPr>
-        <w:t>7</w:t>
+        <w:t>9</w:t>
       </w:r>
       <w:r>
         <w:rPr>
@@ -27124,14 +27929,7 @@
           <w:sz w:val="24"/>
         </w:rPr>
         <w:tab/>
-        <w:t>A Figura 3</w:t>
-      </w:r>
-      <w:r>
-        <w:rPr>
-          <w:rFonts w:ascii="Times New Roman" w:hAnsi="Times New Roman"/>
-          <w:sz w:val="24"/>
-        </w:rPr>
-        <w:t>8</w:t>
+        <w:t>A Figura 40</w:t>
       </w:r>
       <w:r>
         <w:rPr>
@@ -27201,7 +27999,7 @@
                     </pic:cNvPicPr>
                   </pic:nvPicPr>
                   <pic:blipFill>
-                    <a:blip r:embed="rId43">
+                    <a:blip r:embed="rId45">
                       <a:extLst>
                         <a:ext uri="{28A0092B-C50C-407E-A947-70E740481C1C}">
                           <a14:useLocalDpi xmlns:a14="http://schemas.microsoft.com/office/drawing/2010/main" val="0"/>
@@ -27256,18 +28054,18 @@
           <w:szCs w:val="16"/>
           <w:shd w:val="clear" w:color="auto" w:fill="FFFFFF"/>
         </w:rPr>
-        <w:t>Figura 3</w:t>
-      </w:r>
-      <w:r>
-        <w:rPr>
-          <w:rFonts w:ascii="Times New Roman" w:hAnsi="Times New Roman"/>
-          <w:b/>
-          <w:color w:val="000000"/>
-          <w:sz w:val="16"/>
-          <w:szCs w:val="16"/>
-          <w:shd w:val="clear" w:color="auto" w:fill="FFFFFF"/>
-        </w:rPr>
-        <w:t>8</w:t>
+        <w:t xml:space="preserve">Figura </w:t>
+      </w:r>
+      <w:r>
+        <w:rPr>
+          <w:rFonts w:ascii="Times New Roman" w:hAnsi="Times New Roman"/>
+          <w:b/>
+          <w:color w:val="000000"/>
+          <w:sz w:val="16"/>
+          <w:szCs w:val="16"/>
+          <w:shd w:val="clear" w:color="auto" w:fill="FFFFFF"/>
+        </w:rPr>
+        <w:t>40</w:t>
       </w:r>
       <w:r>
         <w:rPr>
@@ -27828,7 +28626,6 @@
           <w:b/>
           <w:sz w:val="24"/>
         </w:rPr>
-        <w:lastRenderedPageBreak/>
         <w:t>Linha 24</w:t>
       </w:r>
       <w:r>
@@ -27917,7 +28714,7 @@
           <w:rFonts w:ascii="Times New Roman" w:hAnsi="Times New Roman"/>
           <w:sz w:val="24"/>
         </w:rPr>
-        <w:t xml:space="preserve"> método demonstrado na Figura 39</w:t>
+        <w:t xml:space="preserve"> método demonstrado na Figura 41</w:t>
       </w:r>
       <w:r>
         <w:rPr>
@@ -27973,7 +28770,7 @@
                     </pic:cNvPicPr>
                   </pic:nvPicPr>
                   <pic:blipFill>
-                    <a:blip r:embed="rId44">
+                    <a:blip r:embed="rId46">
                       <a:extLst>
                         <a:ext uri="{28A0092B-C50C-407E-A947-70E740481C1C}">
                           <a14:useLocalDpi xmlns:a14="http://schemas.microsoft.com/office/drawing/2010/main" val="0"/>
@@ -28028,7 +28825,7 @@
           <w:szCs w:val="16"/>
           <w:shd w:val="clear" w:color="auto" w:fill="FFFFFF"/>
         </w:rPr>
-        <w:t>Figura 39</w:t>
+        <w:t>Figura 41</w:t>
       </w:r>
       <w:r>
         <w:rPr>
@@ -28268,6 +29065,7 @@
           <w:b/>
           <w:sz w:val="24"/>
         </w:rPr>
+        <w:lastRenderedPageBreak/>
         <w:t>Linha 35</w:t>
       </w:r>
       <w:r>
@@ -28615,7 +29413,7 @@
           <w:rFonts w:ascii="Times New Roman" w:hAnsi="Times New Roman"/>
           <w:sz w:val="24"/>
         </w:rPr>
-        <w:t>40</w:t>
+        <w:t>42</w:t>
       </w:r>
       <w:r>
         <w:rPr>
@@ -28695,7 +29493,6 @@
           <w:sz w:val="24"/>
           <w:lang w:eastAsia="pt-BR"/>
         </w:rPr>
-        <w:lastRenderedPageBreak/>
         <w:drawing>
           <wp:inline distT="0" distB="0" distL="0" distR="0">
             <wp:extent cx="5400675" cy="2743200"/>
@@ -28714,7 +29511,7 @@
                     </pic:cNvPicPr>
                   </pic:nvPicPr>
                   <pic:blipFill>
-                    <a:blip r:embed="rId45">
+                    <a:blip r:embed="rId47">
                       <a:extLst>
                         <a:ext uri="{28A0092B-C50C-407E-A947-70E740481C1C}">
                           <a14:useLocalDpi xmlns:a14="http://schemas.microsoft.com/office/drawing/2010/main" val="0"/>
@@ -28769,7 +29566,18 @@
           <w:szCs w:val="16"/>
           <w:shd w:val="clear" w:color="auto" w:fill="FFFFFF"/>
         </w:rPr>
-        <w:t>Figura 40</w:t>
+        <w:t>Figura 4</w:t>
+      </w:r>
+      <w:r>
+        <w:rPr>
+          <w:rFonts w:ascii="Times New Roman" w:hAnsi="Times New Roman"/>
+          <w:b/>
+          <w:color w:val="000000"/>
+          <w:sz w:val="16"/>
+          <w:szCs w:val="16"/>
+          <w:shd w:val="clear" w:color="auto" w:fill="FFFFFF"/>
+        </w:rPr>
+        <w:t>2</w:t>
       </w:r>
       <w:r>
         <w:rPr>
@@ -29143,6 +29951,7 @@
           <w:b/>
           <w:sz w:val="24"/>
         </w:rPr>
+        <w:lastRenderedPageBreak/>
         <w:t>L</w:t>
       </w:r>
       <w:r>
@@ -29795,7 +30604,6 @@
           <w:b/>
           <w:sz w:val="24"/>
         </w:rPr>
-        <w:lastRenderedPageBreak/>
         <w:t>Linha 56</w:t>
       </w:r>
       <w:r>
@@ -29982,7 +30790,14 @@
           <w:rFonts w:ascii="Times New Roman" w:hAnsi="Times New Roman"/>
           <w:sz w:val="24"/>
         </w:rPr>
-        <w:t>41</w:t>
+        <w:t>4</w:t>
+      </w:r>
+      <w:r>
+        <w:rPr>
+          <w:rFonts w:ascii="Times New Roman" w:hAnsi="Times New Roman"/>
+          <w:sz w:val="24"/>
+        </w:rPr>
+        <w:t>3</w:t>
       </w:r>
       <w:r>
         <w:rPr>
@@ -30112,7 +30927,7 @@
                     </pic:cNvPicPr>
                   </pic:nvPicPr>
                   <pic:blipFill>
-                    <a:blip r:embed="rId46">
+                    <a:blip r:embed="rId48">
                       <a:extLst>
                         <a:ext uri="{28A0092B-C50C-407E-A947-70E740481C1C}">
                           <a14:useLocalDpi xmlns:a14="http://schemas.microsoft.com/office/drawing/2010/main" val="0"/>
@@ -30167,7 +30982,7 @@
           <w:szCs w:val="16"/>
           <w:shd w:val="clear" w:color="auto" w:fill="FFFFFF"/>
         </w:rPr>
-        <w:t>Figura 41</w:t>
+        <w:t>Figura 43</w:t>
       </w:r>
       <w:r>
         <w:rPr>
@@ -30298,7 +31113,15 @@
           <w:rFonts w:ascii="Times New Roman" w:hAnsi="Times New Roman"/>
           <w:sz w:val="24"/>
         </w:rPr>
-        <w:t xml:space="preserve">esponsável por transformar uma </w:t>
+        <w:t xml:space="preserve">esponsável por </w:t>
+      </w:r>
+      <w:r>
+        <w:rPr>
+          <w:rFonts w:ascii="Times New Roman" w:hAnsi="Times New Roman"/>
+          <w:sz w:val="24"/>
+        </w:rPr>
+        <w:lastRenderedPageBreak/>
+        <w:t xml:space="preserve">transformar uma </w:t>
       </w:r>
       <w:proofErr w:type="spellStart"/>
       <w:r>
@@ -30386,7 +31209,14 @@
           <w:rFonts w:ascii="Times New Roman" w:hAnsi="Times New Roman"/>
           <w:sz w:val="24"/>
         </w:rPr>
-        <w:t>As linhas da Figura 42</w:t>
+        <w:t>As linhas da Figura 4</w:t>
+      </w:r>
+      <w:r>
+        <w:rPr>
+          <w:rFonts w:ascii="Times New Roman" w:hAnsi="Times New Roman"/>
+          <w:sz w:val="24"/>
+        </w:rPr>
+        <w:t>4</w:t>
       </w:r>
       <w:r>
         <w:rPr>
@@ -30459,7 +31289,7 @@
                     </pic:cNvPicPr>
                   </pic:nvPicPr>
                   <pic:blipFill>
-                    <a:blip r:embed="rId47">
+                    <a:blip r:embed="rId49">
                       <a:extLst>
                         <a:ext uri="{28A0092B-C50C-407E-A947-70E740481C1C}">
                           <a14:useLocalDpi xmlns:a14="http://schemas.microsoft.com/office/drawing/2010/main" val="0"/>
@@ -30525,7 +31355,7 @@
           <w:szCs w:val="16"/>
           <w:shd w:val="clear" w:color="auto" w:fill="FFFFFF"/>
         </w:rPr>
-        <w:t>42</w:t>
+        <w:t>44</w:t>
       </w:r>
       <w:r>
         <w:rPr>
@@ -30664,7 +31494,7 @@
           <w:rFonts w:ascii="Times New Roman" w:hAnsi="Times New Roman"/>
           <w:sz w:val="24"/>
         </w:rPr>
-        <w:t>As linhas da Figura 43</w:t>
+        <w:t>As linhas da Figura 45</w:t>
       </w:r>
       <w:r>
         <w:rPr>
@@ -30718,7 +31548,7 @@
                     </pic:cNvPicPr>
                   </pic:nvPicPr>
                   <pic:blipFill>
-                    <a:blip r:embed="rId48">
+                    <a:blip r:embed="rId50">
                       <a:extLst>
                         <a:ext uri="{28A0092B-C50C-407E-A947-70E740481C1C}">
                           <a14:useLocalDpi xmlns:a14="http://schemas.microsoft.com/office/drawing/2010/main" val="0"/>
@@ -30773,620 +31603,631 @@
           <w:szCs w:val="16"/>
           <w:shd w:val="clear" w:color="auto" w:fill="FFFFFF"/>
         </w:rPr>
+        <w:t>Figura 4</w:t>
+      </w:r>
+      <w:r>
+        <w:rPr>
+          <w:rFonts w:ascii="Times New Roman" w:hAnsi="Times New Roman"/>
+          <w:b/>
+          <w:color w:val="000000"/>
+          <w:sz w:val="16"/>
+          <w:szCs w:val="16"/>
+          <w:shd w:val="clear" w:color="auto" w:fill="FFFFFF"/>
+        </w:rPr>
+        <w:t>5</w:t>
+      </w:r>
+      <w:r>
+        <w:rPr>
+          <w:rFonts w:ascii="Times New Roman" w:hAnsi="Times New Roman"/>
+          <w:b/>
+          <w:color w:val="000000"/>
+          <w:sz w:val="16"/>
+          <w:szCs w:val="16"/>
+          <w:shd w:val="clear" w:color="auto" w:fill="FFFFFF"/>
+        </w:rPr>
+        <w:t xml:space="preserve"> -</w:t>
+      </w:r>
+      <w:r>
+        <w:rPr>
+          <w:rFonts w:ascii="Times New Roman" w:hAnsi="Times New Roman"/>
+          <w:color w:val="000000"/>
+          <w:sz w:val="16"/>
+          <w:szCs w:val="16"/>
+          <w:shd w:val="clear" w:color="auto" w:fill="FFFFFF"/>
+        </w:rPr>
+        <w:t xml:space="preserve"> </w:t>
+      </w:r>
+      <w:r>
+        <w:rPr>
+          <w:rFonts w:ascii="Times New Roman" w:hAnsi="Times New Roman"/>
+          <w:color w:val="000000"/>
+          <w:sz w:val="16"/>
+          <w:szCs w:val="16"/>
+          <w:shd w:val="clear" w:color="auto" w:fill="FFFFFF"/>
+        </w:rPr>
+        <w:t xml:space="preserve">Atributos da classe </w:t>
+      </w:r>
+      <w:proofErr w:type="spellStart"/>
+      <w:proofErr w:type="gramStart"/>
+      <w:r>
+        <w:rPr>
+          <w:rFonts w:ascii="Times New Roman" w:hAnsi="Times New Roman"/>
+          <w:i/>
+          <w:color w:val="000000"/>
+          <w:sz w:val="16"/>
+          <w:szCs w:val="16"/>
+          <w:shd w:val="clear" w:color="auto" w:fill="FFFFFF"/>
+        </w:rPr>
+        <w:t>PolitistatusTwitterBolt</w:t>
+      </w:r>
+      <w:proofErr w:type="spellEnd"/>
+      <w:proofErr w:type="gramEnd"/>
+      <w:r>
+        <w:rPr>
+          <w:rFonts w:ascii="Times New Roman" w:hAnsi="Times New Roman"/>
+          <w:color w:val="000000"/>
+          <w:sz w:val="16"/>
+          <w:szCs w:val="16"/>
+          <w:shd w:val="clear" w:color="auto" w:fill="FFFFFF"/>
+        </w:rPr>
+        <w:t xml:space="preserve">. </w:t>
+      </w:r>
+      <w:r>
+        <w:rPr>
+          <w:rFonts w:ascii="Times New Roman" w:hAnsi="Times New Roman"/>
+          <w:b/>
+          <w:color w:val="000000"/>
+          <w:sz w:val="16"/>
+          <w:szCs w:val="16"/>
+          <w:shd w:val="clear" w:color="auto" w:fill="FFFFFF"/>
+        </w:rPr>
+        <w:t xml:space="preserve">Fonte: </w:t>
+      </w:r>
+      <w:r>
+        <w:rPr>
+          <w:rFonts w:ascii="Times New Roman" w:hAnsi="Times New Roman"/>
+          <w:color w:val="000000"/>
+          <w:sz w:val="16"/>
+          <w:szCs w:val="16"/>
+          <w:shd w:val="clear" w:color="auto" w:fill="FFFFFF"/>
+        </w:rPr>
+        <w:t>Elaborado pelos autores</w:t>
+      </w:r>
+      <w:r>
+        <w:rPr>
+          <w:rFonts w:ascii="Times New Roman" w:hAnsi="Times New Roman"/>
+          <w:color w:val="000000"/>
+          <w:sz w:val="16"/>
+          <w:szCs w:val="16"/>
+          <w:shd w:val="clear" w:color="auto" w:fill="FFFFFF"/>
+        </w:rPr>
+        <w:t>.</w:t>
+      </w:r>
+    </w:p>
+    <w:p>
+      <w:pPr>
+        <w:spacing w:after="0" w:line="360" w:lineRule="auto"/>
+        <w:jc w:val="both"/>
+        <w:rPr>
+          <w:rFonts w:ascii="Times New Roman" w:hAnsi="Times New Roman"/>
+          <w:sz w:val="24"/>
+        </w:rPr>
+      </w:pPr>
+    </w:p>
+    <w:p>
+      <w:pPr>
+        <w:spacing w:after="0" w:line="360" w:lineRule="auto"/>
+        <w:ind w:firstLine="708"/>
+        <w:jc w:val="both"/>
+        <w:rPr>
+          <w:rFonts w:ascii="Times New Roman" w:hAnsi="Times New Roman"/>
+          <w:sz w:val="24"/>
+        </w:rPr>
+      </w:pPr>
+      <w:r>
+        <w:rPr>
+          <w:rFonts w:ascii="Times New Roman" w:hAnsi="Times New Roman"/>
+          <w:sz w:val="24"/>
+        </w:rPr>
+        <w:t>As funções de cada linha são detalhadas abaixo:</w:t>
+      </w:r>
+    </w:p>
+    <w:p>
+      <w:pPr>
+        <w:spacing w:after="0" w:line="360" w:lineRule="auto"/>
+        <w:jc w:val="both"/>
+        <w:rPr>
+          <w:rFonts w:ascii="Times New Roman" w:hAnsi="Times New Roman"/>
+          <w:sz w:val="24"/>
+        </w:rPr>
+      </w:pPr>
+    </w:p>
+    <w:p>
+      <w:pPr>
+        <w:spacing w:after="0" w:line="360" w:lineRule="auto"/>
+        <w:jc w:val="both"/>
+        <w:rPr>
+          <w:rFonts w:ascii="Times New Roman" w:hAnsi="Times New Roman"/>
+          <w:sz w:val="24"/>
+        </w:rPr>
+      </w:pPr>
+      <w:r>
+        <w:rPr>
+          <w:rFonts w:ascii="Times New Roman" w:hAnsi="Times New Roman"/>
+          <w:b/>
+          <w:sz w:val="24"/>
+        </w:rPr>
+        <w:t>L</w:t>
+      </w:r>
+      <w:r>
+        <w:rPr>
+          <w:rFonts w:ascii="Times New Roman" w:hAnsi="Times New Roman"/>
+          <w:b/>
+          <w:sz w:val="24"/>
+        </w:rPr>
+        <w:t>inha 15</w:t>
+      </w:r>
+      <w:r>
+        <w:rPr>
+          <w:rFonts w:ascii="Times New Roman" w:hAnsi="Times New Roman"/>
+          <w:sz w:val="24"/>
+        </w:rPr>
+        <w:t xml:space="preserve"> </w:t>
+      </w:r>
+      <w:r>
+        <w:rPr>
+          <w:rFonts w:ascii="Times New Roman" w:hAnsi="Times New Roman"/>
+          <w:sz w:val="24"/>
+        </w:rPr>
+        <w:t>- I</w:t>
+      </w:r>
+      <w:r>
+        <w:rPr>
+          <w:rFonts w:ascii="Times New Roman" w:hAnsi="Times New Roman"/>
+          <w:sz w:val="24"/>
+        </w:rPr>
+        <w:t xml:space="preserve">nstancia </w:t>
+      </w:r>
+      <w:proofErr w:type="spellStart"/>
+      <w:proofErr w:type="gramStart"/>
+      <w:r>
+        <w:rPr>
+          <w:rFonts w:ascii="Times New Roman" w:hAnsi="Times New Roman"/>
+          <w:i/>
+          <w:sz w:val="24"/>
+        </w:rPr>
+        <w:t>PolitistatusTwitterBolt</w:t>
+      </w:r>
+      <w:proofErr w:type="spellEnd"/>
+      <w:proofErr w:type="gramEnd"/>
+      <w:r>
+        <w:rPr>
+          <w:rFonts w:ascii="Times New Roman" w:hAnsi="Times New Roman"/>
+          <w:sz w:val="24"/>
+        </w:rPr>
+        <w:t xml:space="preserve"> como </w:t>
+      </w:r>
+      <w:r>
+        <w:rPr>
+          <w:rFonts w:ascii="Times New Roman" w:hAnsi="Times New Roman"/>
+          <w:i/>
+          <w:sz w:val="24"/>
+        </w:rPr>
+        <w:t>final</w:t>
+      </w:r>
+      <w:r>
+        <w:rPr>
+          <w:rFonts w:ascii="Times New Roman" w:hAnsi="Times New Roman"/>
+          <w:sz w:val="24"/>
+        </w:rPr>
+        <w:t>;</w:t>
+      </w:r>
+    </w:p>
+    <w:p>
+      <w:pPr>
+        <w:spacing w:after="0" w:line="360" w:lineRule="auto"/>
+        <w:jc w:val="both"/>
+        <w:rPr>
+          <w:rFonts w:ascii="Times New Roman" w:hAnsi="Times New Roman"/>
+          <w:sz w:val="24"/>
+        </w:rPr>
+      </w:pPr>
+    </w:p>
+    <w:p>
+      <w:pPr>
+        <w:spacing w:after="0" w:line="360" w:lineRule="auto"/>
+        <w:jc w:val="both"/>
+        <w:rPr>
+          <w:rFonts w:ascii="Times New Roman" w:hAnsi="Times New Roman"/>
+          <w:sz w:val="24"/>
+        </w:rPr>
+      </w:pPr>
+      <w:r>
+        <w:rPr>
+          <w:rFonts w:ascii="Times New Roman" w:hAnsi="Times New Roman"/>
+          <w:b/>
+          <w:sz w:val="24"/>
+        </w:rPr>
+        <w:t>L</w:t>
+      </w:r>
+      <w:r>
+        <w:rPr>
+          <w:rFonts w:ascii="Times New Roman" w:hAnsi="Times New Roman"/>
+          <w:b/>
+          <w:sz w:val="24"/>
+        </w:rPr>
+        <w:t>inha 17</w:t>
+      </w:r>
+      <w:r>
+        <w:rPr>
+          <w:rFonts w:ascii="Times New Roman" w:hAnsi="Times New Roman"/>
+          <w:sz w:val="24"/>
+        </w:rPr>
+        <w:t xml:space="preserve"> - C</w:t>
+      </w:r>
+      <w:r>
+        <w:rPr>
+          <w:rFonts w:ascii="Times New Roman" w:hAnsi="Times New Roman"/>
+          <w:sz w:val="24"/>
+        </w:rPr>
+        <w:t xml:space="preserve">ria um </w:t>
+      </w:r>
+      <w:r>
+        <w:rPr>
+          <w:rFonts w:ascii="Times New Roman" w:hAnsi="Times New Roman"/>
+          <w:i/>
+          <w:sz w:val="24"/>
+        </w:rPr>
+        <w:t>vetor</w:t>
+      </w:r>
+      <w:r>
+        <w:rPr>
+          <w:rFonts w:ascii="Times New Roman" w:hAnsi="Times New Roman"/>
+          <w:sz w:val="24"/>
+        </w:rPr>
+        <w:t xml:space="preserve"> d</w:t>
+      </w:r>
+      <w:r>
+        <w:rPr>
+          <w:rFonts w:ascii="Times New Roman" w:hAnsi="Times New Roman"/>
+          <w:sz w:val="24"/>
+        </w:rPr>
+        <w:t>e</w:t>
+      </w:r>
+      <w:r>
+        <w:rPr>
+          <w:rFonts w:ascii="Times New Roman" w:hAnsi="Times New Roman"/>
+          <w:sz w:val="24"/>
+        </w:rPr>
+        <w:t xml:space="preserve"> </w:t>
+      </w:r>
+      <w:proofErr w:type="spellStart"/>
+      <w:r>
+        <w:rPr>
+          <w:rFonts w:ascii="Times New Roman" w:hAnsi="Times New Roman"/>
+          <w:i/>
+          <w:sz w:val="24"/>
+        </w:rPr>
+        <w:t>string</w:t>
+      </w:r>
+      <w:proofErr w:type="spellEnd"/>
+      <w:r>
+        <w:rPr>
+          <w:rFonts w:ascii="Times New Roman" w:hAnsi="Times New Roman"/>
+          <w:i/>
+          <w:sz w:val="24"/>
+        </w:rPr>
+        <w:t xml:space="preserve"> </w:t>
+      </w:r>
+      <w:r>
+        <w:rPr>
+          <w:rFonts w:ascii="Times New Roman" w:hAnsi="Times New Roman"/>
+          <w:sz w:val="24"/>
+        </w:rPr>
+        <w:t xml:space="preserve">com o nome de </w:t>
+      </w:r>
+      <w:proofErr w:type="spellStart"/>
+      <w:r>
+        <w:rPr>
+          <w:rFonts w:ascii="Times New Roman" w:hAnsi="Times New Roman"/>
+          <w:i/>
+          <w:sz w:val="24"/>
+        </w:rPr>
+        <w:t>keywords</w:t>
+      </w:r>
+      <w:proofErr w:type="spellEnd"/>
+      <w:r>
+        <w:rPr>
+          <w:rFonts w:ascii="Times New Roman" w:hAnsi="Times New Roman"/>
+          <w:sz w:val="24"/>
+        </w:rPr>
+        <w:t>;</w:t>
+      </w:r>
+    </w:p>
+    <w:p>
+      <w:pPr>
+        <w:spacing w:after="0" w:line="360" w:lineRule="auto"/>
+        <w:jc w:val="both"/>
+        <w:rPr>
+          <w:rFonts w:ascii="Times New Roman" w:hAnsi="Times New Roman"/>
+          <w:sz w:val="24"/>
+        </w:rPr>
+      </w:pPr>
+    </w:p>
+    <w:p>
+      <w:pPr>
+        <w:spacing w:after="0" w:line="360" w:lineRule="auto"/>
+        <w:jc w:val="both"/>
+        <w:rPr>
+          <w:rFonts w:ascii="Times New Roman" w:hAnsi="Times New Roman"/>
+          <w:sz w:val="24"/>
+        </w:rPr>
+      </w:pPr>
+      <w:r>
+        <w:rPr>
+          <w:rFonts w:ascii="Times New Roman" w:hAnsi="Times New Roman"/>
+          <w:b/>
+          <w:sz w:val="24"/>
+        </w:rPr>
+        <w:t>Linha 18</w:t>
+      </w:r>
+      <w:r>
+        <w:rPr>
+          <w:rFonts w:ascii="Times New Roman" w:hAnsi="Times New Roman"/>
+          <w:sz w:val="24"/>
+        </w:rPr>
+        <w:t xml:space="preserve"> - C</w:t>
+      </w:r>
+      <w:r>
+        <w:rPr>
+          <w:rFonts w:ascii="Times New Roman" w:hAnsi="Times New Roman"/>
+          <w:sz w:val="24"/>
+        </w:rPr>
+        <w:t xml:space="preserve">ria novo objeto do tipo </w:t>
+      </w:r>
+      <w:proofErr w:type="spellStart"/>
+      <w:proofErr w:type="gramStart"/>
+      <w:r>
+        <w:rPr>
+          <w:rFonts w:ascii="Times New Roman" w:hAnsi="Times New Roman"/>
+          <w:i/>
+          <w:sz w:val="24"/>
+        </w:rPr>
+        <w:t>B</w:t>
+      </w:r>
+      <w:r>
+        <w:rPr>
+          <w:rFonts w:ascii="Times New Roman" w:hAnsi="Times New Roman"/>
+          <w:i/>
+          <w:sz w:val="24"/>
+        </w:rPr>
+        <w:t>a</w:t>
+      </w:r>
+      <w:r>
+        <w:rPr>
+          <w:rFonts w:ascii="Times New Roman" w:hAnsi="Times New Roman"/>
+          <w:i/>
+          <w:sz w:val="24"/>
+        </w:rPr>
+        <w:t>sicDBObject</w:t>
+      </w:r>
+      <w:proofErr w:type="spellEnd"/>
+      <w:proofErr w:type="gramEnd"/>
+      <w:r>
+        <w:rPr>
+          <w:rFonts w:ascii="Times New Roman" w:hAnsi="Times New Roman"/>
+          <w:sz w:val="24"/>
+        </w:rPr>
+        <w:t xml:space="preserve"> com o nome </w:t>
+      </w:r>
+      <w:proofErr w:type="spellStart"/>
+      <w:r>
+        <w:rPr>
+          <w:rFonts w:ascii="Times New Roman" w:hAnsi="Times New Roman"/>
+          <w:i/>
+          <w:sz w:val="24"/>
+        </w:rPr>
+        <w:t>document</w:t>
+      </w:r>
+      <w:proofErr w:type="spellEnd"/>
+      <w:r>
+        <w:rPr>
+          <w:rFonts w:ascii="Times New Roman" w:hAnsi="Times New Roman"/>
+          <w:sz w:val="24"/>
+        </w:rPr>
+        <w:t>.</w:t>
+      </w:r>
+    </w:p>
+    <w:p>
+      <w:pPr>
+        <w:spacing w:after="0" w:line="360" w:lineRule="auto"/>
+        <w:jc w:val="both"/>
+        <w:rPr>
+          <w:rFonts w:ascii="Times New Roman" w:hAnsi="Times New Roman"/>
+          <w:sz w:val="24"/>
+        </w:rPr>
+      </w:pPr>
+    </w:p>
+    <w:p>
+      <w:pPr>
+        <w:spacing w:after="0" w:line="360" w:lineRule="auto"/>
+        <w:ind w:firstLine="708"/>
+        <w:jc w:val="both"/>
+        <w:rPr>
+          <w:rFonts w:ascii="Times New Roman" w:hAnsi="Times New Roman"/>
+          <w:sz w:val="24"/>
+        </w:rPr>
+      </w:pPr>
+      <w:r>
+        <w:rPr>
+          <w:rFonts w:ascii="Times New Roman" w:hAnsi="Times New Roman"/>
+          <w:sz w:val="24"/>
+        </w:rPr>
+        <w:t xml:space="preserve">O método da Figura </w:t>
+      </w:r>
+      <w:r>
+        <w:rPr>
+          <w:rFonts w:ascii="Times New Roman" w:hAnsi="Times New Roman"/>
+          <w:sz w:val="24"/>
+        </w:rPr>
+        <w:t>46</w:t>
+      </w:r>
+      <w:r>
+        <w:rPr>
+          <w:rFonts w:ascii="Times New Roman" w:hAnsi="Times New Roman"/>
+          <w:sz w:val="24"/>
+        </w:rPr>
+        <w:t xml:space="preserve"> executa a função primária da classe </w:t>
+      </w:r>
+      <w:proofErr w:type="spellStart"/>
+      <w:proofErr w:type="gramStart"/>
+      <w:r>
+        <w:rPr>
+          <w:rFonts w:ascii="Times New Roman" w:hAnsi="Times New Roman"/>
+          <w:i/>
+          <w:sz w:val="24"/>
+        </w:rPr>
+        <w:t>PolitistatusTwitterBolt</w:t>
+      </w:r>
+      <w:proofErr w:type="spellEnd"/>
+      <w:proofErr w:type="gramEnd"/>
+      <w:r>
+        <w:rPr>
+          <w:rFonts w:ascii="Times New Roman" w:hAnsi="Times New Roman"/>
+          <w:sz w:val="24"/>
+        </w:rPr>
+        <w:t xml:space="preserve">, separando os dados em </w:t>
+      </w:r>
+      <w:proofErr w:type="spellStart"/>
+      <w:r>
+        <w:rPr>
+          <w:rFonts w:ascii="Times New Roman" w:hAnsi="Times New Roman"/>
+          <w:i/>
+          <w:sz w:val="24"/>
+        </w:rPr>
+        <w:t>tweet_id</w:t>
+      </w:r>
+      <w:proofErr w:type="spellEnd"/>
+      <w:r>
+        <w:rPr>
+          <w:rFonts w:ascii="Times New Roman" w:hAnsi="Times New Roman"/>
+          <w:sz w:val="24"/>
+        </w:rPr>
+        <w:t xml:space="preserve">, </w:t>
+      </w:r>
+      <w:proofErr w:type="spellStart"/>
+      <w:r>
+        <w:rPr>
+          <w:rFonts w:ascii="Times New Roman" w:hAnsi="Times New Roman"/>
+          <w:i/>
+          <w:sz w:val="24"/>
+        </w:rPr>
+        <w:t>location</w:t>
+      </w:r>
+      <w:proofErr w:type="spellEnd"/>
+      <w:r>
+        <w:rPr>
+          <w:rFonts w:ascii="Times New Roman" w:hAnsi="Times New Roman"/>
+          <w:sz w:val="24"/>
+        </w:rPr>
+        <w:t xml:space="preserve">, </w:t>
+      </w:r>
+      <w:r>
+        <w:rPr>
+          <w:rFonts w:ascii="Times New Roman" w:hAnsi="Times New Roman"/>
+          <w:i/>
+          <w:sz w:val="24"/>
+        </w:rPr>
+        <w:t>date</w:t>
+      </w:r>
+      <w:r>
+        <w:rPr>
+          <w:rFonts w:ascii="Times New Roman" w:hAnsi="Times New Roman"/>
+          <w:sz w:val="24"/>
+        </w:rPr>
+        <w:t xml:space="preserve"> e </w:t>
+      </w:r>
+      <w:proofErr w:type="spellStart"/>
+      <w:r>
+        <w:rPr>
+          <w:rFonts w:ascii="Times New Roman" w:hAnsi="Times New Roman"/>
+          <w:i/>
+          <w:sz w:val="24"/>
+        </w:rPr>
+        <w:t>keyword</w:t>
+      </w:r>
+      <w:proofErr w:type="spellEnd"/>
+      <w:r>
+        <w:rPr>
+          <w:rFonts w:ascii="Times New Roman" w:hAnsi="Times New Roman"/>
+          <w:sz w:val="24"/>
+        </w:rPr>
+        <w:t xml:space="preserve">. Neste momento, é montado o objeto, posteriormente chamando o método </w:t>
+      </w:r>
+      <w:proofErr w:type="spellStart"/>
+      <w:proofErr w:type="gramStart"/>
+      <w:r>
+        <w:rPr>
+          <w:rFonts w:ascii="Times New Roman" w:hAnsi="Times New Roman"/>
+          <w:i/>
+          <w:sz w:val="24"/>
+        </w:rPr>
+        <w:t>saveInDB</w:t>
+      </w:r>
+      <w:proofErr w:type="spellEnd"/>
+      <w:proofErr w:type="gramEnd"/>
+      <w:r>
+        <w:rPr>
+          <w:rFonts w:ascii="Times New Roman" w:hAnsi="Times New Roman"/>
+          <w:sz w:val="24"/>
+        </w:rPr>
+        <w:t xml:space="preserve"> da classe </w:t>
+      </w:r>
+      <w:proofErr w:type="spellStart"/>
+      <w:r>
+        <w:rPr>
+          <w:rFonts w:ascii="Times New Roman" w:hAnsi="Times New Roman"/>
+          <w:i/>
+          <w:sz w:val="24"/>
+        </w:rPr>
+        <w:t>PolitistatusDatabase</w:t>
+      </w:r>
+      <w:proofErr w:type="spellEnd"/>
+      <w:r>
+        <w:rPr>
+          <w:rFonts w:ascii="Times New Roman" w:hAnsi="Times New Roman"/>
+          <w:sz w:val="24"/>
+        </w:rPr>
+        <w:t>.</w:t>
+      </w:r>
+    </w:p>
+    <w:p>
+      <w:pPr>
+        <w:spacing w:after="0" w:line="360" w:lineRule="auto"/>
+        <w:jc w:val="both"/>
+        <w:rPr>
+          <w:rFonts w:ascii="Times New Roman" w:hAnsi="Times New Roman"/>
+          <w:sz w:val="24"/>
+        </w:rPr>
+      </w:pPr>
+    </w:p>
+    <w:p>
+      <w:pPr>
+        <w:spacing w:after="0" w:line="360" w:lineRule="auto"/>
+        <w:jc w:val="both"/>
+        <w:rPr>
+          <w:rFonts w:ascii="Times New Roman" w:hAnsi="Times New Roman"/>
+          <w:sz w:val="24"/>
+        </w:rPr>
+      </w:pPr>
+      <w:r>
+        <w:rPr>
+          <w:rFonts w:ascii="Times New Roman" w:hAnsi="Times New Roman"/>
+          <w:noProof/>
+          <w:sz w:val="24"/>
+          <w:lang w:eastAsia="pt-BR"/>
+        </w:rPr>
         <w:lastRenderedPageBreak/>
-        <w:t>Figura 43</w:t>
-      </w:r>
-      <w:r>
-        <w:rPr>
-          <w:rFonts w:ascii="Times New Roman" w:hAnsi="Times New Roman"/>
-          <w:b/>
-          <w:color w:val="000000"/>
-          <w:sz w:val="16"/>
-          <w:szCs w:val="16"/>
-          <w:shd w:val="clear" w:color="auto" w:fill="FFFFFF"/>
-        </w:rPr>
-        <w:t xml:space="preserve"> -</w:t>
-      </w:r>
-      <w:r>
-        <w:rPr>
-          <w:rFonts w:ascii="Times New Roman" w:hAnsi="Times New Roman"/>
-          <w:color w:val="000000"/>
-          <w:sz w:val="16"/>
-          <w:szCs w:val="16"/>
-          <w:shd w:val="clear" w:color="auto" w:fill="FFFFFF"/>
-        </w:rPr>
-        <w:t xml:space="preserve"> </w:t>
-      </w:r>
-      <w:r>
-        <w:rPr>
-          <w:rFonts w:ascii="Times New Roman" w:hAnsi="Times New Roman"/>
-          <w:color w:val="000000"/>
-          <w:sz w:val="16"/>
-          <w:szCs w:val="16"/>
-          <w:shd w:val="clear" w:color="auto" w:fill="FFFFFF"/>
-        </w:rPr>
-        <w:t xml:space="preserve">Atributos da classe </w:t>
-      </w:r>
-      <w:proofErr w:type="spellStart"/>
-      <w:proofErr w:type="gramStart"/>
-      <w:r>
-        <w:rPr>
-          <w:rFonts w:ascii="Times New Roman" w:hAnsi="Times New Roman"/>
-          <w:i/>
-          <w:color w:val="000000"/>
-          <w:sz w:val="16"/>
-          <w:szCs w:val="16"/>
-          <w:shd w:val="clear" w:color="auto" w:fill="FFFFFF"/>
-        </w:rPr>
-        <w:t>PolitistatusTwitterBolt</w:t>
-      </w:r>
-      <w:proofErr w:type="spellEnd"/>
-      <w:proofErr w:type="gramEnd"/>
-      <w:r>
-        <w:rPr>
-          <w:rFonts w:ascii="Times New Roman" w:hAnsi="Times New Roman"/>
-          <w:color w:val="000000"/>
-          <w:sz w:val="16"/>
-          <w:szCs w:val="16"/>
-          <w:shd w:val="clear" w:color="auto" w:fill="FFFFFF"/>
-        </w:rPr>
-        <w:t xml:space="preserve">. </w:t>
-      </w:r>
-      <w:r>
-        <w:rPr>
-          <w:rFonts w:ascii="Times New Roman" w:hAnsi="Times New Roman"/>
-          <w:b/>
-          <w:color w:val="000000"/>
-          <w:sz w:val="16"/>
-          <w:szCs w:val="16"/>
-          <w:shd w:val="clear" w:color="auto" w:fill="FFFFFF"/>
-        </w:rPr>
-        <w:t xml:space="preserve">Fonte: </w:t>
-      </w:r>
-      <w:r>
-        <w:rPr>
-          <w:rFonts w:ascii="Times New Roman" w:hAnsi="Times New Roman"/>
-          <w:color w:val="000000"/>
-          <w:sz w:val="16"/>
-          <w:szCs w:val="16"/>
-          <w:shd w:val="clear" w:color="auto" w:fill="FFFFFF"/>
-        </w:rPr>
-        <w:t>Elaborado pelos autores</w:t>
-      </w:r>
-      <w:r>
-        <w:rPr>
-          <w:rFonts w:ascii="Times New Roman" w:hAnsi="Times New Roman"/>
-          <w:color w:val="000000"/>
-          <w:sz w:val="16"/>
-          <w:szCs w:val="16"/>
-          <w:shd w:val="clear" w:color="auto" w:fill="FFFFFF"/>
-        </w:rPr>
-        <w:t>.</w:t>
-      </w:r>
-    </w:p>
-    <w:p>
-      <w:pPr>
-        <w:spacing w:after="0" w:line="360" w:lineRule="auto"/>
-        <w:jc w:val="both"/>
-        <w:rPr>
-          <w:rFonts w:ascii="Times New Roman" w:hAnsi="Times New Roman"/>
-          <w:sz w:val="24"/>
-        </w:rPr>
-      </w:pPr>
-    </w:p>
-    <w:p>
-      <w:pPr>
-        <w:spacing w:after="0" w:line="360" w:lineRule="auto"/>
-        <w:ind w:firstLine="708"/>
-        <w:jc w:val="both"/>
-        <w:rPr>
-          <w:rFonts w:ascii="Times New Roman" w:hAnsi="Times New Roman"/>
-          <w:sz w:val="24"/>
-        </w:rPr>
-      </w:pPr>
-      <w:r>
-        <w:rPr>
-          <w:rFonts w:ascii="Times New Roman" w:hAnsi="Times New Roman"/>
-          <w:sz w:val="24"/>
-        </w:rPr>
-        <w:t>As funções de cada linha são detalhadas abaixo:</w:t>
-      </w:r>
-    </w:p>
-    <w:p>
-      <w:pPr>
-        <w:spacing w:after="0" w:line="360" w:lineRule="auto"/>
-        <w:jc w:val="both"/>
-        <w:rPr>
-          <w:rFonts w:ascii="Times New Roman" w:hAnsi="Times New Roman"/>
-          <w:sz w:val="24"/>
-        </w:rPr>
-      </w:pPr>
-    </w:p>
-    <w:p>
-      <w:pPr>
-        <w:spacing w:after="0" w:line="360" w:lineRule="auto"/>
-        <w:jc w:val="both"/>
-        <w:rPr>
-          <w:rFonts w:ascii="Times New Roman" w:hAnsi="Times New Roman"/>
-          <w:sz w:val="24"/>
-        </w:rPr>
-      </w:pPr>
-      <w:r>
-        <w:rPr>
-          <w:rFonts w:ascii="Times New Roman" w:hAnsi="Times New Roman"/>
-          <w:b/>
-          <w:sz w:val="24"/>
-        </w:rPr>
-        <w:t>L</w:t>
-      </w:r>
-      <w:r>
-        <w:rPr>
-          <w:rFonts w:ascii="Times New Roman" w:hAnsi="Times New Roman"/>
-          <w:b/>
-          <w:sz w:val="24"/>
-        </w:rPr>
-        <w:t>inha 15</w:t>
-      </w:r>
-      <w:r>
-        <w:rPr>
-          <w:rFonts w:ascii="Times New Roman" w:hAnsi="Times New Roman"/>
-          <w:sz w:val="24"/>
-        </w:rPr>
-        <w:t xml:space="preserve"> </w:t>
-      </w:r>
-      <w:r>
-        <w:rPr>
-          <w:rFonts w:ascii="Times New Roman" w:hAnsi="Times New Roman"/>
-          <w:sz w:val="24"/>
-        </w:rPr>
-        <w:t>- I</w:t>
-      </w:r>
-      <w:r>
-        <w:rPr>
-          <w:rFonts w:ascii="Times New Roman" w:hAnsi="Times New Roman"/>
-          <w:sz w:val="24"/>
-        </w:rPr>
-        <w:t xml:space="preserve">nstancia </w:t>
-      </w:r>
-      <w:proofErr w:type="spellStart"/>
-      <w:proofErr w:type="gramStart"/>
-      <w:r>
-        <w:rPr>
-          <w:rFonts w:ascii="Times New Roman" w:hAnsi="Times New Roman"/>
-          <w:i/>
-          <w:sz w:val="24"/>
-        </w:rPr>
-        <w:t>PolitistatusTwitterBolt</w:t>
-      </w:r>
-      <w:proofErr w:type="spellEnd"/>
-      <w:proofErr w:type="gramEnd"/>
-      <w:r>
-        <w:rPr>
-          <w:rFonts w:ascii="Times New Roman" w:hAnsi="Times New Roman"/>
-          <w:sz w:val="24"/>
-        </w:rPr>
-        <w:t xml:space="preserve"> como </w:t>
-      </w:r>
-      <w:r>
-        <w:rPr>
-          <w:rFonts w:ascii="Times New Roman" w:hAnsi="Times New Roman"/>
-          <w:i/>
-          <w:sz w:val="24"/>
-        </w:rPr>
-        <w:t>final</w:t>
-      </w:r>
-      <w:r>
-        <w:rPr>
-          <w:rFonts w:ascii="Times New Roman" w:hAnsi="Times New Roman"/>
-          <w:sz w:val="24"/>
-        </w:rPr>
-        <w:t>;</w:t>
-      </w:r>
-    </w:p>
-    <w:p>
-      <w:pPr>
-        <w:spacing w:after="0" w:line="360" w:lineRule="auto"/>
-        <w:jc w:val="both"/>
-        <w:rPr>
-          <w:rFonts w:ascii="Times New Roman" w:hAnsi="Times New Roman"/>
-          <w:sz w:val="24"/>
-        </w:rPr>
-      </w:pPr>
-    </w:p>
-    <w:p>
-      <w:pPr>
-        <w:spacing w:after="0" w:line="360" w:lineRule="auto"/>
-        <w:jc w:val="both"/>
-        <w:rPr>
-          <w:rFonts w:ascii="Times New Roman" w:hAnsi="Times New Roman"/>
-          <w:sz w:val="24"/>
-        </w:rPr>
-      </w:pPr>
-      <w:r>
-        <w:rPr>
-          <w:rFonts w:ascii="Times New Roman" w:hAnsi="Times New Roman"/>
-          <w:b/>
-          <w:sz w:val="24"/>
-        </w:rPr>
-        <w:t>L</w:t>
-      </w:r>
-      <w:r>
-        <w:rPr>
-          <w:rFonts w:ascii="Times New Roman" w:hAnsi="Times New Roman"/>
-          <w:b/>
-          <w:sz w:val="24"/>
-        </w:rPr>
-        <w:t>inha 17</w:t>
-      </w:r>
-      <w:r>
-        <w:rPr>
-          <w:rFonts w:ascii="Times New Roman" w:hAnsi="Times New Roman"/>
-          <w:sz w:val="24"/>
-        </w:rPr>
-        <w:t xml:space="preserve"> - C</w:t>
-      </w:r>
-      <w:r>
-        <w:rPr>
-          <w:rFonts w:ascii="Times New Roman" w:hAnsi="Times New Roman"/>
-          <w:sz w:val="24"/>
-        </w:rPr>
-        <w:t xml:space="preserve">ria um </w:t>
-      </w:r>
-      <w:r>
-        <w:rPr>
-          <w:rFonts w:ascii="Times New Roman" w:hAnsi="Times New Roman"/>
-          <w:i/>
-          <w:sz w:val="24"/>
-        </w:rPr>
-        <w:t>vetor</w:t>
-      </w:r>
-      <w:r>
-        <w:rPr>
-          <w:rFonts w:ascii="Times New Roman" w:hAnsi="Times New Roman"/>
-          <w:sz w:val="24"/>
-        </w:rPr>
-        <w:t xml:space="preserve"> d</w:t>
-      </w:r>
-      <w:r>
-        <w:rPr>
-          <w:rFonts w:ascii="Times New Roman" w:hAnsi="Times New Roman"/>
-          <w:sz w:val="24"/>
-        </w:rPr>
-        <w:t>e</w:t>
-      </w:r>
-      <w:r>
-        <w:rPr>
-          <w:rFonts w:ascii="Times New Roman" w:hAnsi="Times New Roman"/>
-          <w:sz w:val="24"/>
-        </w:rPr>
-        <w:t xml:space="preserve"> </w:t>
-      </w:r>
-      <w:proofErr w:type="spellStart"/>
-      <w:r>
-        <w:rPr>
-          <w:rFonts w:ascii="Times New Roman" w:hAnsi="Times New Roman"/>
-          <w:i/>
-          <w:sz w:val="24"/>
-        </w:rPr>
-        <w:t>string</w:t>
-      </w:r>
-      <w:proofErr w:type="spellEnd"/>
-      <w:r>
-        <w:rPr>
-          <w:rFonts w:ascii="Times New Roman" w:hAnsi="Times New Roman"/>
-          <w:i/>
-          <w:sz w:val="24"/>
-        </w:rPr>
-        <w:t xml:space="preserve"> </w:t>
-      </w:r>
-      <w:r>
-        <w:rPr>
-          <w:rFonts w:ascii="Times New Roman" w:hAnsi="Times New Roman"/>
-          <w:sz w:val="24"/>
-        </w:rPr>
-        <w:t xml:space="preserve">com o nome de </w:t>
-      </w:r>
-      <w:proofErr w:type="spellStart"/>
-      <w:r>
-        <w:rPr>
-          <w:rFonts w:ascii="Times New Roman" w:hAnsi="Times New Roman"/>
-          <w:i/>
-          <w:sz w:val="24"/>
-        </w:rPr>
-        <w:t>keywords</w:t>
-      </w:r>
-      <w:proofErr w:type="spellEnd"/>
-      <w:r>
-        <w:rPr>
-          <w:rFonts w:ascii="Times New Roman" w:hAnsi="Times New Roman"/>
-          <w:sz w:val="24"/>
-        </w:rPr>
-        <w:t>;</w:t>
-      </w:r>
-    </w:p>
-    <w:p>
-      <w:pPr>
-        <w:spacing w:after="0" w:line="360" w:lineRule="auto"/>
-        <w:jc w:val="both"/>
-        <w:rPr>
-          <w:rFonts w:ascii="Times New Roman" w:hAnsi="Times New Roman"/>
-          <w:sz w:val="24"/>
-        </w:rPr>
-      </w:pPr>
-    </w:p>
-    <w:p>
-      <w:pPr>
-        <w:spacing w:after="0" w:line="360" w:lineRule="auto"/>
-        <w:jc w:val="both"/>
-        <w:rPr>
-          <w:rFonts w:ascii="Times New Roman" w:hAnsi="Times New Roman"/>
-          <w:sz w:val="24"/>
-        </w:rPr>
-      </w:pPr>
-      <w:r>
-        <w:rPr>
-          <w:rFonts w:ascii="Times New Roman" w:hAnsi="Times New Roman"/>
-          <w:b/>
-          <w:sz w:val="24"/>
-        </w:rPr>
-        <w:t>Linha 18</w:t>
-      </w:r>
-      <w:r>
-        <w:rPr>
-          <w:rFonts w:ascii="Times New Roman" w:hAnsi="Times New Roman"/>
-          <w:sz w:val="24"/>
-        </w:rPr>
-        <w:t xml:space="preserve"> - C</w:t>
-      </w:r>
-      <w:r>
-        <w:rPr>
-          <w:rFonts w:ascii="Times New Roman" w:hAnsi="Times New Roman"/>
-          <w:sz w:val="24"/>
-        </w:rPr>
-        <w:t xml:space="preserve">ria novo objeto do tipo </w:t>
-      </w:r>
-      <w:proofErr w:type="spellStart"/>
-      <w:proofErr w:type="gramStart"/>
-      <w:r>
-        <w:rPr>
-          <w:rFonts w:ascii="Times New Roman" w:hAnsi="Times New Roman"/>
-          <w:i/>
-          <w:sz w:val="24"/>
-        </w:rPr>
-        <w:t>B</w:t>
-      </w:r>
-      <w:r>
-        <w:rPr>
-          <w:rFonts w:ascii="Times New Roman" w:hAnsi="Times New Roman"/>
-          <w:i/>
-          <w:sz w:val="24"/>
-        </w:rPr>
-        <w:t>a</w:t>
-      </w:r>
-      <w:r>
-        <w:rPr>
-          <w:rFonts w:ascii="Times New Roman" w:hAnsi="Times New Roman"/>
-          <w:i/>
-          <w:sz w:val="24"/>
-        </w:rPr>
-        <w:t>sicDBObject</w:t>
-      </w:r>
-      <w:proofErr w:type="spellEnd"/>
-      <w:proofErr w:type="gramEnd"/>
-      <w:r>
-        <w:rPr>
-          <w:rFonts w:ascii="Times New Roman" w:hAnsi="Times New Roman"/>
-          <w:sz w:val="24"/>
-        </w:rPr>
-        <w:t xml:space="preserve"> com o nome </w:t>
-      </w:r>
-      <w:proofErr w:type="spellStart"/>
-      <w:r>
-        <w:rPr>
-          <w:rFonts w:ascii="Times New Roman" w:hAnsi="Times New Roman"/>
-          <w:i/>
-          <w:sz w:val="24"/>
-        </w:rPr>
-        <w:t>document</w:t>
-      </w:r>
-      <w:proofErr w:type="spellEnd"/>
-      <w:r>
-        <w:rPr>
-          <w:rFonts w:ascii="Times New Roman" w:hAnsi="Times New Roman"/>
-          <w:sz w:val="24"/>
-        </w:rPr>
-        <w:t>.</w:t>
-      </w:r>
-    </w:p>
-    <w:p>
-      <w:pPr>
-        <w:spacing w:after="0" w:line="360" w:lineRule="auto"/>
-        <w:jc w:val="both"/>
-        <w:rPr>
-          <w:rFonts w:ascii="Times New Roman" w:hAnsi="Times New Roman"/>
-          <w:sz w:val="24"/>
-        </w:rPr>
-      </w:pPr>
-    </w:p>
-    <w:p>
-      <w:pPr>
-        <w:spacing w:after="0" w:line="360" w:lineRule="auto"/>
-        <w:ind w:firstLine="708"/>
-        <w:jc w:val="both"/>
-        <w:rPr>
-          <w:rFonts w:ascii="Times New Roman" w:hAnsi="Times New Roman"/>
-          <w:sz w:val="24"/>
-        </w:rPr>
-      </w:pPr>
-      <w:r>
-        <w:rPr>
-          <w:rFonts w:ascii="Times New Roman" w:hAnsi="Times New Roman"/>
-          <w:sz w:val="24"/>
-        </w:rPr>
-        <w:t xml:space="preserve">O método da Figura </w:t>
-      </w:r>
-      <w:r>
-        <w:rPr>
-          <w:rFonts w:ascii="Times New Roman" w:hAnsi="Times New Roman"/>
-          <w:sz w:val="24"/>
-        </w:rPr>
-        <w:t>44</w:t>
-      </w:r>
-      <w:r>
-        <w:rPr>
-          <w:rFonts w:ascii="Times New Roman" w:hAnsi="Times New Roman"/>
-          <w:sz w:val="24"/>
-        </w:rPr>
-        <w:t xml:space="preserve"> executa a função primária da classe </w:t>
-      </w:r>
-      <w:proofErr w:type="spellStart"/>
-      <w:proofErr w:type="gramStart"/>
-      <w:r>
-        <w:rPr>
-          <w:rFonts w:ascii="Times New Roman" w:hAnsi="Times New Roman"/>
-          <w:i/>
-          <w:sz w:val="24"/>
-        </w:rPr>
-        <w:t>PolitistatusTwitterBolt</w:t>
-      </w:r>
-      <w:proofErr w:type="spellEnd"/>
-      <w:proofErr w:type="gramEnd"/>
-      <w:r>
-        <w:rPr>
-          <w:rFonts w:ascii="Times New Roman" w:hAnsi="Times New Roman"/>
-          <w:sz w:val="24"/>
-        </w:rPr>
-        <w:t xml:space="preserve">, separando os dados em </w:t>
-      </w:r>
-      <w:proofErr w:type="spellStart"/>
-      <w:r>
-        <w:rPr>
-          <w:rFonts w:ascii="Times New Roman" w:hAnsi="Times New Roman"/>
-          <w:i/>
-          <w:sz w:val="24"/>
-        </w:rPr>
-        <w:t>tweet_id</w:t>
-      </w:r>
-      <w:proofErr w:type="spellEnd"/>
-      <w:r>
-        <w:rPr>
-          <w:rFonts w:ascii="Times New Roman" w:hAnsi="Times New Roman"/>
-          <w:sz w:val="24"/>
-        </w:rPr>
-        <w:t xml:space="preserve">, </w:t>
-      </w:r>
-      <w:proofErr w:type="spellStart"/>
-      <w:r>
-        <w:rPr>
-          <w:rFonts w:ascii="Times New Roman" w:hAnsi="Times New Roman"/>
-          <w:i/>
-          <w:sz w:val="24"/>
-        </w:rPr>
-        <w:t>location</w:t>
-      </w:r>
-      <w:proofErr w:type="spellEnd"/>
-      <w:r>
-        <w:rPr>
-          <w:rFonts w:ascii="Times New Roman" w:hAnsi="Times New Roman"/>
-          <w:sz w:val="24"/>
-        </w:rPr>
-        <w:t xml:space="preserve">, </w:t>
-      </w:r>
-      <w:r>
-        <w:rPr>
-          <w:rFonts w:ascii="Times New Roman" w:hAnsi="Times New Roman"/>
-          <w:i/>
-          <w:sz w:val="24"/>
-        </w:rPr>
-        <w:t>date</w:t>
-      </w:r>
-      <w:r>
-        <w:rPr>
-          <w:rFonts w:ascii="Times New Roman" w:hAnsi="Times New Roman"/>
-          <w:sz w:val="24"/>
-        </w:rPr>
-        <w:t xml:space="preserve"> e </w:t>
-      </w:r>
-      <w:proofErr w:type="spellStart"/>
-      <w:r>
-        <w:rPr>
-          <w:rFonts w:ascii="Times New Roman" w:hAnsi="Times New Roman"/>
-          <w:i/>
-          <w:sz w:val="24"/>
-        </w:rPr>
-        <w:t>keyword</w:t>
-      </w:r>
-      <w:proofErr w:type="spellEnd"/>
-      <w:r>
-        <w:rPr>
-          <w:rFonts w:ascii="Times New Roman" w:hAnsi="Times New Roman"/>
-          <w:sz w:val="24"/>
-        </w:rPr>
-        <w:t xml:space="preserve">. Neste momento, é montado o objeto, posteriormente chamando o método </w:t>
-      </w:r>
-      <w:proofErr w:type="spellStart"/>
-      <w:proofErr w:type="gramStart"/>
-      <w:r>
-        <w:rPr>
-          <w:rFonts w:ascii="Times New Roman" w:hAnsi="Times New Roman"/>
-          <w:i/>
-          <w:sz w:val="24"/>
-        </w:rPr>
-        <w:t>saveInDB</w:t>
-      </w:r>
-      <w:proofErr w:type="spellEnd"/>
-      <w:proofErr w:type="gramEnd"/>
-      <w:r>
-        <w:rPr>
-          <w:rFonts w:ascii="Times New Roman" w:hAnsi="Times New Roman"/>
-          <w:sz w:val="24"/>
-        </w:rPr>
-        <w:t xml:space="preserve"> da classe </w:t>
-      </w:r>
-      <w:proofErr w:type="spellStart"/>
-      <w:r>
-        <w:rPr>
-          <w:rFonts w:ascii="Times New Roman" w:hAnsi="Times New Roman"/>
-          <w:i/>
-          <w:sz w:val="24"/>
-        </w:rPr>
-        <w:t>PolitistatusDatabase</w:t>
-      </w:r>
-      <w:proofErr w:type="spellEnd"/>
-      <w:r>
-        <w:rPr>
-          <w:rFonts w:ascii="Times New Roman" w:hAnsi="Times New Roman"/>
-          <w:sz w:val="24"/>
-        </w:rPr>
-        <w:t>.</w:t>
-      </w:r>
-    </w:p>
-    <w:p>
-      <w:pPr>
-        <w:spacing w:after="0" w:line="360" w:lineRule="auto"/>
-        <w:jc w:val="both"/>
-        <w:rPr>
-          <w:rFonts w:ascii="Times New Roman" w:hAnsi="Times New Roman"/>
-          <w:sz w:val="24"/>
-        </w:rPr>
-      </w:pPr>
-    </w:p>
-    <w:p>
-      <w:pPr>
-        <w:spacing w:after="0" w:line="360" w:lineRule="auto"/>
-        <w:jc w:val="both"/>
-        <w:rPr>
-          <w:rFonts w:ascii="Times New Roman" w:hAnsi="Times New Roman"/>
-          <w:sz w:val="24"/>
-        </w:rPr>
-      </w:pPr>
-      <w:r>
-        <w:rPr>
-          <w:rFonts w:ascii="Times New Roman" w:hAnsi="Times New Roman"/>
-          <w:noProof/>
-          <w:sz w:val="24"/>
-          <w:lang w:eastAsia="pt-BR"/>
-        </w:rPr>
         <w:drawing>
           <wp:inline distT="0" distB="0" distL="0" distR="0">
             <wp:extent cx="5391150" cy="2019300"/>
@@ -31405,7 +32246,7 @@
                     </pic:cNvPicPr>
                   </pic:nvPicPr>
                   <pic:blipFill>
-                    <a:blip r:embed="rId49">
+                    <a:blip r:embed="rId51">
                       <a:extLst>
                         <a:ext uri="{28A0092B-C50C-407E-A947-70E740481C1C}">
                           <a14:useLocalDpi xmlns:a14="http://schemas.microsoft.com/office/drawing/2010/main" val="0"/>
@@ -31471,7 +32312,18 @@
           <w:szCs w:val="16"/>
           <w:shd w:val="clear" w:color="auto" w:fill="FFFFFF"/>
         </w:rPr>
-        <w:t>44</w:t>
+        <w:t>4</w:t>
+      </w:r>
+      <w:r>
+        <w:rPr>
+          <w:rFonts w:ascii="Times New Roman" w:hAnsi="Times New Roman"/>
+          <w:b/>
+          <w:color w:val="000000"/>
+          <w:sz w:val="16"/>
+          <w:szCs w:val="16"/>
+          <w:shd w:val="clear" w:color="auto" w:fill="FFFFFF"/>
+        </w:rPr>
+        <w:t>6</w:t>
       </w:r>
       <w:r>
         <w:rPr>
@@ -31686,7 +32538,14 @@
           <w:rFonts w:ascii="Times New Roman" w:hAnsi="Times New Roman"/>
           <w:sz w:val="24"/>
         </w:rPr>
-        <w:t>45</w:t>
+        <w:t>4</w:t>
+      </w:r>
+      <w:r>
+        <w:rPr>
+          <w:rFonts w:ascii="Times New Roman" w:hAnsi="Times New Roman"/>
+          <w:sz w:val="24"/>
+        </w:rPr>
+        <w:t>7</w:t>
       </w:r>
       <w:r>
         <w:rPr>
@@ -31722,7 +32581,6 @@
           <w:sz w:val="24"/>
           <w:lang w:eastAsia="pt-BR"/>
         </w:rPr>
-        <w:lastRenderedPageBreak/>
         <w:drawing>
           <wp:inline distT="0" distB="0" distL="0" distR="0">
             <wp:extent cx="5324475" cy="1952625"/>
@@ -31741,7 +32599,7 @@
                     </pic:cNvPicPr>
                   </pic:nvPicPr>
                   <pic:blipFill>
-                    <a:blip r:embed="rId50">
+                    <a:blip r:embed="rId52">
                       <a:extLst>
                         <a:ext uri="{28A0092B-C50C-407E-A947-70E740481C1C}">
                           <a14:useLocalDpi xmlns:a14="http://schemas.microsoft.com/office/drawing/2010/main" val="0"/>
@@ -31796,7 +32654,18 @@
           <w:szCs w:val="16"/>
           <w:shd w:val="clear" w:color="auto" w:fill="FFFFFF"/>
         </w:rPr>
-        <w:t>Figura 45</w:t>
+        <w:t>Figura 4</w:t>
+      </w:r>
+      <w:r>
+        <w:rPr>
+          <w:rFonts w:ascii="Times New Roman" w:hAnsi="Times New Roman"/>
+          <w:b/>
+          <w:color w:val="000000"/>
+          <w:sz w:val="16"/>
+          <w:szCs w:val="16"/>
+          <w:shd w:val="clear" w:color="auto" w:fill="FFFFFF"/>
+        </w:rPr>
+        <w:t>7</w:t>
       </w:r>
       <w:r>
         <w:rPr>
@@ -32030,7 +32899,7 @@
           <w:rFonts w:ascii="Times New Roman" w:hAnsi="Times New Roman"/>
           <w:sz w:val="24"/>
         </w:rPr>
-        <w:t>da Figura 46</w:t>
+        <w:t>da Figura 48</w:t>
       </w:r>
       <w:r>
         <w:rPr>
@@ -32103,6 +32972,7 @@
           <w:sz w:val="24"/>
           <w:lang w:eastAsia="pt-BR"/>
         </w:rPr>
+        <w:lastRenderedPageBreak/>
         <w:drawing>
           <wp:inline distT="0" distB="0" distL="0" distR="0">
             <wp:extent cx="4391025" cy="3438525"/>
@@ -32121,7 +32991,7 @@
                     </pic:cNvPicPr>
                   </pic:nvPicPr>
                   <pic:blipFill>
-                    <a:blip r:embed="rId51">
+                    <a:blip r:embed="rId53">
                       <a:extLst>
                         <a:ext uri="{28A0092B-C50C-407E-A947-70E740481C1C}">
                           <a14:useLocalDpi xmlns:a14="http://schemas.microsoft.com/office/drawing/2010/main" val="0"/>
@@ -32187,7 +33057,7 @@
           <w:szCs w:val="16"/>
           <w:shd w:val="clear" w:color="auto" w:fill="FFFFFF"/>
         </w:rPr>
-        <w:t>6</w:t>
+        <w:t>8</w:t>
       </w:r>
       <w:r>
         <w:rPr>
@@ -32319,7 +33189,14 @@
           <w:rFonts w:ascii="Times New Roman" w:hAnsi="Times New Roman"/>
           <w:sz w:val="24"/>
         </w:rPr>
-        <w:t>de código da Figura 47</w:t>
+        <w:t>de código da Figura 4</w:t>
+      </w:r>
+      <w:r>
+        <w:rPr>
+          <w:rFonts w:ascii="Times New Roman" w:hAnsi="Times New Roman"/>
+          <w:sz w:val="24"/>
+        </w:rPr>
+        <w:t>9</w:t>
       </w:r>
       <w:r>
         <w:rPr>
@@ -32355,7 +33232,6 @@
           <w:sz w:val="24"/>
           <w:lang w:eastAsia="pt-BR"/>
         </w:rPr>
-        <w:lastRenderedPageBreak/>
         <w:drawing>
           <wp:inline distT="0" distB="0" distL="0" distR="0">
             <wp:extent cx="3933825" cy="1323975"/>
@@ -32374,7 +33250,7 @@
                     </pic:cNvPicPr>
                   </pic:nvPicPr>
                   <pic:blipFill>
-                    <a:blip r:embed="rId52">
+                    <a:blip r:embed="rId54">
                       <a:extLst>
                         <a:ext uri="{28A0092B-C50C-407E-A947-70E740481C1C}">
                           <a14:useLocalDpi xmlns:a14="http://schemas.microsoft.com/office/drawing/2010/main" val="0"/>
@@ -32440,7 +33316,7 @@
           <w:szCs w:val="16"/>
           <w:shd w:val="clear" w:color="auto" w:fill="FFFFFF"/>
         </w:rPr>
-        <w:t>7</w:t>
+        <w:t>9</w:t>
       </w:r>
       <w:r>
         <w:rPr>
@@ -32848,6 +33724,7 @@
           <w:b/>
           <w:sz w:val="24"/>
         </w:rPr>
+        <w:lastRenderedPageBreak/>
         <w:t>L</w:t>
       </w:r>
       <w:r>
@@ -33248,7 +34125,7 @@
           <w:rFonts w:ascii="Times New Roman" w:hAnsi="Times New Roman"/>
           <w:sz w:val="24"/>
         </w:rPr>
-        <w:t>A Figura 48</w:t>
+        <w:t>A Figura 50</w:t>
       </w:r>
       <w:r>
         <w:rPr>
@@ -33321,7 +34198,7 @@
                     </pic:cNvPicPr>
                   </pic:nvPicPr>
                   <pic:blipFill>
-                    <a:blip r:embed="rId53">
+                    <a:blip r:embed="rId55">
                       <a:extLst>
                         <a:ext uri="{28A0092B-C50C-407E-A947-70E740481C1C}">
                           <a14:useLocalDpi xmlns:a14="http://schemas.microsoft.com/office/drawing/2010/main" val="0"/>
@@ -33376,18 +34253,7 @@
           <w:szCs w:val="16"/>
           <w:shd w:val="clear" w:color="auto" w:fill="FFFFFF"/>
         </w:rPr>
-        <w:t>Figura 4</w:t>
-      </w:r>
-      <w:r>
-        <w:rPr>
-          <w:rFonts w:ascii="Times New Roman" w:hAnsi="Times New Roman"/>
-          <w:b/>
-          <w:color w:val="000000"/>
-          <w:sz w:val="16"/>
-          <w:szCs w:val="16"/>
-          <w:shd w:val="clear" w:color="auto" w:fill="FFFFFF"/>
-        </w:rPr>
-        <w:t>8</w:t>
+        <w:t>Figura 50</w:t>
       </w:r>
       <w:r>
         <w:rPr>
@@ -33490,14 +34356,14 @@
           <w:rFonts w:ascii="Times New Roman" w:hAnsi="Times New Roman"/>
           <w:sz w:val="24"/>
         </w:rPr>
-        <w:t>A Figura 4</w:t>
-      </w:r>
-      <w:r>
-        <w:rPr>
-          <w:rFonts w:ascii="Times New Roman" w:hAnsi="Times New Roman"/>
-          <w:sz w:val="24"/>
-        </w:rPr>
-        <w:t>9</w:t>
+        <w:t xml:space="preserve">A Figura </w:t>
+      </w:r>
+      <w:r>
+        <w:rPr>
+          <w:rFonts w:ascii="Times New Roman" w:hAnsi="Times New Roman"/>
+          <w:sz w:val="24"/>
+        </w:rPr>
+        <w:t>51</w:t>
       </w:r>
       <w:r>
         <w:rPr>
@@ -33602,6 +34468,7 @@
           <w:sz w:val="24"/>
           <w:lang w:eastAsia="pt-BR"/>
         </w:rPr>
+        <w:lastRenderedPageBreak/>
         <w:drawing>
           <wp:inline distT="0" distB="0" distL="0" distR="0">
             <wp:extent cx="5391150" cy="5486400"/>
@@ -33620,7 +34487,7 @@
                     </pic:cNvPicPr>
                   </pic:nvPicPr>
                   <pic:blipFill>
-                    <a:blip r:embed="rId54">
+                    <a:blip r:embed="rId56">
                       <a:extLst>
                         <a:ext uri="{28A0092B-C50C-407E-A947-70E740481C1C}">
                           <a14:useLocalDpi xmlns:a14="http://schemas.microsoft.com/office/drawing/2010/main" val="0"/>
@@ -33686,18 +34553,7 @@
           <w:szCs w:val="16"/>
           <w:shd w:val="clear" w:color="auto" w:fill="FFFFFF"/>
         </w:rPr>
-        <w:t>4</w:t>
-      </w:r>
-      <w:r>
-        <w:rPr>
-          <w:rFonts w:ascii="Times New Roman" w:hAnsi="Times New Roman"/>
-          <w:b/>
-          <w:color w:val="000000"/>
-          <w:sz w:val="16"/>
-          <w:szCs w:val="16"/>
-          <w:shd w:val="clear" w:color="auto" w:fill="FFFFFF"/>
-        </w:rPr>
-        <w:t>9</w:t>
+        <w:t>51</w:t>
       </w:r>
       <w:r>
         <w:rPr>
@@ -33830,7 +34686,14 @@
           <w:rFonts w:ascii="Times New Roman" w:hAnsi="Times New Roman"/>
           <w:sz w:val="24"/>
         </w:rPr>
-        <w:t>50</w:t>
+        <w:t>5</w:t>
+      </w:r>
+      <w:r>
+        <w:rPr>
+          <w:rFonts w:ascii="Times New Roman" w:hAnsi="Times New Roman"/>
+          <w:sz w:val="24"/>
+        </w:rPr>
+        <w:t>2</w:t>
       </w:r>
       <w:r>
         <w:rPr>
@@ -33921,7 +34784,7 @@
                     </pic:cNvPicPr>
                   </pic:nvPicPr>
                   <pic:blipFill>
-                    <a:blip r:embed="rId55">
+                    <a:blip r:embed="rId57">
                       <a:extLst>
                         <a:ext uri="{28A0092B-C50C-407E-A947-70E740481C1C}">
                           <a14:useLocalDpi xmlns:a14="http://schemas.microsoft.com/office/drawing/2010/main" val="0"/>
@@ -33987,7 +34850,18 @@
           <w:szCs w:val="16"/>
           <w:shd w:val="clear" w:color="auto" w:fill="FFFFFF"/>
         </w:rPr>
-        <w:t>50</w:t>
+        <w:t>5</w:t>
+      </w:r>
+      <w:r>
+        <w:rPr>
+          <w:rFonts w:ascii="Times New Roman" w:hAnsi="Times New Roman"/>
+          <w:b/>
+          <w:color w:val="000000"/>
+          <w:sz w:val="16"/>
+          <w:szCs w:val="16"/>
+          <w:shd w:val="clear" w:color="auto" w:fill="FFFFFF"/>
+        </w:rPr>
+        <w:t>2</w:t>
       </w:r>
       <w:r>
         <w:rPr>
@@ -34128,7 +35002,14 @@
           <w:rFonts w:ascii="Times New Roman" w:hAnsi="Times New Roman"/>
           <w:sz w:val="24"/>
         </w:rPr>
-        <w:t>51</w:t>
+        <w:t>5</w:t>
+      </w:r>
+      <w:r>
+        <w:rPr>
+          <w:rFonts w:ascii="Times New Roman" w:hAnsi="Times New Roman"/>
+          <w:sz w:val="24"/>
+        </w:rPr>
+        <w:t>3</w:t>
       </w:r>
       <w:r>
         <w:rPr>
@@ -34250,7 +35131,7 @@
                     </pic:cNvPicPr>
                   </pic:nvPicPr>
                   <pic:blipFill>
-                    <a:blip r:embed="rId56">
+                    <a:blip r:embed="rId58">
                       <a:extLst>
                         <a:ext uri="{28A0092B-C50C-407E-A947-70E740481C1C}">
                           <a14:useLocalDpi xmlns:a14="http://schemas.microsoft.com/office/drawing/2010/main" val="0"/>
@@ -34316,7 +35197,18 @@
           <w:szCs w:val="16"/>
           <w:shd w:val="clear" w:color="auto" w:fill="FFFFFF"/>
         </w:rPr>
-        <w:t>51</w:t>
+        <w:t>5</w:t>
+      </w:r>
+      <w:r>
+        <w:rPr>
+          <w:rFonts w:ascii="Times New Roman" w:hAnsi="Times New Roman"/>
+          <w:b/>
+          <w:color w:val="000000"/>
+          <w:sz w:val="16"/>
+          <w:szCs w:val="16"/>
+          <w:shd w:val="clear" w:color="auto" w:fill="FFFFFF"/>
+        </w:rPr>
+        <w:t>3</w:t>
       </w:r>
       <w:r>
         <w:rPr>
@@ -34436,7 +35328,7 @@
           <w:rFonts w:ascii="Times New Roman" w:hAnsi="Times New Roman"/>
           <w:sz w:val="24"/>
         </w:rPr>
-        <w:t xml:space="preserve"> 52</w:t>
+        <w:t xml:space="preserve"> 54</w:t>
       </w:r>
       <w:r>
         <w:rPr>
@@ -34548,7 +35440,7 @@
                     </pic:cNvPicPr>
                   </pic:nvPicPr>
                   <pic:blipFill>
-                    <a:blip r:embed="rId57">
+                    <a:blip r:embed="rId59">
                       <a:extLst>
                         <a:ext uri="{28A0092B-C50C-407E-A947-70E740481C1C}">
                           <a14:useLocalDpi xmlns:a14="http://schemas.microsoft.com/office/drawing/2010/main" val="0"/>
@@ -34614,7 +35506,18 @@
           <w:szCs w:val="16"/>
           <w:shd w:val="clear" w:color="auto" w:fill="FFFFFF"/>
         </w:rPr>
-        <w:t>52</w:t>
+        <w:t>5</w:t>
+      </w:r>
+      <w:r>
+        <w:rPr>
+          <w:rFonts w:ascii="Times New Roman" w:hAnsi="Times New Roman"/>
+          <w:b/>
+          <w:color w:val="000000"/>
+          <w:sz w:val="16"/>
+          <w:szCs w:val="16"/>
+          <w:shd w:val="clear" w:color="auto" w:fill="FFFFFF"/>
+        </w:rPr>
+        <w:t>4</w:t>
       </w:r>
       <w:r>
         <w:rPr>
@@ -34734,7 +35637,14 @@
           <w:rFonts w:ascii="Times New Roman" w:hAnsi="Times New Roman"/>
           <w:sz w:val="24"/>
         </w:rPr>
-        <w:t>53</w:t>
+        <w:t>5</w:t>
+      </w:r>
+      <w:r>
+        <w:rPr>
+          <w:rFonts w:ascii="Times New Roman" w:hAnsi="Times New Roman"/>
+          <w:sz w:val="24"/>
+        </w:rPr>
+        <w:t>5</w:t>
       </w:r>
       <w:r>
         <w:rPr>
@@ -34808,7 +35718,7 @@
                     </pic:cNvPicPr>
                   </pic:nvPicPr>
                   <pic:blipFill>
-                    <a:blip r:embed="rId58">
+                    <a:blip r:embed="rId60">
                       <a:extLst>
                         <a:ext uri="{28A0092B-C50C-407E-A947-70E740481C1C}">
                           <a14:useLocalDpi xmlns:a14="http://schemas.microsoft.com/office/drawing/2010/main" val="0"/>
@@ -34874,7 +35784,18 @@
           <w:szCs w:val="16"/>
           <w:shd w:val="clear" w:color="auto" w:fill="FFFFFF"/>
         </w:rPr>
-        <w:t>53</w:t>
+        <w:t>5</w:t>
+      </w:r>
+      <w:r>
+        <w:rPr>
+          <w:rFonts w:ascii="Times New Roman" w:hAnsi="Times New Roman"/>
+          <w:b/>
+          <w:color w:val="000000"/>
+          <w:sz w:val="16"/>
+          <w:szCs w:val="16"/>
+          <w:shd w:val="clear" w:color="auto" w:fill="FFFFFF"/>
+        </w:rPr>
+        <w:t>5</w:t>
       </w:r>
       <w:r>
         <w:rPr>
@@ -35093,7 +36014,14 @@
           <w:rFonts w:ascii="Times New Roman" w:hAnsi="Times New Roman"/>
           <w:sz w:val="24"/>
         </w:rPr>
-        <w:t>54</w:t>
+        <w:t>5</w:t>
+      </w:r>
+      <w:r>
+        <w:rPr>
+          <w:rFonts w:ascii="Times New Roman" w:hAnsi="Times New Roman"/>
+          <w:sz w:val="24"/>
+        </w:rPr>
+        <w:t>6</w:t>
       </w:r>
       <w:r>
         <w:rPr>
@@ -35184,7 +36112,7 @@
                     </pic:cNvPicPr>
                   </pic:nvPicPr>
                   <pic:blipFill>
-                    <a:blip r:embed="rId59">
+                    <a:blip r:embed="rId61">
                       <a:extLst>
                         <a:ext uri="{28A0092B-C50C-407E-A947-70E740481C1C}">
                           <a14:useLocalDpi xmlns:a14="http://schemas.microsoft.com/office/drawing/2010/main" val="0"/>
@@ -35239,7 +36167,18 @@
           <w:szCs w:val="16"/>
           <w:shd w:val="clear" w:color="auto" w:fill="FFFFFF"/>
         </w:rPr>
-        <w:t>Figura 54</w:t>
+        <w:t>Figura 5</w:t>
+      </w:r>
+      <w:r>
+        <w:rPr>
+          <w:rFonts w:ascii="Times New Roman" w:hAnsi="Times New Roman"/>
+          <w:b/>
+          <w:color w:val="000000"/>
+          <w:sz w:val="16"/>
+          <w:szCs w:val="16"/>
+          <w:shd w:val="clear" w:color="auto" w:fill="FFFFFF"/>
+        </w:rPr>
+        <w:t>6</w:t>
       </w:r>
       <w:r>
         <w:rPr>
@@ -35388,7 +36327,7 @@
           <w:szCs w:val="24"/>
           <w:shd w:val="clear" w:color="auto" w:fill="FFFFFF"/>
         </w:rPr>
-        <w:t>A Figura 55</w:t>
+        <w:t>A Figura 57</w:t>
       </w:r>
       <w:r>
         <w:rPr>
@@ -35501,7 +36440,7 @@
                     </pic:cNvPicPr>
                   </pic:nvPicPr>
                   <pic:blipFill>
-                    <a:blip r:embed="rId60">
+                    <a:blip r:embed="rId62">
                       <a:extLst>
                         <a:ext uri="{28A0092B-C50C-407E-A947-70E740481C1C}">
                           <a14:useLocalDpi xmlns:a14="http://schemas.microsoft.com/office/drawing/2010/main" val="0"/>
@@ -35556,7 +36495,7 @@
           <w:szCs w:val="16"/>
           <w:shd w:val="clear" w:color="auto" w:fill="FFFFFF"/>
         </w:rPr>
-        <w:t>Figura 55</w:t>
+        <w:t>Figura 57</w:t>
       </w:r>
       <w:r>
         <w:rPr>
@@ -35724,7 +36663,7 @@
           <w:szCs w:val="24"/>
           <w:shd w:val="clear" w:color="auto" w:fill="FFFFFF"/>
         </w:rPr>
-        <w:t>6</w:t>
+        <w:t>8</w:t>
       </w:r>
       <w:r>
         <w:rPr>
@@ -35858,7 +36797,7 @@
                     </pic:cNvPicPr>
                   </pic:nvPicPr>
                   <pic:blipFill>
-                    <a:blip r:embed="rId61">
+                    <a:blip r:embed="rId63">
                       <a:extLst>
                         <a:ext uri="{28A0092B-C50C-407E-A947-70E740481C1C}">
                           <a14:useLocalDpi xmlns:a14="http://schemas.microsoft.com/office/drawing/2010/main" val="0"/>
@@ -35913,7 +36852,7 @@
           <w:szCs w:val="16"/>
           <w:shd w:val="clear" w:color="auto" w:fill="FFFFFF"/>
         </w:rPr>
-        <w:t>Figura 56</w:t>
+        <w:t>Figura 58</w:t>
       </w:r>
       <w:r>
         <w:rPr>
@@ -36024,7 +36963,29 @@
           <w:szCs w:val="24"/>
           <w:shd w:val="clear" w:color="auto" w:fill="FFFFFF"/>
         </w:rPr>
-        <w:t>7 e 58</w:t>
+        <w:t>9</w:t>
+      </w:r>
+      <w:r>
+        <w:rPr>
+          <w:rStyle w:val="apple-converted-space"/>
+          <w:rFonts w:ascii="Times New Roman" w:hAnsi="Times New Roman"/>
+          <w:color w:val="000000"/>
+          <w:sz w:val="24"/>
+          <w:szCs w:val="24"/>
+          <w:shd w:val="clear" w:color="auto" w:fill="FFFFFF"/>
+        </w:rPr>
+        <w:t xml:space="preserve"> e </w:t>
+      </w:r>
+      <w:r>
+        <w:rPr>
+          <w:rStyle w:val="apple-converted-space"/>
+          <w:rFonts w:ascii="Times New Roman" w:hAnsi="Times New Roman"/>
+          <w:color w:val="000000"/>
+          <w:sz w:val="24"/>
+          <w:szCs w:val="24"/>
+          <w:shd w:val="clear" w:color="auto" w:fill="FFFFFF"/>
+        </w:rPr>
+        <w:t>60</w:t>
       </w:r>
       <w:r>
         <w:rPr>
@@ -36190,7 +37151,7 @@
                     </pic:cNvPicPr>
                   </pic:nvPicPr>
                   <pic:blipFill>
-                    <a:blip r:embed="rId62">
+                    <a:blip r:embed="rId64">
                       <a:extLst>
                         <a:ext uri="{28A0092B-C50C-407E-A947-70E740481C1C}">
                           <a14:useLocalDpi xmlns:a14="http://schemas.microsoft.com/office/drawing/2010/main" val="0"/>
@@ -36256,7 +37217,7 @@
           <w:szCs w:val="16"/>
           <w:shd w:val="clear" w:color="auto" w:fill="FFFFFF"/>
         </w:rPr>
-        <w:t>7</w:t>
+        <w:t>9</w:t>
       </w:r>
       <w:r>
         <w:rPr>
@@ -36411,7 +37372,7 @@
                     </pic:cNvPicPr>
                   </pic:nvPicPr>
                   <pic:blipFill>
-                    <a:blip r:embed="rId63">
+                    <a:blip r:embed="rId65">
                       <a:extLst>
                         <a:ext uri="{28A0092B-C50C-407E-A947-70E740481C1C}">
                           <a14:useLocalDpi xmlns:a14="http://schemas.microsoft.com/office/drawing/2010/main" val="0"/>
@@ -36466,7 +37427,7 @@
           <w:szCs w:val="16"/>
           <w:shd w:val="clear" w:color="auto" w:fill="FFFFFF"/>
         </w:rPr>
-        <w:t>Figura 58</w:t>
+        <w:t>Figura 60</w:t>
       </w:r>
       <w:r>
         <w:rPr>
@@ -36614,7 +37575,7 @@
           <w:shd w:val="clear" w:color="auto" w:fill="FFFFFF"/>
         </w:rPr>
         <w:tab/>
-        <w:t>A Figura 5</w:t>
+        <w:t>A Figura 61</w:t>
       </w:r>
       <w:r>
         <w:rPr>
@@ -36625,7 +37586,7 @@
           <w:szCs w:val="24"/>
           <w:shd w:val="clear" w:color="auto" w:fill="FFFFFF"/>
         </w:rPr>
-        <w:t>9</w:t>
+        <w:t xml:space="preserve"> demonstra a lógica da aplicação após serem e</w:t>
       </w:r>
       <w:r>
         <w:rPr>
@@ -36636,18 +37597,7 @@
           <w:szCs w:val="24"/>
           <w:shd w:val="clear" w:color="auto" w:fill="FFFFFF"/>
         </w:rPr>
-        <w:t xml:space="preserve"> demonstra a lógica da aplicação após serem e</w:t>
-      </w:r>
-      <w:r>
-        <w:rPr>
-          <w:rStyle w:val="apple-converted-space"/>
-          <w:rFonts w:ascii="Times New Roman" w:hAnsi="Times New Roman"/>
-          <w:color w:val="000000"/>
-          <w:sz w:val="24"/>
-          <w:szCs w:val="24"/>
-          <w:shd w:val="clear" w:color="auto" w:fill="FFFFFF"/>
-        </w:rPr>
-        <w:t>xecutadas as linhas da Figura 56</w:t>
+        <w:t>xecutadas as linhas da Figura 58</w:t>
       </w:r>
       <w:r>
         <w:rPr>
@@ -36720,7 +37670,7 @@
                     </pic:cNvPicPr>
                   </pic:nvPicPr>
                   <pic:blipFill>
-                    <a:blip r:embed="rId64">
+                    <a:blip r:embed="rId66">
                       <a:extLst>
                         <a:ext uri="{28A0092B-C50C-407E-A947-70E740481C1C}">
                           <a14:useLocalDpi xmlns:a14="http://schemas.microsoft.com/office/drawing/2010/main" val="0"/>
@@ -36775,18 +37725,7 @@
           <w:szCs w:val="16"/>
           <w:shd w:val="clear" w:color="auto" w:fill="FFFFFF"/>
         </w:rPr>
-        <w:t>Figura 5</w:t>
-      </w:r>
-      <w:r>
-        <w:rPr>
-          <w:rFonts w:ascii="Times New Roman" w:hAnsi="Times New Roman"/>
-          <w:b/>
-          <w:color w:val="000000"/>
-          <w:sz w:val="16"/>
-          <w:szCs w:val="16"/>
-          <w:shd w:val="clear" w:color="auto" w:fill="FFFFFF"/>
-        </w:rPr>
-        <w:t>9</w:t>
+        <w:t>Figura 61</w:t>
       </w:r>
       <w:r>
         <w:rPr>
@@ -37157,7 +38096,7 @@
           <w:rFonts w:ascii="Times New Roman" w:hAnsi="Times New Roman"/>
           <w:sz w:val="24"/>
         </w:rPr>
-        <w:t>0</w:t>
+        <w:t>2</w:t>
       </w:r>
       <w:r>
         <w:rPr>
@@ -37248,7 +38187,7 @@
                     </pic:cNvPicPr>
                   </pic:nvPicPr>
                   <pic:blipFill>
-                    <a:blip r:embed="rId65">
+                    <a:blip r:embed="rId67">
                       <a:extLst>
                         <a:ext uri="{28A0092B-C50C-407E-A947-70E740481C1C}">
                           <a14:useLocalDpi xmlns:a14="http://schemas.microsoft.com/office/drawing/2010/main" val="0"/>
@@ -37303,7 +38242,7 @@
           <w:szCs w:val="16"/>
           <w:shd w:val="clear" w:color="auto" w:fill="FFFFFF"/>
         </w:rPr>
-        <w:t>Figura 60</w:t>
+        <w:t>Figura 62</w:t>
       </w:r>
       <w:r>
         <w:rPr>
@@ -38069,7 +39008,21 @@
           <w:rFonts w:ascii="Times New Roman" w:hAnsi="Times New Roman"/>
           <w:sz w:val="24"/>
         </w:rPr>
-        <w:t xml:space="preserve">A Figura 61 demonstra os </w:t>
+        <w:t>A Figura 6</w:t>
+      </w:r>
+      <w:r>
+        <w:rPr>
+          <w:rFonts w:ascii="Times New Roman" w:hAnsi="Times New Roman"/>
+          <w:sz w:val="24"/>
+        </w:rPr>
+        <w:t>3</w:t>
+      </w:r>
+      <w:r>
+        <w:rPr>
+          <w:rFonts w:ascii="Times New Roman" w:hAnsi="Times New Roman"/>
+          <w:sz w:val="24"/>
+        </w:rPr>
+        <w:t xml:space="preserve"> demonstra os </w:t>
       </w:r>
       <w:proofErr w:type="spellStart"/>
       <w:r>
@@ -38188,7 +39141,7 @@
                     </pic:cNvPicPr>
                   </pic:nvPicPr>
                   <pic:blipFill>
-                    <a:blip r:embed="rId66">
+                    <a:blip r:embed="rId68">
                       <a:extLst>
                         <a:ext uri="{28A0092B-C50C-407E-A947-70E740481C1C}">
                           <a14:useLocalDpi xmlns:a14="http://schemas.microsoft.com/office/drawing/2010/main" val="0"/>
@@ -38243,7 +39196,18 @@
           <w:szCs w:val="16"/>
           <w:shd w:val="clear" w:color="auto" w:fill="FFFFFF"/>
         </w:rPr>
-        <w:t>Figura 61 -</w:t>
+        <w:t>Figura 63</w:t>
+      </w:r>
+      <w:r>
+        <w:rPr>
+          <w:rFonts w:ascii="Times New Roman" w:hAnsi="Times New Roman"/>
+          <w:b/>
+          <w:color w:val="000000"/>
+          <w:sz w:val="16"/>
+          <w:szCs w:val="16"/>
+          <w:shd w:val="clear" w:color="auto" w:fill="FFFFFF"/>
+        </w:rPr>
+        <w:t xml:space="preserve"> -</w:t>
       </w:r>
       <w:r>
         <w:rPr>
@@ -38360,7 +39324,14 @@
           <w:rFonts w:ascii="Times New Roman" w:hAnsi="Times New Roman"/>
           <w:sz w:val="24"/>
         </w:rPr>
-        <w:t xml:space="preserve">A Figura 62 demonstra os atributos e o construtor da classe de </w:t>
+        <w:t>A Figura 64</w:t>
+      </w:r>
+      <w:r>
+        <w:rPr>
+          <w:rFonts w:ascii="Times New Roman" w:hAnsi="Times New Roman"/>
+          <w:sz w:val="24"/>
+        </w:rPr>
+        <w:t xml:space="preserve"> demonstra os atributos e o construtor da classe de </w:t>
       </w:r>
       <w:proofErr w:type="spellStart"/>
       <w:proofErr w:type="gramStart"/>
@@ -38379,16 +39350,7 @@
           <w:rFonts w:ascii="Times New Roman" w:hAnsi="Times New Roman"/>
           <w:sz w:val="24"/>
         </w:rPr>
-        <w:t>. Esses parâme</w:t>
-      </w:r>
-      <w:bookmarkStart w:id="18" w:name="_GoBack"/>
-      <w:bookmarkEnd w:id="18"/>
-      <w:r>
-        <w:rPr>
-          <w:rFonts w:ascii="Times New Roman" w:hAnsi="Times New Roman"/>
-          <w:sz w:val="24"/>
-        </w:rPr>
-        <w:t xml:space="preserve">tros foram passados para a classe depois da criação da topologia do </w:t>
+        <w:t xml:space="preserve">. Esses parâmetros foram passados para a classe depois da criação da topologia do </w:t>
       </w:r>
       <w:proofErr w:type="spellStart"/>
       <w:r>
@@ -38453,7 +39415,7 @@
                     </pic:cNvPicPr>
                   </pic:nvPicPr>
                   <pic:blipFill>
-                    <a:blip r:embed="rId67">
+                    <a:blip r:embed="rId69">
                       <a:extLst>
                         <a:ext uri="{28A0092B-C50C-407E-A947-70E740481C1C}">
                           <a14:useLocalDpi xmlns:a14="http://schemas.microsoft.com/office/drawing/2010/main" val="0"/>
@@ -38508,7 +39470,29 @@
           <w:szCs w:val="16"/>
           <w:shd w:val="clear" w:color="auto" w:fill="FFFFFF"/>
         </w:rPr>
-        <w:t>Figura 62 -</w:t>
+        <w:t>Figura 6</w:t>
+      </w:r>
+      <w:r>
+        <w:rPr>
+          <w:rFonts w:ascii="Times New Roman" w:hAnsi="Times New Roman"/>
+          <w:b/>
+          <w:color w:val="000000"/>
+          <w:sz w:val="16"/>
+          <w:szCs w:val="16"/>
+          <w:shd w:val="clear" w:color="auto" w:fill="FFFFFF"/>
+        </w:rPr>
+        <w:t>4</w:t>
+      </w:r>
+      <w:r>
+        <w:rPr>
+          <w:rFonts w:ascii="Times New Roman" w:hAnsi="Times New Roman"/>
+          <w:b/>
+          <w:color w:val="000000"/>
+          <w:sz w:val="16"/>
+          <w:szCs w:val="16"/>
+          <w:shd w:val="clear" w:color="auto" w:fill="FFFFFF"/>
+        </w:rPr>
+        <w:t xml:space="preserve"> -</w:t>
       </w:r>
       <w:r>
         <w:rPr>
@@ -38623,7 +39607,21 @@
         </w:rPr>
         <w:lastRenderedPageBreak/>
         <w:tab/>
-        <w:t xml:space="preserve">Os métodos da Figura 63 são os responsáveis pela lógica da </w:t>
+        <w:t>Os métodos da Figura 6</w:t>
+      </w:r>
+      <w:r>
+        <w:rPr>
+          <w:rFonts w:ascii="Times New Roman" w:hAnsi="Times New Roman"/>
+          <w:sz w:val="24"/>
+        </w:rPr>
+        <w:t>5</w:t>
+      </w:r>
+      <w:r>
+        <w:rPr>
+          <w:rFonts w:ascii="Times New Roman" w:hAnsi="Times New Roman"/>
+          <w:sz w:val="24"/>
+        </w:rPr>
+        <w:t xml:space="preserve"> são os responsáveis pela lógica da </w:t>
       </w:r>
       <w:proofErr w:type="spellStart"/>
       <w:r>
@@ -38704,7 +39702,7 @@
                     </pic:cNvPicPr>
                   </pic:nvPicPr>
                   <pic:blipFill>
-                    <a:blip r:embed="rId68">
+                    <a:blip r:embed="rId70">
                       <a:extLst>
                         <a:ext uri="{28A0092B-C50C-407E-A947-70E740481C1C}">
                           <a14:useLocalDpi xmlns:a14="http://schemas.microsoft.com/office/drawing/2010/main" val="0"/>
@@ -38759,7 +39757,18 @@
           <w:szCs w:val="16"/>
           <w:shd w:val="clear" w:color="auto" w:fill="FFFFFF"/>
         </w:rPr>
-        <w:t>Figura 63 -</w:t>
+        <w:t>Figura 65</w:t>
+      </w:r>
+      <w:r>
+        <w:rPr>
+          <w:rFonts w:ascii="Times New Roman" w:hAnsi="Times New Roman"/>
+          <w:b/>
+          <w:color w:val="000000"/>
+          <w:sz w:val="16"/>
+          <w:szCs w:val="16"/>
+          <w:shd w:val="clear" w:color="auto" w:fill="FFFFFF"/>
+        </w:rPr>
+        <w:t xml:space="preserve"> -</w:t>
       </w:r>
       <w:r>
         <w:rPr>
@@ -40041,7 +41050,7 @@
       </w:r>
     </w:p>
     <w:sectPr>
-      <w:headerReference w:type="default" r:id="rId69"/>
+      <w:headerReference w:type="default" r:id="rId71"/>
       <w:pgSz w:w="11906" w:h="16838"/>
       <w:pgMar w:top="1417" w:right="1701" w:bottom="1417" w:left="1701" w:header="708" w:footer="708" w:gutter="0"/>
       <w:cols w:space="708"/>
@@ -40086,7 +41095,6 @@
         <w:docPartUnique/>
       </w:docPartObj>
     </w:sdtPr>
-    <w:sdtEndPr/>
     <w:sdtContent>
       <w:p>
         <w:pPr>
@@ -40106,7 +41114,7 @@
           <w:rPr>
             <w:noProof/>
           </w:rPr>
-          <w:t>45</w:t>
+          <w:t>33</w:t>
         </w:r>
         <w:r>
           <w:fldChar w:fldCharType="end"/>
@@ -47160,7 +48168,7 @@
 </file>
 
 <file path=customXml/itemProps1.xml><?xml version="1.0" encoding="utf-8"?>
-<ds:datastoreItem xmlns:ds="http://schemas.openxmlformats.org/officeDocument/2006/customXml" ds:itemID="{4A1B21DD-4C6A-4C7D-A39D-8BBC79EAD2EB}">
+<ds:datastoreItem xmlns:ds="http://schemas.openxmlformats.org/officeDocument/2006/customXml" ds:itemID="{E992E7F6-FB1A-4498-9A8B-D2CD59B2D681}">
   <ds:schemaRefs>
     <ds:schemaRef ds:uri="http://schemas.openxmlformats.org/officeDocument/2006/bibliography"/>
   </ds:schemaRefs>

</xml_diff>

<commit_message>
Atualizações para a pré-banca
Atualizações para a pré-banca
</commit_message>
<xml_diff>
--- a/documents/life_cycle/Pré-Banca/quadro_metodologico_pre_banca.docx
+++ b/documents/life_cycle/Pré-Banca/quadro_metodologico_pre_banca.docx
@@ -24718,16 +24718,15 @@
       <w:r>
         <w:rPr>
           <w:rFonts w:ascii="Times New Roman" w:hAnsi="Times New Roman"/>
-          <w:b/>
           <w:noProof/>
-          <w:color w:val="FF0000"/>
           <w:sz w:val="24"/>
           <w:lang w:eastAsia="pt-BR"/>
         </w:rPr>
+        <w:lastRenderedPageBreak/>
         <w:drawing>
           <wp:inline distT="0" distB="0" distL="0" distR="0">
-            <wp:extent cx="2495550" cy="2714625"/>
-            <wp:effectExtent l="0" t="0" r="0" b="9525"/>
+            <wp:extent cx="3533775" cy="4200525"/>
+            <wp:effectExtent l="0" t="0" r="9525" b="9525"/>
             <wp:docPr id="28" name="Imagem 28"/>
             <wp:cNvGraphicFramePr>
               <a:graphicFrameLocks xmlns:a="http://schemas.openxmlformats.org/drawingml/2006/main" noChangeAspect="1"/>
@@ -24757,7 +24756,7 @@
                   <pic:spPr bwMode="auto">
                     <a:xfrm>
                       <a:off x="0" y="0"/>
-                      <a:ext cx="2495550" cy="2714625"/>
+                      <a:ext cx="3533775" cy="4200525"/>
                     </a:xfrm>
                     <a:prstGeom prst="rect">
                       <a:avLst/>
@@ -24773,6 +24772,8 @@
           </wp:inline>
         </w:drawing>
       </w:r>
+      <w:bookmarkStart w:id="18" w:name="_GoBack"/>
+      <w:bookmarkEnd w:id="18"/>
     </w:p>
     <w:p>
       <w:pPr>
@@ -24816,7 +24817,27 @@
           <w:szCs w:val="16"/>
           <w:shd w:val="clear" w:color="auto" w:fill="FFFFFF"/>
         </w:rPr>
-        <w:t xml:space="preserve"> Árvore de diretórios da </w:t>
+        <w:t xml:space="preserve"> Árvore de diretórios da</w:t>
+      </w:r>
+      <w:r>
+        <w:rPr>
+          <w:rFonts w:ascii="Times New Roman" w:hAnsi="Times New Roman"/>
+          <w:color w:val="000000"/>
+          <w:sz w:val="16"/>
+          <w:szCs w:val="16"/>
+          <w:shd w:val="clear" w:color="auto" w:fill="FFFFFF"/>
+        </w:rPr>
+        <w:t>s</w:t>
+      </w:r>
+      <w:r>
+        <w:rPr>
+          <w:rFonts w:ascii="Times New Roman" w:hAnsi="Times New Roman"/>
+          <w:color w:val="000000"/>
+          <w:sz w:val="16"/>
+          <w:szCs w:val="16"/>
+          <w:shd w:val="clear" w:color="auto" w:fill="FFFFFF"/>
+        </w:rPr>
+        <w:t xml:space="preserve"> </w:t>
       </w:r>
       <w:proofErr w:type="spellStart"/>
       <w:r>
@@ -24830,6 +24851,17 @@
         </w:rPr>
         <w:t>View</w:t>
       </w:r>
+      <w:r>
+        <w:rPr>
+          <w:rFonts w:ascii="Times New Roman" w:hAnsi="Times New Roman"/>
+          <w:i/>
+          <w:color w:val="000000"/>
+          <w:sz w:val="16"/>
+          <w:szCs w:val="16"/>
+          <w:shd w:val="clear" w:color="auto" w:fill="FFFFFF"/>
+        </w:rPr>
+        <w:t>s</w:t>
+      </w:r>
       <w:proofErr w:type="spellEnd"/>
       <w:r>
         <w:rPr>
@@ -24961,7 +24993,15 @@
           <w:i/>
           <w:sz w:val="24"/>
         </w:rPr>
-        <w:t>JavaScript’s</w:t>
+        <w:t>JavaScript</w:t>
+      </w:r>
+      <w:r>
+        <w:rPr>
+          <w:rFonts w:ascii="Times New Roman" w:hAnsi="Times New Roman"/>
+          <w:i/>
+          <w:sz w:val="24"/>
+        </w:rPr>
+        <w:t>s</w:t>
       </w:r>
       <w:proofErr w:type="spellEnd"/>
       <w:proofErr w:type="gramEnd"/>
@@ -25005,7 +25045,6 @@
           <w:rFonts w:ascii="Times New Roman" w:hAnsi="Times New Roman"/>
           <w:sz w:val="24"/>
         </w:rPr>
-        <w:lastRenderedPageBreak/>
         <w:t xml:space="preserve">O diretório </w:t>
       </w:r>
       <w:proofErr w:type="spellStart"/>
@@ -25145,11 +25184,12 @@
           <w:sz w:val="24"/>
           <w:lang w:eastAsia="pt-BR"/>
         </w:rPr>
+        <w:lastRenderedPageBreak/>
         <w:drawing>
           <wp:inline distT="0" distB="0" distL="0" distR="0">
-            <wp:extent cx="5191125" cy="3044972"/>
-            <wp:effectExtent l="19050" t="19050" r="9525" b="22225"/>
-            <wp:docPr id="29" name="Imagem 29"/>
+            <wp:extent cx="5400675" cy="4686300"/>
+            <wp:effectExtent l="19050" t="19050" r="28575" b="19050"/>
+            <wp:docPr id="30" name="Imagem 30"/>
             <wp:cNvGraphicFramePr>
               <a:graphicFrameLocks xmlns:a="http://schemas.openxmlformats.org/drawingml/2006/main" noChangeAspect="1"/>
             </wp:cNvGraphicFramePr>
@@ -25157,7 +25197,7 @@
               <a:graphicData uri="http://schemas.openxmlformats.org/drawingml/2006/picture">
                 <pic:pic xmlns:pic="http://schemas.openxmlformats.org/drawingml/2006/picture">
                   <pic:nvPicPr>
-                    <pic:cNvPr id="0" name="Picture 2"/>
+                    <pic:cNvPr id="0" name="Picture 1"/>
                     <pic:cNvPicPr>
                       <a:picLocks noChangeAspect="1" noChangeArrowheads="1"/>
                     </pic:cNvPicPr>
@@ -25178,7 +25218,7 @@
                   <pic:spPr bwMode="auto">
                     <a:xfrm>
                       <a:off x="0" y="0"/>
-                      <a:ext cx="5191125" cy="3044972"/>
+                      <a:ext cx="5400675" cy="4686300"/>
                     </a:xfrm>
                     <a:prstGeom prst="rect">
                       <a:avLst/>
@@ -25522,7 +25562,15 @@
           <w:b/>
           <w:sz w:val="24"/>
         </w:rPr>
-        <w:t xml:space="preserve">2 a 41 - </w:t>
+        <w:t>2 a 58</w:t>
+      </w:r>
+      <w:r>
+        <w:rPr>
+          <w:rFonts w:ascii="Times New Roman" w:hAnsi="Times New Roman"/>
+          <w:b/>
+          <w:sz w:val="24"/>
+        </w:rPr>
+        <w:t xml:space="preserve"> - </w:t>
       </w:r>
       <w:r>
         <w:rPr>
@@ -25530,6 +25578,83 @@
           <w:sz w:val="24"/>
         </w:rPr>
         <w:t>Conteúdo da página HTML.</w:t>
+      </w:r>
+    </w:p>
+    <w:p>
+      <w:pPr>
+        <w:spacing w:after="0" w:line="360" w:lineRule="auto"/>
+        <w:ind w:left="709"/>
+        <w:jc w:val="both"/>
+        <w:rPr>
+          <w:rFonts w:ascii="Times New Roman" w:hAnsi="Times New Roman"/>
+          <w:sz w:val="24"/>
+        </w:rPr>
+      </w:pPr>
+    </w:p>
+    <w:p>
+      <w:pPr>
+        <w:spacing w:after="0" w:line="360" w:lineRule="auto"/>
+        <w:ind w:left="709"/>
+        <w:jc w:val="both"/>
+        <w:rPr>
+          <w:rFonts w:ascii="Times New Roman" w:hAnsi="Times New Roman"/>
+          <w:sz w:val="24"/>
+        </w:rPr>
+      </w:pPr>
+      <w:r>
+        <w:rPr>
+          <w:rFonts w:ascii="Times New Roman" w:hAnsi="Times New Roman"/>
+          <w:b/>
+          <w:sz w:val="24"/>
+        </w:rPr>
+        <w:t xml:space="preserve">Linha </w:t>
+      </w:r>
+      <w:r>
+        <w:rPr>
+          <w:rFonts w:ascii="Times New Roman" w:hAnsi="Times New Roman"/>
+          <w:b/>
+          <w:sz w:val="24"/>
+        </w:rPr>
+        <w:t xml:space="preserve">59 - </w:t>
+      </w:r>
+      <w:r>
+        <w:rPr>
+          <w:rFonts w:ascii="Times New Roman" w:hAnsi="Times New Roman"/>
+          <w:sz w:val="24"/>
+        </w:rPr>
+        <w:t xml:space="preserve">Importado o </w:t>
+      </w:r>
+      <w:proofErr w:type="spellStart"/>
+      <w:r>
+        <w:rPr>
+          <w:rFonts w:ascii="Times New Roman" w:hAnsi="Times New Roman"/>
+          <w:i/>
+          <w:sz w:val="24"/>
+        </w:rPr>
+        <w:t>Footer</w:t>
+      </w:r>
+      <w:proofErr w:type="spellEnd"/>
+      <w:r>
+        <w:rPr>
+          <w:rFonts w:ascii="Times New Roman" w:hAnsi="Times New Roman"/>
+          <w:sz w:val="24"/>
+        </w:rPr>
+        <w:t xml:space="preserve">, do mesmo modo que o </w:t>
+      </w:r>
+      <w:r>
+        <w:rPr>
+          <w:rFonts w:ascii="Times New Roman" w:hAnsi="Times New Roman"/>
+          <w:i/>
+          <w:sz w:val="24"/>
+        </w:rPr>
+        <w:t>Header</w:t>
+      </w:r>
+      <w:r>
+        <w:rPr>
+          <w:rFonts w:ascii="Times New Roman" w:hAnsi="Times New Roman"/>
+          <w:sz w:val="24"/>
+        </w:rPr>
+        <w:t>;</w:t>
       </w:r>
     </w:p>
     <w:p>
@@ -26552,23 +26677,11 @@
           <w:szCs w:val="16"/>
           <w:shd w:val="clear" w:color="auto" w:fill="FFFFFF"/>
         </w:rPr>
-        <w:t>Figura 3</w:t>
-      </w:r>
-      <w:r>
-        <w:rPr>
-          <w:rFonts w:ascii="Times New Roman" w:hAnsi="Times New Roman"/>
-          <w:b/>
-          <w:color w:val="000000"/>
-          <w:sz w:val="16"/>
-          <w:szCs w:val="16"/>
-          <w:shd w:val="clear" w:color="auto" w:fill="FFFFFF"/>
-        </w:rPr>
-        <w:t>6</w:t>
-      </w:r>
-      <w:r>
-        <w:rPr>
-          <w:rFonts w:ascii="Times New Roman" w:hAnsi="Times New Roman"/>
-          <w:b/>
+        <w:t>Figura 36 -</w:t>
+      </w:r>
+      <w:r>
+        <w:rPr>
+          <w:rFonts w:ascii="Times New Roman" w:hAnsi="Times New Roman"/>
           <w:color w:val="000000"/>
           <w:sz w:val="16"/>
           <w:szCs w:val="16"/>
@@ -26576,17 +26689,18 @@
         </w:rPr>
         <w:t xml:space="preserve"> </w:t>
       </w:r>
-      <w:r>
-        <w:rPr>
-          <w:rFonts w:ascii="Times New Roman" w:hAnsi="Times New Roman"/>
-          <w:b/>
-          <w:color w:val="000000"/>
-          <w:sz w:val="16"/>
-          <w:szCs w:val="16"/>
-          <w:shd w:val="clear" w:color="auto" w:fill="FFFFFF"/>
-        </w:rPr>
-        <w:t>-</w:t>
-      </w:r>
+      <w:proofErr w:type="spellStart"/>
+      <w:r>
+        <w:rPr>
+          <w:rFonts w:ascii="Times New Roman" w:hAnsi="Times New Roman"/>
+          <w:color w:val="000000"/>
+          <w:sz w:val="16"/>
+          <w:szCs w:val="16"/>
+          <w:shd w:val="clear" w:color="auto" w:fill="FFFFFF"/>
+        </w:rPr>
+        <w:t>Import</w:t>
+      </w:r>
+      <w:proofErr w:type="spellEnd"/>
       <w:r>
         <w:rPr>
           <w:rFonts w:ascii="Times New Roman" w:hAnsi="Times New Roman"/>
@@ -26606,7 +26720,7 @@
           <w:szCs w:val="16"/>
           <w:shd w:val="clear" w:color="auto" w:fill="FFFFFF"/>
         </w:rPr>
-        <w:t>Import</w:t>
+        <w:t>to</w:t>
       </w:r>
       <w:proofErr w:type="spellEnd"/>
       <w:r>
@@ -26620,28 +26734,6 @@
         <w:t xml:space="preserve"> </w:t>
       </w:r>
       <w:proofErr w:type="spellStart"/>
-      <w:r>
-        <w:rPr>
-          <w:rFonts w:ascii="Times New Roman" w:hAnsi="Times New Roman"/>
-          <w:color w:val="000000"/>
-          <w:sz w:val="16"/>
-          <w:szCs w:val="16"/>
-          <w:shd w:val="clear" w:color="auto" w:fill="FFFFFF"/>
-        </w:rPr>
-        <w:t>to</w:t>
-      </w:r>
-      <w:proofErr w:type="spellEnd"/>
-      <w:r>
-        <w:rPr>
-          <w:rFonts w:ascii="Times New Roman" w:hAnsi="Times New Roman"/>
-          <w:color w:val="000000"/>
-          <w:sz w:val="16"/>
-          <w:szCs w:val="16"/>
-          <w:shd w:val="clear" w:color="auto" w:fill="FFFFFF"/>
-        </w:rPr>
-        <w:t xml:space="preserve"> </w:t>
-      </w:r>
-      <w:proofErr w:type="spellStart"/>
       <w:proofErr w:type="gramStart"/>
       <w:r>
         <w:rPr>
@@ -26698,17 +26790,7 @@
           <w:szCs w:val="16"/>
           <w:shd w:val="clear" w:color="auto" w:fill="FFFFFF"/>
         </w:rPr>
-        <w:t xml:space="preserve"> API</w:t>
-      </w:r>
-      <w:r>
-        <w:rPr>
-          <w:rFonts w:ascii="Times New Roman" w:hAnsi="Times New Roman"/>
-          <w:color w:val="000000"/>
-          <w:sz w:val="16"/>
-          <w:szCs w:val="16"/>
-          <w:shd w:val="clear" w:color="auto" w:fill="FFFFFF"/>
-        </w:rPr>
-        <w:t xml:space="preserve">. </w:t>
+        <w:t xml:space="preserve"> API. </w:t>
       </w:r>
       <w:r>
         <w:rPr>
@@ -27090,30 +27172,7 @@
           <w:rFonts w:ascii="Times New Roman" w:hAnsi="Times New Roman"/>
           <w:sz w:val="24"/>
         </w:rPr>
-        <w:t xml:space="preserve"> </w:t>
-      </w:r>
-      <w:r>
-        <w:rPr>
-          <w:rFonts w:ascii="Times New Roman" w:hAnsi="Times New Roman"/>
-          <w:sz w:val="24"/>
-        </w:rPr>
-        <w:t>no mapa</w:t>
-      </w:r>
-      <w:r>
-        <w:rPr>
-          <w:rFonts w:ascii="Times New Roman" w:hAnsi="Times New Roman"/>
-          <w:sz w:val="24"/>
-        </w:rPr>
-        <w:t xml:space="preserve"> </w:t>
-      </w:r>
-      <w:bookmarkStart w:id="18" w:name="_GoBack"/>
-      <w:bookmarkEnd w:id="18"/>
-      <w:r>
-        <w:rPr>
-          <w:rFonts w:ascii="Times New Roman" w:hAnsi="Times New Roman"/>
-          <w:sz w:val="24"/>
-        </w:rPr>
-        <w:t>um marcador desse local.</w:t>
+        <w:t xml:space="preserve"> no mapa um marcador desse local.</w:t>
       </w:r>
     </w:p>
     <w:p>
@@ -41095,6 +41154,7 @@
         <w:docPartUnique/>
       </w:docPartObj>
     </w:sdtPr>
+    <w:sdtEndPr/>
     <w:sdtContent>
       <w:p>
         <w:pPr>
@@ -41114,7 +41174,7 @@
           <w:rPr>
             <w:noProof/>
           </w:rPr>
-          <w:t>33</w:t>
+          <w:t>30</w:t>
         </w:r>
         <w:r>
           <w:fldChar w:fldCharType="end"/>
@@ -48168,7 +48228,7 @@
 </file>
 
 <file path=customXml/itemProps1.xml><?xml version="1.0" encoding="utf-8"?>
-<ds:datastoreItem xmlns:ds="http://schemas.openxmlformats.org/officeDocument/2006/customXml" ds:itemID="{E992E7F6-FB1A-4498-9A8B-D2CD59B2D681}">
+<ds:datastoreItem xmlns:ds="http://schemas.openxmlformats.org/officeDocument/2006/customXml" ds:itemID="{E7F06694-3C21-4EBA-B807-814C3746C36E}">
   <ds:schemaRefs>
     <ds:schemaRef ds:uri="http://schemas.openxmlformats.org/officeDocument/2006/bibliography"/>
   </ds:schemaRefs>

</xml_diff>